<commit_message>
second draft of pdf summary file - added some text and a table
</commit_message>
<xml_diff>
--- a/Assignment1 work summary.docx
+++ b/Assignment1 work summary.docx
@@ -82,22 +82,13 @@
         <w:t xml:space="preserve">, our results were good with high precision on the GrabCut algorithm, </w:t>
       </w:r>
       <w:r>
-        <w:t xml:space="preserve">and the main factor for misfunction was similar color pallets of background and foreground. </w:t>
-      </w:r>
-      <w:r>
-        <w:t xml:space="preserve"> </w:t>
+        <w:t xml:space="preserve">and the main factor for misfunction was similar color pallets of background and foreground.  </w:t>
       </w:r>
       <w:r>
         <w:rPr>
           <w:highlight w:val="red"/>
         </w:rPr>
-        <w:t>when using the Poisson Blending</w:t>
-      </w:r>
-      <w:r>
-        <w:rPr>
-          <w:highlight w:val="red"/>
-        </w:rPr>
-        <w:t xml:space="preserve"> algorithm, we found that ***************.</w:t>
+        <w:t>when using the Poisson Blending algorithm, we found that ***************.</w:t>
       </w:r>
       <w:r>
         <w:rPr>
@@ -147,6 +138,18 @@
         </w:rPr>
         <w:t>********************</w:t>
       </w:r>
+      <w:r>
+        <w:t xml:space="preserve">. We achieved an average time of </w:t>
+      </w:r>
+      <w:r>
+        <w:rPr>
+          <w:highlight w:val="red"/>
+        </w:rPr>
+        <w:t>***</w:t>
+      </w:r>
+      <w:r>
+        <w:t xml:space="preserve"> minutes until convergence for the images given.</w:t>
+      </w:r>
     </w:p>
     <w:p>
       <w:pPr>
@@ -167,14 +170,676 @@
           <w:b/>
           <w:bCs/>
         </w:rPr>
-        <w:t>Failure cases:</w:t>
-      </w:r>
-      <w:r>
+        <w:t>Algorithm results:</w:t>
+      </w:r>
+    </w:p>
+    <w:tbl>
+      <w:tblPr>
+        <w:tblStyle w:val="51"/>
+        <w:tblW w:w="0" w:type="auto"/>
+        <w:jc w:val="center"/>
+        <w:tblLook w:val="04A0" w:firstRow="1" w:lastRow="0" w:firstColumn="1" w:lastColumn="0" w:noHBand="0" w:noVBand="1"/>
+        <w:tblCaption w:val="Table 1 - metrics results"/>
+      </w:tblPr>
+      <w:tblGrid>
+        <w:gridCol w:w="1621"/>
+        <w:gridCol w:w="1621"/>
+      </w:tblGrid>
+      <w:tr>
+        <w:trPr>
+          <w:cnfStyle w:val="100000000000" w:firstRow="1" w:lastRow="0" w:firstColumn="0" w:lastColumn="0" w:oddVBand="0" w:evenVBand="0" w:oddHBand="0" w:evenHBand="0" w:firstRowFirstColumn="0" w:firstRowLastColumn="0" w:lastRowFirstColumn="0" w:lastRowLastColumn="0"/>
+          <w:trHeight w:val="417"/>
+          <w:jc w:val="center"/>
+        </w:trPr>
+        <w:tc>
+          <w:tcPr>
+            <w:cnfStyle w:val="001000000100" w:firstRow="0" w:lastRow="0" w:firstColumn="1" w:lastColumn="0" w:oddVBand="0" w:evenVBand="0" w:oddHBand="0" w:evenHBand="0" w:firstRowFirstColumn="1" w:firstRowLastColumn="0" w:lastRowFirstColumn="0" w:lastRowLastColumn="0"/>
+            <w:tcW w:w="1621" w:type="dxa"/>
+            <w:tcBorders>
+              <w:bottom w:val="single" w:sz="4" w:space="0" w:color="auto"/>
+            </w:tcBorders>
+          </w:tcPr>
+          <w:p>
+            <w:pPr>
+              <w:pStyle w:val="a9"/>
+              <w:bidi w:val="0"/>
+              <w:ind w:left="0"/>
+            </w:pPr>
+            <w:r>
+              <w:t>Image name</w:t>
+            </w:r>
+          </w:p>
+        </w:tc>
+        <w:tc>
+          <w:tcPr>
+            <w:tcW w:w="1621" w:type="dxa"/>
+            <w:tcBorders>
+              <w:bottom w:val="single" w:sz="4" w:space="0" w:color="auto"/>
+            </w:tcBorders>
+          </w:tcPr>
+          <w:p>
+            <w:pPr>
+              <w:pStyle w:val="a9"/>
+              <w:bidi w:val="0"/>
+              <w:ind w:left="0"/>
+              <w:cnfStyle w:val="100000000000" w:firstRow="1" w:lastRow="0" w:firstColumn="0" w:lastColumn="0" w:oddVBand="0" w:evenVBand="0" w:oddHBand="0" w:evenHBand="0" w:firstRowFirstColumn="0" w:firstRowLastColumn="0" w:lastRowFirstColumn="0" w:lastRowLastColumn="0"/>
+            </w:pPr>
+            <w:r>
+              <w:t>Result</w:t>
+            </w:r>
+          </w:p>
+        </w:tc>
+      </w:tr>
+      <w:tr>
+        <w:trPr>
+          <w:cnfStyle w:val="000000100000" w:firstRow="0" w:lastRow="0" w:firstColumn="0" w:lastColumn="0" w:oddVBand="0" w:evenVBand="0" w:oddHBand="1" w:evenHBand="0" w:firstRowFirstColumn="0" w:firstRowLastColumn="0" w:lastRowFirstColumn="0" w:lastRowLastColumn="0"/>
+          <w:trHeight w:val="395"/>
+          <w:jc w:val="center"/>
+        </w:trPr>
+        <w:tc>
+          <w:tcPr>
+            <w:cnfStyle w:val="001000000000" w:firstRow="0" w:lastRow="0" w:firstColumn="1" w:lastColumn="0" w:oddVBand="0" w:evenVBand="0" w:oddHBand="0" w:evenHBand="0" w:firstRowFirstColumn="0" w:firstRowLastColumn="0" w:lastRowFirstColumn="0" w:lastRowLastColumn="0"/>
+            <w:tcW w:w="1621" w:type="dxa"/>
+            <w:tcBorders>
+              <w:top w:val="single" w:sz="4" w:space="0" w:color="auto"/>
+              <w:right w:val="single" w:sz="4" w:space="0" w:color="auto"/>
+            </w:tcBorders>
+          </w:tcPr>
+          <w:p>
+            <w:pPr>
+              <w:pStyle w:val="a9"/>
+              <w:bidi w:val="0"/>
+              <w:ind w:left="0"/>
+            </w:pPr>
+            <w:r>
+              <w:t>banana1.jpg</w:t>
+            </w:r>
+          </w:p>
+        </w:tc>
+        <w:tc>
+          <w:tcPr>
+            <w:tcW w:w="1621" w:type="dxa"/>
+            <w:tcBorders>
+              <w:top w:val="single" w:sz="4" w:space="0" w:color="auto"/>
+              <w:left w:val="single" w:sz="4" w:space="0" w:color="auto"/>
+              <w:right w:val="single" w:sz="4" w:space="0" w:color="BFBFBF" w:themeColor="background1" w:themeShade="BF"/>
+            </w:tcBorders>
+          </w:tcPr>
+          <w:p>
+            <w:pPr>
+              <w:pStyle w:val="a9"/>
+              <w:bidi w:val="0"/>
+              <w:ind w:left="0"/>
+              <w:cnfStyle w:val="000000100000" w:firstRow="0" w:lastRow="0" w:firstColumn="0" w:lastColumn="0" w:oddVBand="0" w:evenVBand="0" w:oddHBand="1" w:evenHBand="0" w:firstRowFirstColumn="0" w:firstRowLastColumn="0" w:lastRowFirstColumn="0" w:lastRowLastColumn="0"/>
+            </w:pPr>
+          </w:p>
+        </w:tc>
+      </w:tr>
+      <w:tr>
+        <w:trPr>
+          <w:trHeight w:val="417"/>
+          <w:jc w:val="center"/>
+        </w:trPr>
+        <w:tc>
+          <w:tcPr>
+            <w:cnfStyle w:val="001000000000" w:firstRow="0" w:lastRow="0" w:firstColumn="1" w:lastColumn="0" w:oddVBand="0" w:evenVBand="0" w:oddHBand="0" w:evenHBand="0" w:firstRowFirstColumn="0" w:firstRowLastColumn="0" w:lastRowFirstColumn="0" w:lastRowLastColumn="0"/>
+            <w:tcW w:w="1621" w:type="dxa"/>
+            <w:tcBorders>
+              <w:right w:val="single" w:sz="4" w:space="0" w:color="auto"/>
+            </w:tcBorders>
+          </w:tcPr>
+          <w:p>
+            <w:pPr>
+              <w:pStyle w:val="a9"/>
+              <w:bidi w:val="0"/>
+              <w:ind w:left="0"/>
+            </w:pPr>
+            <w:r>
+              <w:t>banana2.jpg</w:t>
+            </w:r>
+          </w:p>
+        </w:tc>
+        <w:tc>
+          <w:tcPr>
+            <w:tcW w:w="1621" w:type="dxa"/>
+            <w:tcBorders>
+              <w:left w:val="single" w:sz="4" w:space="0" w:color="auto"/>
+              <w:right w:val="single" w:sz="4" w:space="0" w:color="BFBFBF" w:themeColor="background1" w:themeShade="BF"/>
+            </w:tcBorders>
+          </w:tcPr>
+          <w:p>
+            <w:pPr>
+              <w:pStyle w:val="a9"/>
+              <w:bidi w:val="0"/>
+              <w:ind w:left="0"/>
+              <w:cnfStyle w:val="000000000000" w:firstRow="0" w:lastRow="0" w:firstColumn="0" w:lastColumn="0" w:oddVBand="0" w:evenVBand="0" w:oddHBand="0" w:evenHBand="0" w:firstRowFirstColumn="0" w:firstRowLastColumn="0" w:lastRowFirstColumn="0" w:lastRowLastColumn="0"/>
+            </w:pPr>
+          </w:p>
+        </w:tc>
+      </w:tr>
+      <w:tr>
+        <w:trPr>
+          <w:cnfStyle w:val="000000100000" w:firstRow="0" w:lastRow="0" w:firstColumn="0" w:lastColumn="0" w:oddVBand="0" w:evenVBand="0" w:oddHBand="1" w:evenHBand="0" w:firstRowFirstColumn="0" w:firstRowLastColumn="0" w:lastRowFirstColumn="0" w:lastRowLastColumn="0"/>
+          <w:trHeight w:val="417"/>
+          <w:jc w:val="center"/>
+        </w:trPr>
+        <w:tc>
+          <w:tcPr>
+            <w:cnfStyle w:val="001000000000" w:firstRow="0" w:lastRow="0" w:firstColumn="1" w:lastColumn="0" w:oddVBand="0" w:evenVBand="0" w:oddHBand="0" w:evenHBand="0" w:firstRowFirstColumn="0" w:firstRowLastColumn="0" w:lastRowFirstColumn="0" w:lastRowLastColumn="0"/>
+            <w:tcW w:w="1621" w:type="dxa"/>
+            <w:tcBorders>
+              <w:right w:val="single" w:sz="4" w:space="0" w:color="auto"/>
+            </w:tcBorders>
+          </w:tcPr>
+          <w:p>
+            <w:pPr>
+              <w:pStyle w:val="a9"/>
+              <w:bidi w:val="0"/>
+              <w:ind w:left="0"/>
+            </w:pPr>
+            <w:r>
+              <w:t>book.jpg</w:t>
+            </w:r>
+          </w:p>
+        </w:tc>
+        <w:tc>
+          <w:tcPr>
+            <w:tcW w:w="1621" w:type="dxa"/>
+            <w:tcBorders>
+              <w:left w:val="single" w:sz="4" w:space="0" w:color="auto"/>
+              <w:right w:val="single" w:sz="4" w:space="0" w:color="BFBFBF" w:themeColor="background1" w:themeShade="BF"/>
+            </w:tcBorders>
+          </w:tcPr>
+          <w:p>
+            <w:pPr>
+              <w:pStyle w:val="a9"/>
+              <w:bidi w:val="0"/>
+              <w:ind w:left="0"/>
+              <w:cnfStyle w:val="000000100000" w:firstRow="0" w:lastRow="0" w:firstColumn="0" w:lastColumn="0" w:oddVBand="0" w:evenVBand="0" w:oddHBand="1" w:evenHBand="0" w:firstRowFirstColumn="0" w:firstRowLastColumn="0" w:lastRowFirstColumn="0" w:lastRowLastColumn="0"/>
+            </w:pPr>
+          </w:p>
+        </w:tc>
+      </w:tr>
+      <w:tr>
+        <w:trPr>
+          <w:trHeight w:val="417"/>
+          <w:jc w:val="center"/>
+        </w:trPr>
+        <w:tc>
+          <w:tcPr>
+            <w:cnfStyle w:val="001000000000" w:firstRow="0" w:lastRow="0" w:firstColumn="1" w:lastColumn="0" w:oddVBand="0" w:evenVBand="0" w:oddHBand="0" w:evenHBand="0" w:firstRowFirstColumn="0" w:firstRowLastColumn="0" w:lastRowFirstColumn="0" w:lastRowLastColumn="0"/>
+            <w:tcW w:w="1621" w:type="dxa"/>
+            <w:tcBorders>
+              <w:right w:val="single" w:sz="4" w:space="0" w:color="auto"/>
+            </w:tcBorders>
+          </w:tcPr>
+          <w:p>
+            <w:pPr>
+              <w:pStyle w:val="a9"/>
+              <w:bidi w:val="0"/>
+              <w:ind w:left="0"/>
+            </w:pPr>
+            <w:r>
+              <w:t>bush.jpg</w:t>
+            </w:r>
+          </w:p>
+        </w:tc>
+        <w:tc>
+          <w:tcPr>
+            <w:tcW w:w="1621" w:type="dxa"/>
+            <w:tcBorders>
+              <w:left w:val="single" w:sz="4" w:space="0" w:color="auto"/>
+              <w:right w:val="single" w:sz="4" w:space="0" w:color="BFBFBF" w:themeColor="background1" w:themeShade="BF"/>
+            </w:tcBorders>
+          </w:tcPr>
+          <w:p>
+            <w:pPr>
+              <w:pStyle w:val="a9"/>
+              <w:bidi w:val="0"/>
+              <w:ind w:left="0"/>
+              <w:cnfStyle w:val="000000000000" w:firstRow="0" w:lastRow="0" w:firstColumn="0" w:lastColumn="0" w:oddVBand="0" w:evenVBand="0" w:oddHBand="0" w:evenHBand="0" w:firstRowFirstColumn="0" w:firstRowLastColumn="0" w:lastRowFirstColumn="0" w:lastRowLastColumn="0"/>
+            </w:pPr>
+          </w:p>
+        </w:tc>
+      </w:tr>
+      <w:tr>
+        <w:trPr>
+          <w:cnfStyle w:val="000000100000" w:firstRow="0" w:lastRow="0" w:firstColumn="0" w:lastColumn="0" w:oddVBand="0" w:evenVBand="0" w:oddHBand="1" w:evenHBand="0" w:firstRowFirstColumn="0" w:firstRowLastColumn="0" w:lastRowFirstColumn="0" w:lastRowLastColumn="0"/>
+          <w:trHeight w:val="395"/>
+          <w:jc w:val="center"/>
+        </w:trPr>
+        <w:tc>
+          <w:tcPr>
+            <w:cnfStyle w:val="001000000000" w:firstRow="0" w:lastRow="0" w:firstColumn="1" w:lastColumn="0" w:oddVBand="0" w:evenVBand="0" w:oddHBand="0" w:evenHBand="0" w:firstRowFirstColumn="0" w:firstRowLastColumn="0" w:lastRowFirstColumn="0" w:lastRowLastColumn="0"/>
+            <w:tcW w:w="1621" w:type="dxa"/>
+            <w:tcBorders>
+              <w:right w:val="single" w:sz="4" w:space="0" w:color="auto"/>
+            </w:tcBorders>
+          </w:tcPr>
+          <w:p>
+            <w:pPr>
+              <w:pStyle w:val="a9"/>
+              <w:bidi w:val="0"/>
+              <w:ind w:left="0"/>
+            </w:pPr>
+            <w:r>
+              <w:t>cross.jpg</w:t>
+            </w:r>
+          </w:p>
+        </w:tc>
+        <w:tc>
+          <w:tcPr>
+            <w:tcW w:w="1621" w:type="dxa"/>
+            <w:tcBorders>
+              <w:left w:val="single" w:sz="4" w:space="0" w:color="auto"/>
+              <w:right w:val="single" w:sz="4" w:space="0" w:color="BFBFBF" w:themeColor="background1" w:themeShade="BF"/>
+            </w:tcBorders>
+          </w:tcPr>
+          <w:p>
+            <w:pPr>
+              <w:pStyle w:val="a9"/>
+              <w:bidi w:val="0"/>
+              <w:ind w:left="0"/>
+              <w:cnfStyle w:val="000000100000" w:firstRow="0" w:lastRow="0" w:firstColumn="0" w:lastColumn="0" w:oddVBand="0" w:evenVBand="0" w:oddHBand="1" w:evenHBand="0" w:firstRowFirstColumn="0" w:firstRowLastColumn="0" w:lastRowFirstColumn="0" w:lastRowLastColumn="0"/>
+            </w:pPr>
+          </w:p>
+        </w:tc>
+      </w:tr>
+      <w:tr>
+        <w:trPr>
+          <w:trHeight w:val="417"/>
+          <w:jc w:val="center"/>
+        </w:trPr>
+        <w:tc>
+          <w:tcPr>
+            <w:cnfStyle w:val="001000000000" w:firstRow="0" w:lastRow="0" w:firstColumn="1" w:lastColumn="0" w:oddVBand="0" w:evenVBand="0" w:oddHBand="0" w:evenHBand="0" w:firstRowFirstColumn="0" w:firstRowLastColumn="0" w:lastRowFirstColumn="0" w:lastRowLastColumn="0"/>
+            <w:tcW w:w="1621" w:type="dxa"/>
+            <w:tcBorders>
+              <w:right w:val="single" w:sz="4" w:space="0" w:color="auto"/>
+            </w:tcBorders>
+          </w:tcPr>
+          <w:p>
+            <w:pPr>
+              <w:pStyle w:val="a9"/>
+              <w:bidi w:val="0"/>
+              <w:ind w:left="0"/>
+            </w:pPr>
+            <w:r>
+              <w:t>flower.jpg</w:t>
+            </w:r>
+          </w:p>
+        </w:tc>
+        <w:tc>
+          <w:tcPr>
+            <w:tcW w:w="1621" w:type="dxa"/>
+            <w:tcBorders>
+              <w:left w:val="single" w:sz="4" w:space="0" w:color="auto"/>
+              <w:right w:val="single" w:sz="4" w:space="0" w:color="BFBFBF" w:themeColor="background1" w:themeShade="BF"/>
+            </w:tcBorders>
+          </w:tcPr>
+          <w:p>
+            <w:pPr>
+              <w:pStyle w:val="a9"/>
+              <w:bidi w:val="0"/>
+              <w:ind w:left="0"/>
+              <w:cnfStyle w:val="000000000000" w:firstRow="0" w:lastRow="0" w:firstColumn="0" w:lastColumn="0" w:oddVBand="0" w:evenVBand="0" w:oddHBand="0" w:evenHBand="0" w:firstRowFirstColumn="0" w:firstRowLastColumn="0" w:lastRowFirstColumn="0" w:lastRowLastColumn="0"/>
+            </w:pPr>
+          </w:p>
+        </w:tc>
+      </w:tr>
+      <w:tr>
+        <w:trPr>
+          <w:cnfStyle w:val="000000100000" w:firstRow="0" w:lastRow="0" w:firstColumn="0" w:lastColumn="0" w:oddVBand="0" w:evenVBand="0" w:oddHBand="1" w:evenHBand="0" w:firstRowFirstColumn="0" w:firstRowLastColumn="0" w:lastRowFirstColumn="0" w:lastRowLastColumn="0"/>
+          <w:trHeight w:val="417"/>
+          <w:jc w:val="center"/>
+        </w:trPr>
+        <w:tc>
+          <w:tcPr>
+            <w:cnfStyle w:val="001000000000" w:firstRow="0" w:lastRow="0" w:firstColumn="1" w:lastColumn="0" w:oddVBand="0" w:evenVBand="0" w:oddHBand="0" w:evenHBand="0" w:firstRowFirstColumn="0" w:firstRowLastColumn="0" w:lastRowFirstColumn="0" w:lastRowLastColumn="0"/>
+            <w:tcW w:w="1621" w:type="dxa"/>
+            <w:tcBorders>
+              <w:right w:val="single" w:sz="4" w:space="0" w:color="auto"/>
+            </w:tcBorders>
+          </w:tcPr>
+          <w:p>
+            <w:pPr>
+              <w:pStyle w:val="a9"/>
+              <w:bidi w:val="0"/>
+              <w:ind w:left="0"/>
+            </w:pPr>
+            <w:r>
+              <w:t>fullmoon.jpg</w:t>
+            </w:r>
+          </w:p>
+        </w:tc>
+        <w:tc>
+          <w:tcPr>
+            <w:tcW w:w="1621" w:type="dxa"/>
+            <w:tcBorders>
+              <w:left w:val="single" w:sz="4" w:space="0" w:color="auto"/>
+              <w:right w:val="single" w:sz="4" w:space="0" w:color="BFBFBF" w:themeColor="background1" w:themeShade="BF"/>
+            </w:tcBorders>
+          </w:tcPr>
+          <w:p>
+            <w:pPr>
+              <w:pStyle w:val="a9"/>
+              <w:bidi w:val="0"/>
+              <w:ind w:left="0"/>
+              <w:cnfStyle w:val="000000100000" w:firstRow="0" w:lastRow="0" w:firstColumn="0" w:lastColumn="0" w:oddVBand="0" w:evenVBand="0" w:oddHBand="1" w:evenHBand="0" w:firstRowFirstColumn="0" w:firstRowLastColumn="0" w:lastRowFirstColumn="0" w:lastRowLastColumn="0"/>
+            </w:pPr>
+          </w:p>
+        </w:tc>
+      </w:tr>
+      <w:tr>
+        <w:trPr>
+          <w:trHeight w:val="417"/>
+          <w:jc w:val="center"/>
+        </w:trPr>
+        <w:tc>
+          <w:tcPr>
+            <w:cnfStyle w:val="001000000000" w:firstRow="0" w:lastRow="0" w:firstColumn="1" w:lastColumn="0" w:oddVBand="0" w:evenVBand="0" w:oddHBand="0" w:evenHBand="0" w:firstRowFirstColumn="0" w:firstRowLastColumn="0" w:lastRowFirstColumn="0" w:lastRowLastColumn="0"/>
+            <w:tcW w:w="1621" w:type="dxa"/>
+            <w:tcBorders>
+              <w:right w:val="single" w:sz="4" w:space="0" w:color="auto"/>
+            </w:tcBorders>
+          </w:tcPr>
+          <w:p>
+            <w:pPr>
+              <w:pStyle w:val="a9"/>
+              <w:bidi w:val="0"/>
+              <w:ind w:left="0"/>
+            </w:pPr>
+            <w:r>
+              <w:t>grave.jpg</w:t>
+            </w:r>
+          </w:p>
+        </w:tc>
+        <w:tc>
+          <w:tcPr>
+            <w:tcW w:w="1621" w:type="dxa"/>
+            <w:tcBorders>
+              <w:left w:val="single" w:sz="4" w:space="0" w:color="auto"/>
+              <w:right w:val="single" w:sz="4" w:space="0" w:color="BFBFBF" w:themeColor="background1" w:themeShade="BF"/>
+            </w:tcBorders>
+          </w:tcPr>
+          <w:p>
+            <w:pPr>
+              <w:pStyle w:val="a9"/>
+              <w:bidi w:val="0"/>
+              <w:ind w:left="0"/>
+              <w:cnfStyle w:val="000000000000" w:firstRow="0" w:lastRow="0" w:firstColumn="0" w:lastColumn="0" w:oddVBand="0" w:evenVBand="0" w:oddHBand="0" w:evenHBand="0" w:firstRowFirstColumn="0" w:firstRowLastColumn="0" w:lastRowFirstColumn="0" w:lastRowLastColumn="0"/>
+            </w:pPr>
+          </w:p>
+        </w:tc>
+      </w:tr>
+      <w:tr>
+        <w:trPr>
+          <w:cnfStyle w:val="000000100000" w:firstRow="0" w:lastRow="0" w:firstColumn="0" w:lastColumn="0" w:oddVBand="0" w:evenVBand="0" w:oddHBand="1" w:evenHBand="0" w:firstRowFirstColumn="0" w:firstRowLastColumn="0" w:lastRowFirstColumn="0" w:lastRowLastColumn="0"/>
+          <w:trHeight w:val="395"/>
+          <w:jc w:val="center"/>
+        </w:trPr>
+        <w:tc>
+          <w:tcPr>
+            <w:cnfStyle w:val="001000000000" w:firstRow="0" w:lastRow="0" w:firstColumn="1" w:lastColumn="0" w:oddVBand="0" w:evenVBand="0" w:oddHBand="0" w:evenHBand="0" w:firstRowFirstColumn="0" w:firstRowLastColumn="0" w:lastRowFirstColumn="0" w:lastRowLastColumn="0"/>
+            <w:tcW w:w="1621" w:type="dxa"/>
+            <w:tcBorders>
+              <w:right w:val="single" w:sz="4" w:space="0" w:color="auto"/>
+            </w:tcBorders>
+          </w:tcPr>
+          <w:p>
+            <w:pPr>
+              <w:pStyle w:val="a9"/>
+              <w:tabs>
+                <w:tab w:val="left" w:pos="1230"/>
+              </w:tabs>
+              <w:bidi w:val="0"/>
+              <w:ind w:left="0"/>
+            </w:pPr>
+            <w:r>
+              <w:t>llama.jpg</w:t>
+            </w:r>
+          </w:p>
+        </w:tc>
+        <w:tc>
+          <w:tcPr>
+            <w:tcW w:w="1621" w:type="dxa"/>
+            <w:tcBorders>
+              <w:left w:val="single" w:sz="4" w:space="0" w:color="auto"/>
+              <w:right w:val="single" w:sz="4" w:space="0" w:color="BFBFBF" w:themeColor="background1" w:themeShade="BF"/>
+            </w:tcBorders>
+          </w:tcPr>
+          <w:p>
+            <w:pPr>
+              <w:pStyle w:val="a9"/>
+              <w:bidi w:val="0"/>
+              <w:ind w:left="0"/>
+              <w:cnfStyle w:val="000000100000" w:firstRow="0" w:lastRow="0" w:firstColumn="0" w:lastColumn="0" w:oddVBand="0" w:evenVBand="0" w:oddHBand="1" w:evenHBand="0" w:firstRowFirstColumn="0" w:firstRowLastColumn="0" w:lastRowFirstColumn="0" w:lastRowLastColumn="0"/>
+            </w:pPr>
+          </w:p>
+        </w:tc>
+      </w:tr>
+      <w:tr>
+        <w:trPr>
+          <w:trHeight w:val="395"/>
+          <w:jc w:val="center"/>
+        </w:trPr>
+        <w:tc>
+          <w:tcPr>
+            <w:cnfStyle w:val="001000000000" w:firstRow="0" w:lastRow="0" w:firstColumn="1" w:lastColumn="0" w:oddVBand="0" w:evenVBand="0" w:oddHBand="0" w:evenHBand="0" w:firstRowFirstColumn="0" w:firstRowLastColumn="0" w:lastRowFirstColumn="0" w:lastRowLastColumn="0"/>
+            <w:tcW w:w="1621" w:type="dxa"/>
+            <w:tcBorders>
+              <w:right w:val="single" w:sz="4" w:space="0" w:color="auto"/>
+            </w:tcBorders>
+          </w:tcPr>
+          <w:p>
+            <w:pPr>
+              <w:pStyle w:val="a9"/>
+              <w:tabs>
+                <w:tab w:val="left" w:pos="1230"/>
+              </w:tabs>
+              <w:bidi w:val="0"/>
+              <w:ind w:left="0"/>
+            </w:pPr>
+            <w:r>
+              <w:t>memorial.jpg</w:t>
+            </w:r>
+          </w:p>
+        </w:tc>
+        <w:tc>
+          <w:tcPr>
+            <w:tcW w:w="1621" w:type="dxa"/>
+            <w:tcBorders>
+              <w:left w:val="single" w:sz="4" w:space="0" w:color="auto"/>
+              <w:right w:val="single" w:sz="4" w:space="0" w:color="BFBFBF" w:themeColor="background1" w:themeShade="BF"/>
+            </w:tcBorders>
+          </w:tcPr>
+          <w:p>
+            <w:pPr>
+              <w:pStyle w:val="a9"/>
+              <w:bidi w:val="0"/>
+              <w:ind w:left="0"/>
+              <w:cnfStyle w:val="000000000000" w:firstRow="0" w:lastRow="0" w:firstColumn="0" w:lastColumn="0" w:oddVBand="0" w:evenVBand="0" w:oddHBand="0" w:evenHBand="0" w:firstRowFirstColumn="0" w:firstRowLastColumn="0" w:lastRowFirstColumn="0" w:lastRowLastColumn="0"/>
+            </w:pPr>
+          </w:p>
+        </w:tc>
+      </w:tr>
+      <w:tr>
+        <w:trPr>
+          <w:cnfStyle w:val="000000100000" w:firstRow="0" w:lastRow="0" w:firstColumn="0" w:lastColumn="0" w:oddVBand="0" w:evenVBand="0" w:oddHBand="1" w:evenHBand="0" w:firstRowFirstColumn="0" w:firstRowLastColumn="0" w:lastRowFirstColumn="0" w:lastRowLastColumn="0"/>
+          <w:trHeight w:val="395"/>
+          <w:jc w:val="center"/>
+        </w:trPr>
+        <w:tc>
+          <w:tcPr>
+            <w:cnfStyle w:val="001000000000" w:firstRow="0" w:lastRow="0" w:firstColumn="1" w:lastColumn="0" w:oddVBand="0" w:evenVBand="0" w:oddHBand="0" w:evenHBand="0" w:firstRowFirstColumn="0" w:firstRowLastColumn="0" w:lastRowFirstColumn="0" w:lastRowLastColumn="0"/>
+            <w:tcW w:w="1621" w:type="dxa"/>
+            <w:tcBorders>
+              <w:right w:val="single" w:sz="4" w:space="0" w:color="auto"/>
+            </w:tcBorders>
+          </w:tcPr>
+          <w:p>
+            <w:pPr>
+              <w:pStyle w:val="a9"/>
+              <w:tabs>
+                <w:tab w:val="left" w:pos="1230"/>
+              </w:tabs>
+              <w:bidi w:val="0"/>
+              <w:ind w:left="0"/>
+            </w:pPr>
+            <w:r>
+              <w:t>sheep.jpg</w:t>
+            </w:r>
+          </w:p>
+        </w:tc>
+        <w:tc>
+          <w:tcPr>
+            <w:tcW w:w="1621" w:type="dxa"/>
+            <w:tcBorders>
+              <w:left w:val="single" w:sz="4" w:space="0" w:color="auto"/>
+              <w:right w:val="single" w:sz="4" w:space="0" w:color="BFBFBF" w:themeColor="background1" w:themeShade="BF"/>
+            </w:tcBorders>
+          </w:tcPr>
+          <w:p>
+            <w:pPr>
+              <w:pStyle w:val="a9"/>
+              <w:bidi w:val="0"/>
+              <w:ind w:left="0"/>
+              <w:cnfStyle w:val="000000100000" w:firstRow="0" w:lastRow="0" w:firstColumn="0" w:lastColumn="0" w:oddVBand="0" w:evenVBand="0" w:oddHBand="1" w:evenHBand="0" w:firstRowFirstColumn="0" w:firstRowLastColumn="0" w:lastRowFirstColumn="0" w:lastRowLastColumn="0"/>
+            </w:pPr>
+          </w:p>
+        </w:tc>
+      </w:tr>
+      <w:tr>
+        <w:trPr>
+          <w:trHeight w:val="395"/>
+          <w:jc w:val="center"/>
+        </w:trPr>
+        <w:tc>
+          <w:tcPr>
+            <w:cnfStyle w:val="001000000000" w:firstRow="0" w:lastRow="0" w:firstColumn="1" w:lastColumn="0" w:oddVBand="0" w:evenVBand="0" w:oddHBand="0" w:evenHBand="0" w:firstRowFirstColumn="0" w:firstRowLastColumn="0" w:lastRowFirstColumn="0" w:lastRowLastColumn="0"/>
+            <w:tcW w:w="1621" w:type="dxa"/>
+            <w:tcBorders>
+              <w:right w:val="single" w:sz="4" w:space="0" w:color="auto"/>
+            </w:tcBorders>
+          </w:tcPr>
+          <w:p>
+            <w:pPr>
+              <w:pStyle w:val="a9"/>
+              <w:tabs>
+                <w:tab w:val="left" w:pos="1230"/>
+              </w:tabs>
+              <w:bidi w:val="0"/>
+              <w:ind w:left="0"/>
+            </w:pPr>
+            <w:r>
+              <w:t>stone2.jpg</w:t>
+            </w:r>
+          </w:p>
+        </w:tc>
+        <w:tc>
+          <w:tcPr>
+            <w:tcW w:w="1621" w:type="dxa"/>
+            <w:tcBorders>
+              <w:left w:val="single" w:sz="4" w:space="0" w:color="auto"/>
+              <w:right w:val="single" w:sz="4" w:space="0" w:color="BFBFBF" w:themeColor="background1" w:themeShade="BF"/>
+            </w:tcBorders>
+          </w:tcPr>
+          <w:p>
+            <w:pPr>
+              <w:pStyle w:val="a9"/>
+              <w:bidi w:val="0"/>
+              <w:ind w:left="0"/>
+              <w:cnfStyle w:val="000000000000" w:firstRow="0" w:lastRow="0" w:firstColumn="0" w:lastColumn="0" w:oddVBand="0" w:evenVBand="0" w:oddHBand="0" w:evenHBand="0" w:firstRowFirstColumn="0" w:firstRowLastColumn="0" w:lastRowFirstColumn="0" w:lastRowLastColumn="0"/>
+            </w:pPr>
+          </w:p>
+        </w:tc>
+      </w:tr>
+      <w:tr>
+        <w:trPr>
+          <w:cnfStyle w:val="000000100000" w:firstRow="0" w:lastRow="0" w:firstColumn="0" w:lastColumn="0" w:oddVBand="0" w:evenVBand="0" w:oddHBand="1" w:evenHBand="0" w:firstRowFirstColumn="0" w:firstRowLastColumn="0" w:lastRowFirstColumn="0" w:lastRowLastColumn="0"/>
+          <w:trHeight w:val="395"/>
+          <w:jc w:val="center"/>
+        </w:trPr>
+        <w:tc>
+          <w:tcPr>
+            <w:cnfStyle w:val="001000000000" w:firstRow="0" w:lastRow="0" w:firstColumn="1" w:lastColumn="0" w:oddVBand="0" w:evenVBand="0" w:oddHBand="0" w:evenHBand="0" w:firstRowFirstColumn="0" w:firstRowLastColumn="0" w:lastRowFirstColumn="0" w:lastRowLastColumn="0"/>
+            <w:tcW w:w="1621" w:type="dxa"/>
+            <w:tcBorders>
+              <w:right w:val="single" w:sz="4" w:space="0" w:color="auto"/>
+            </w:tcBorders>
+          </w:tcPr>
+          <w:p>
+            <w:pPr>
+              <w:pStyle w:val="a9"/>
+              <w:tabs>
+                <w:tab w:val="left" w:pos="1230"/>
+              </w:tabs>
+              <w:bidi w:val="0"/>
+              <w:ind w:left="0"/>
+            </w:pPr>
+            <w:r>
+              <w:t>teddy.jpg</w:t>
+            </w:r>
+          </w:p>
+        </w:tc>
+        <w:tc>
+          <w:tcPr>
+            <w:tcW w:w="1621" w:type="dxa"/>
+            <w:tcBorders>
+              <w:left w:val="single" w:sz="4" w:space="0" w:color="auto"/>
+              <w:right w:val="single" w:sz="4" w:space="0" w:color="BFBFBF" w:themeColor="background1" w:themeShade="BF"/>
+            </w:tcBorders>
+          </w:tcPr>
+          <w:p>
+            <w:pPr>
+              <w:pStyle w:val="a9"/>
+              <w:bidi w:val="0"/>
+              <w:ind w:left="0"/>
+              <w:cnfStyle w:val="000000100000" w:firstRow="0" w:lastRow="0" w:firstColumn="0" w:lastColumn="0" w:oddVBand="0" w:evenVBand="0" w:oddHBand="1" w:evenHBand="0" w:firstRowFirstColumn="0" w:firstRowLastColumn="0" w:lastRowFirstColumn="0" w:lastRowLastColumn="0"/>
+            </w:pPr>
+          </w:p>
+        </w:tc>
+      </w:tr>
+    </w:tbl>
+    <w:p>
+      <w:pPr>
+        <w:pStyle w:val="a9"/>
+        <w:bidi w:val="0"/>
+        <w:ind w:left="1440"/>
         <w:rPr>
           <w:b/>
           <w:bCs/>
           <w:u w:val="single"/>
         </w:rPr>
+      </w:pPr>
+    </w:p>
+    <w:p>
+      <w:pPr>
+        <w:pStyle w:val="a9"/>
+        <w:numPr>
+          <w:ilvl w:val="1"/>
+          <w:numId w:val="2"/>
+        </w:numPr>
+        <w:bidi w:val="0"/>
+        <w:rPr>
+          <w:b/>
+          <w:bCs/>
+          <w:u w:val="single"/>
+        </w:rPr>
+      </w:pPr>
+      <w:r>
+        <w:rPr>
+          <w:b/>
+          <w:bCs/>
+        </w:rPr>
+        <w:t>Failure cases:</w:t>
+      </w:r>
+      <w:r>
+        <w:rPr>
+          <w:b/>
+          <w:bCs/>
+          <w:u w:val="single"/>
+        </w:rPr>
         <w:br/>
       </w:r>
       <w:r>
@@ -184,10 +849,7 @@
         <w:t xml:space="preserve">GrabCut algorithm tends to produce </w:t>
       </w:r>
       <w:r>
-        <w:t>unsatisfactory</w:t>
-      </w:r>
-      <w:r>
-        <w:t xml:space="preserve"> </w:t>
+        <w:t xml:space="preserve">unsatisfactory </w:t>
       </w:r>
       <w:r>
         <w:t>results when the subject in the given image is too close in color to the background</w:t>
@@ -299,7 +961,64 @@
         <w:t xml:space="preserve">we compared the effects of different </w:t>
       </w:r>
       <w:r>
-        <w:t xml:space="preserve">blur intensities on the GrabCut algorithm. We found that </w:t>
+        <w:t xml:space="preserve">blur intensities on the GrabCut algorithm. </w:t>
+      </w:r>
+      <w:r>
+        <w:t xml:space="preserve">In our test we used two types of blur kernels: </w:t>
+      </w:r>
+      <m:oMath>
+        <m:r>
+          <w:rPr>
+            <w:rFonts w:ascii="Cambria Math" w:hAnsi="Cambria Math"/>
+            <w:highlight w:val="yellow"/>
+          </w:rPr>
+          <m:t>3×3</m:t>
+        </m:r>
+      </m:oMath>
+      <w:r>
+        <w:t xml:space="preserve"> and </w:t>
+      </w:r>
+      <m:oMath>
+        <m:r>
+          <w:rPr>
+            <w:rFonts w:ascii="Cambria Math" w:hAnsi="Cambria Math"/>
+            <w:highlight w:val="yellow"/>
+          </w:rPr>
+          <m:t>5×5</m:t>
+        </m:r>
+      </m:oMath>
+      <w:r>
+        <w:rPr>
+          <w:rFonts w:eastAsiaTheme="minorEastAsia"/>
+        </w:rPr>
+        <w:t xml:space="preserve"> of 1's. </w:t>
+      </w:r>
+      <w:r>
+        <w:rPr>
+          <w:rFonts w:eastAsiaTheme="minorEastAsia"/>
+          <w:highlight w:val="yellow"/>
+        </w:rPr>
+        <w:t xml:space="preserve">We also </w:t>
+      </w:r>
+      <w:r>
+        <w:rPr>
+          <w:rFonts w:eastAsiaTheme="minorEastAsia"/>
+          <w:highlight w:val="yellow"/>
+        </w:rPr>
+        <w:lastRenderedPageBreak/>
+        <w:t>used gaussian blur filter which produced similar results to the bigger mask, so it is not displayed here.</w:t>
+      </w:r>
+      <w:r>
+        <w:rPr>
+          <w:rFonts w:eastAsiaTheme="minorEastAsia"/>
+        </w:rPr>
+        <w:t xml:space="preserve"> </w:t>
+      </w:r>
+      <w:r>
+        <w:t>W</w:t>
+      </w:r>
+      <w:r>
+        <w:t xml:space="preserve">e found that </w:t>
       </w:r>
       <w:r>
         <w:rPr>
@@ -350,22 +1069,7 @@
         <w:t xml:space="preserve">Table </w:t>
       </w:r>
       <w:r>
-        <w:fldChar w:fldCharType="begin"/>
-      </w:r>
-      <w:r>
-        <w:instrText xml:space="preserve"> SEQ Table \* ARABIC </w:instrText>
-      </w:r>
-      <w:r>
-        <w:fldChar w:fldCharType="separate"/>
-      </w:r>
-      <w:r>
-        <w:rPr>
-          <w:noProof/>
-        </w:rPr>
-        <w:t>1</w:t>
-      </w:r>
-      <w:r>
-        <w:fldChar w:fldCharType="end"/>
+        <w:t>2</w:t>
       </w:r>
       <w:r>
         <w:rPr>
@@ -1236,7 +1940,6 @@
           <w:b/>
           <w:bCs/>
         </w:rPr>
-        <w:lastRenderedPageBreak/>
         <w:t>Effects of GMM components count:</w:t>
       </w:r>
       <w:r>
@@ -1315,22 +2018,7 @@
         <w:t xml:space="preserve">Table </w:t>
       </w:r>
       <w:r>
-        <w:fldChar w:fldCharType="begin"/>
-      </w:r>
-      <w:r>
-        <w:instrText xml:space="preserve"> SEQ Table \* ARABIC </w:instrText>
-      </w:r>
-      <w:r>
-        <w:fldChar w:fldCharType="separate"/>
-      </w:r>
-      <w:r>
-        <w:rPr>
-          <w:noProof/>
-        </w:rPr>
-        <w:t>2</w:t>
-      </w:r>
-      <w:r>
-        <w:fldChar w:fldCharType="end"/>
+        <w:t>3</w:t>
       </w:r>
       <w:r>
         <w:rPr>
@@ -2232,13 +2920,7 @@
         <w:rPr>
           <w:highlight w:val="yellow"/>
         </w:rPr>
-        <w:t xml:space="preserve">We found that </w:t>
-      </w:r>
-      <w:r>
-        <w:rPr>
-          <w:highlight w:val="yellow"/>
-        </w:rPr>
-        <w:t xml:space="preserve">a tighter box around the object produce better results and improves the time until convergence. </w:t>
+        <w:t xml:space="preserve">We found that a tighter box around the object produce better results and improves the time until convergence. </w:t>
       </w:r>
       <w:proofErr w:type="gramStart"/>
       <w:r>
@@ -2281,14 +2963,7 @@
           <w:i/>
           <w:iCs/>
         </w:rPr>
-        <w:t xml:space="preserve">able </w:t>
-      </w:r>
-      <w:r>
-        <w:rPr>
-          <w:i/>
-          <w:iCs/>
-        </w:rPr>
-        <w:t>3</w:t>
+        <w:t>able 3</w:t>
       </w:r>
       <w:r>
         <w:rPr>
@@ -2315,22 +2990,7 @@
         <w:t xml:space="preserve">Table </w:t>
       </w:r>
       <w:r>
-        <w:fldChar w:fldCharType="begin"/>
-      </w:r>
-      <w:r>
-        <w:instrText xml:space="preserve"> SEQ Table \* ARABIC </w:instrText>
-      </w:r>
-      <w:r>
-        <w:fldChar w:fldCharType="separate"/>
-      </w:r>
-      <w:r>
-        <w:rPr>
-          <w:noProof/>
-        </w:rPr>
-        <w:t>3</w:t>
-      </w:r>
-      <w:r>
-        <w:fldChar w:fldCharType="end"/>
+        <w:t>4</w:t>
       </w:r>
       <w:r>
         <w:t xml:space="preserve"> - Effects of box initialization</w:t>
@@ -2970,7 +3630,6 @@
           <w:b/>
           <w:bCs/>
         </w:rPr>
-        <w:lastRenderedPageBreak/>
         <w:t>Metrics:</w:t>
       </w:r>
       <w:r>
@@ -2987,14 +3646,7 @@
           <w:i/>
           <w:iCs/>
         </w:rPr>
-        <w:t xml:space="preserve">Table </w:t>
-      </w:r>
-      <w:r>
-        <w:rPr>
-          <w:i/>
-          <w:iCs/>
-        </w:rPr>
-        <w:t>4</w:t>
+        <w:t>Table 4</w:t>
       </w:r>
       <w:r>
         <w:t xml:space="preserve"> below shows the results of our algorithm for each of the provided images.</w:t>
@@ -3013,22 +3665,7 @@
         <w:t xml:space="preserve">Table </w:t>
       </w:r>
       <w:r>
-        <w:fldChar w:fldCharType="begin"/>
-      </w:r>
-      <w:r>
-        <w:instrText xml:space="preserve"> SEQ Table \* ARABIC </w:instrText>
-      </w:r>
-      <w:r>
-        <w:fldChar w:fldCharType="separate"/>
-      </w:r>
-      <w:r>
-        <w:rPr>
-          <w:noProof/>
-        </w:rPr>
-        <w:t>4</w:t>
-      </w:r>
-      <w:r>
-        <w:fldChar w:fldCharType="end"/>
+        <w:t>5</w:t>
       </w:r>
       <w:r>
         <w:rPr>
@@ -3070,6 +3707,7 @@
               <w:bidi w:val="0"/>
               <w:ind w:left="0"/>
             </w:pPr>
+            <w:bookmarkStart w:id="0" w:name="_Hlk170951518"/>
             <w:r>
               <w:t>Image name</w:t>
             </w:r>
@@ -3893,6 +4531,7 @@
           </w:p>
         </w:tc>
       </w:tr>
+      <w:bookmarkEnd w:id="0"/>
     </w:tbl>
     <w:p>
       <w:pPr>
@@ -3950,6 +4589,137 @@
         <w:pStyle w:val="a9"/>
         <w:bidi w:val="0"/>
       </w:pPr>
+      <w:r>
+        <w:t xml:space="preserve">Our implementation for the Poisson Blending algorithm </w:t>
+      </w:r>
+      <w:r>
+        <w:rPr>
+          <w:highlight w:val="red"/>
+        </w:rPr>
+        <w:t>*********************</w:t>
+      </w:r>
+      <w:r>
+        <w:t>.</w:t>
+      </w:r>
+    </w:p>
+    <w:p>
+      <w:pPr>
+        <w:pStyle w:val="a9"/>
+        <w:bidi w:val="0"/>
+      </w:pPr>
+    </w:p>
+    <w:p>
+      <w:pPr>
+        <w:pStyle w:val="a9"/>
+        <w:bidi w:val="0"/>
+      </w:pPr>
+    </w:p>
+    <w:p>
+      <w:pPr>
+        <w:pStyle w:val="a9"/>
+        <w:bidi w:val="0"/>
+      </w:pPr>
+    </w:p>
+    <w:p>
+      <w:pPr>
+        <w:pStyle w:val="a9"/>
+        <w:bidi w:val="0"/>
+      </w:pPr>
+    </w:p>
+    <w:p>
+      <w:pPr>
+        <w:pStyle w:val="a9"/>
+        <w:bidi w:val="0"/>
+      </w:pPr>
+    </w:p>
+    <w:p>
+      <w:pPr>
+        <w:pStyle w:val="a9"/>
+        <w:bidi w:val="0"/>
+      </w:pPr>
+    </w:p>
+    <w:p>
+      <w:pPr>
+        <w:pStyle w:val="a9"/>
+        <w:bidi w:val="0"/>
+      </w:pPr>
+    </w:p>
+    <w:p>
+      <w:pPr>
+        <w:pStyle w:val="a9"/>
+        <w:bidi w:val="0"/>
+      </w:pPr>
+    </w:p>
+    <w:p>
+      <w:pPr>
+        <w:pStyle w:val="a9"/>
+        <w:bidi w:val="0"/>
+      </w:pPr>
+    </w:p>
+    <w:p>
+      <w:pPr>
+        <w:pStyle w:val="a9"/>
+        <w:bidi w:val="0"/>
+      </w:pPr>
+    </w:p>
+    <w:p>
+      <w:pPr>
+        <w:pStyle w:val="a9"/>
+        <w:bidi w:val="0"/>
+      </w:pPr>
+    </w:p>
+    <w:p>
+      <w:pPr>
+        <w:pStyle w:val="a9"/>
+        <w:bidi w:val="0"/>
+      </w:pPr>
+    </w:p>
+    <w:p>
+      <w:pPr>
+        <w:pStyle w:val="a9"/>
+        <w:bidi w:val="0"/>
+      </w:pPr>
+    </w:p>
+    <w:p>
+      <w:pPr>
+        <w:pStyle w:val="a9"/>
+        <w:bidi w:val="0"/>
+      </w:pPr>
+    </w:p>
+    <w:p>
+      <w:pPr>
+        <w:pStyle w:val="a9"/>
+        <w:bidi w:val="0"/>
+      </w:pPr>
+    </w:p>
+    <w:p>
+      <w:pPr>
+        <w:pStyle w:val="a9"/>
+        <w:bidi w:val="0"/>
+      </w:pPr>
+    </w:p>
+    <w:p>
+      <w:pPr>
+        <w:pStyle w:val="a9"/>
+        <w:numPr>
+          <w:ilvl w:val="0"/>
+          <w:numId w:val="2"/>
+        </w:numPr>
+        <w:bidi w:val="0"/>
+        <w:rPr>
+          <w:b/>
+          <w:bCs/>
+          <w:u w:val="single"/>
+        </w:rPr>
+      </w:pPr>
+      <w:r>
+        <w:rPr>
+          <w:b/>
+          <w:bCs/>
+          <w:u w:val="single"/>
+        </w:rPr>
+        <w:t>Appendices:</w:t>
+      </w:r>
     </w:p>
     <w:sectPr>
       <w:pgSz w:w="11906" w:h="16838"/>
@@ -4552,7 +5322,7 @@
   <w:style w:type="paragraph" w:default="1" w:styleId="a">
     <w:name w:val="Normal"/>
     <w:qFormat/>
-    <w:rsid w:val="00E6506B"/>
+    <w:rsid w:val="005A1074"/>
     <w:pPr>
       <w:bidi/>
     </w:pPr>
@@ -4763,6 +5533,7 @@
   <w:style w:type="table" w:default="1" w:styleId="a1">
     <w:name w:val="Normal Table"/>
     <w:uiPriority w:val="99"/>
+    <w:semiHidden/>
     <w:unhideWhenUsed/>
     <w:tblPr>
       <w:tblInd w:w="0" w:type="dxa"/>
@@ -5681,6 +6452,16 @@
       <w:szCs w:val="18"/>
     </w:rPr>
   </w:style>
+  <w:style w:type="character" w:styleId="af0">
+    <w:name w:val="Placeholder Text"/>
+    <w:basedOn w:val="a0"/>
+    <w:uiPriority w:val="99"/>
+    <w:semiHidden/>
+    <w:rsid w:val="006B40F4"/>
+    <w:rPr>
+      <w:color w:val="666666"/>
+    </w:rPr>
+  </w:style>
 </w:styles>
 </file>
 

</xml_diff>

<commit_message>
third draft of summary - added table for poisson blending
</commit_message>
<xml_diff>
--- a/Assignment1 work summary.docx
+++ b/Assignment1 work summary.docx
@@ -205,6 +205,7 @@
               <w:bidi w:val="0"/>
               <w:ind w:left="0"/>
             </w:pPr>
+            <w:bookmarkStart w:id="0" w:name="_Hlk170994341"/>
             <w:r>
               <w:t>Image name</w:t>
             </w:r>
@@ -800,6 +801,7 @@
           </w:p>
         </w:tc>
       </w:tr>
+      <w:bookmarkEnd w:id="0"/>
     </w:tbl>
     <w:p>
       <w:pPr>
@@ -2061,6 +2063,7 @@
               <w:bidi w:val="0"/>
               <w:ind w:left="0"/>
             </w:pPr>
+            <w:bookmarkStart w:id="1" w:name="_Hlk170994365"/>
             <w:r>
               <w:t>Image name</w:t>
             </w:r>
@@ -2832,6 +2835,7 @@
           </w:p>
         </w:tc>
       </w:tr>
+      <w:bookmarkEnd w:id="1"/>
     </w:tbl>
     <w:p>
       <w:pPr>
@@ -2922,14 +2926,12 @@
         </w:rPr>
         <w:t xml:space="preserve">We found that a tighter box around the object produce better results and improves the time until convergence. </w:t>
       </w:r>
-      <w:proofErr w:type="gramStart"/>
       <w:r>
         <w:rPr>
           <w:highlight w:val="yellow"/>
         </w:rPr>
-        <w:t>Also</w:t>
-      </w:r>
-      <w:proofErr w:type="gramEnd"/>
+        <w:t>Also,</w:t>
+      </w:r>
       <w:r>
         <w:rPr>
           <w:highlight w:val="yellow"/>
@@ -3613,928 +3615,6 @@
     </w:p>
     <w:p>
       <w:pPr>
-        <w:pStyle w:val="a9"/>
-        <w:numPr>
-          <w:ilvl w:val="1"/>
-          <w:numId w:val="2"/>
-        </w:numPr>
-        <w:bidi w:val="0"/>
-        <w:rPr>
-          <w:b/>
-          <w:bCs/>
-          <w:u w:val="single"/>
-        </w:rPr>
-      </w:pPr>
-      <w:r>
-        <w:rPr>
-          <w:b/>
-          <w:bCs/>
-        </w:rPr>
-        <w:t>Metrics:</w:t>
-      </w:r>
-      <w:r>
-        <w:rPr>
-          <w:b/>
-          <w:bCs/>
-          <w:u w:val="single"/>
-          <w:rtl/>
-        </w:rPr>
-        <w:br/>
-      </w:r>
-      <w:r>
-        <w:rPr>
-          <w:i/>
-          <w:iCs/>
-        </w:rPr>
-        <w:t>Table 4</w:t>
-      </w:r>
-      <w:r>
-        <w:t xml:space="preserve"> below shows the results of our algorithm for each of the provided images.</w:t>
-      </w:r>
-      <w:r>
-        <w:br/>
-      </w:r>
-    </w:p>
-    <w:p>
-      <w:pPr>
-        <w:pStyle w:val="af"/>
-        <w:keepNext/>
-        <w:bidi w:val="0"/>
-      </w:pPr>
-      <w:r>
-        <w:t xml:space="preserve">Table </w:t>
-      </w:r>
-      <w:r>
-        <w:t>5</w:t>
-      </w:r>
-      <w:r>
-        <w:rPr>
-          <w:noProof/>
-        </w:rPr>
-        <w:t xml:space="preserve"> - GrabCut implementation metrics</w:t>
-      </w:r>
-    </w:p>
-    <w:tbl>
-      <w:tblPr>
-        <w:tblStyle w:val="51"/>
-        <w:tblW w:w="0" w:type="auto"/>
-        <w:jc w:val="center"/>
-        <w:tblLook w:val="04A0" w:firstRow="1" w:lastRow="0" w:firstColumn="1" w:lastColumn="0" w:noHBand="0" w:noVBand="1"/>
-        <w:tblCaption w:val="Table 1 - metrics results"/>
-      </w:tblPr>
-      <w:tblGrid>
-        <w:gridCol w:w="1621"/>
-        <w:gridCol w:w="1621"/>
-        <w:gridCol w:w="1621"/>
-      </w:tblGrid>
-      <w:tr>
-        <w:trPr>
-          <w:cnfStyle w:val="100000000000" w:firstRow="1" w:lastRow="0" w:firstColumn="0" w:lastColumn="0" w:oddVBand="0" w:evenVBand="0" w:oddHBand="0" w:evenHBand="0" w:firstRowFirstColumn="0" w:firstRowLastColumn="0" w:lastRowFirstColumn="0" w:lastRowLastColumn="0"/>
-          <w:trHeight w:val="417"/>
-          <w:jc w:val="center"/>
-        </w:trPr>
-        <w:tc>
-          <w:tcPr>
-            <w:cnfStyle w:val="001000000100" w:firstRow="0" w:lastRow="0" w:firstColumn="1" w:lastColumn="0" w:oddVBand="0" w:evenVBand="0" w:oddHBand="0" w:evenHBand="0" w:firstRowFirstColumn="1" w:firstRowLastColumn="0" w:lastRowFirstColumn="0" w:lastRowLastColumn="0"/>
-            <w:tcW w:w="1621" w:type="dxa"/>
-            <w:tcBorders>
-              <w:bottom w:val="single" w:sz="4" w:space="0" w:color="auto"/>
-            </w:tcBorders>
-          </w:tcPr>
-          <w:p>
-            <w:pPr>
-              <w:pStyle w:val="a9"/>
-              <w:bidi w:val="0"/>
-              <w:ind w:left="0"/>
-            </w:pPr>
-            <w:bookmarkStart w:id="0" w:name="_Hlk170951518"/>
-            <w:r>
-              <w:t>Image name</w:t>
-            </w:r>
-          </w:p>
-        </w:tc>
-        <w:tc>
-          <w:tcPr>
-            <w:tcW w:w="1621" w:type="dxa"/>
-            <w:tcBorders>
-              <w:bottom w:val="single" w:sz="4" w:space="0" w:color="auto"/>
-            </w:tcBorders>
-          </w:tcPr>
-          <w:p>
-            <w:pPr>
-              <w:pStyle w:val="a9"/>
-              <w:bidi w:val="0"/>
-              <w:ind w:left="0"/>
-              <w:cnfStyle w:val="100000000000" w:firstRow="1" w:lastRow="0" w:firstColumn="0" w:lastColumn="0" w:oddVBand="0" w:evenVBand="0" w:oddHBand="0" w:evenHBand="0" w:firstRowFirstColumn="0" w:firstRowLastColumn="0" w:lastRowFirstColumn="0" w:lastRowLastColumn="0"/>
-            </w:pPr>
-            <w:r>
-              <w:t>Accuracy</w:t>
-            </w:r>
-          </w:p>
-        </w:tc>
-        <w:tc>
-          <w:tcPr>
-            <w:tcW w:w="1621" w:type="dxa"/>
-            <w:tcBorders>
-              <w:bottom w:val="single" w:sz="4" w:space="0" w:color="auto"/>
-            </w:tcBorders>
-          </w:tcPr>
-          <w:p>
-            <w:pPr>
-              <w:pStyle w:val="a9"/>
-              <w:bidi w:val="0"/>
-              <w:ind w:left="0"/>
-              <w:cnfStyle w:val="100000000000" w:firstRow="1" w:lastRow="0" w:firstColumn="0" w:lastColumn="0" w:oddVBand="0" w:evenVBand="0" w:oddHBand="0" w:evenHBand="0" w:firstRowFirstColumn="0" w:firstRowLastColumn="0" w:lastRowFirstColumn="0" w:lastRowLastColumn="0"/>
-            </w:pPr>
-            <w:r>
-              <w:t>Jaccard</w:t>
-            </w:r>
-          </w:p>
-        </w:tc>
-      </w:tr>
-      <w:tr>
-        <w:trPr>
-          <w:cnfStyle w:val="000000100000" w:firstRow="0" w:lastRow="0" w:firstColumn="0" w:lastColumn="0" w:oddVBand="0" w:evenVBand="0" w:oddHBand="1" w:evenHBand="0" w:firstRowFirstColumn="0" w:firstRowLastColumn="0" w:lastRowFirstColumn="0" w:lastRowLastColumn="0"/>
-          <w:trHeight w:val="395"/>
-          <w:jc w:val="center"/>
-        </w:trPr>
-        <w:tc>
-          <w:tcPr>
-            <w:cnfStyle w:val="001000000000" w:firstRow="0" w:lastRow="0" w:firstColumn="1" w:lastColumn="0" w:oddVBand="0" w:evenVBand="0" w:oddHBand="0" w:evenHBand="0" w:firstRowFirstColumn="0" w:firstRowLastColumn="0" w:lastRowFirstColumn="0" w:lastRowLastColumn="0"/>
-            <w:tcW w:w="1621" w:type="dxa"/>
-            <w:tcBorders>
-              <w:top w:val="single" w:sz="4" w:space="0" w:color="auto"/>
-              <w:right w:val="single" w:sz="4" w:space="0" w:color="auto"/>
-            </w:tcBorders>
-          </w:tcPr>
-          <w:p>
-            <w:pPr>
-              <w:pStyle w:val="a9"/>
-              <w:bidi w:val="0"/>
-              <w:ind w:left="0"/>
-            </w:pPr>
-            <w:r>
-              <w:t>banana1.jpg</w:t>
-            </w:r>
-          </w:p>
-        </w:tc>
-        <w:tc>
-          <w:tcPr>
-            <w:tcW w:w="1621" w:type="dxa"/>
-            <w:tcBorders>
-              <w:top w:val="single" w:sz="4" w:space="0" w:color="auto"/>
-              <w:left w:val="single" w:sz="4" w:space="0" w:color="auto"/>
-              <w:right w:val="single" w:sz="4" w:space="0" w:color="BFBFBF" w:themeColor="background1" w:themeShade="BF"/>
-            </w:tcBorders>
-          </w:tcPr>
-          <w:p>
-            <w:pPr>
-              <w:pStyle w:val="a9"/>
-              <w:bidi w:val="0"/>
-              <w:ind w:left="0"/>
-              <w:cnfStyle w:val="000000100000" w:firstRow="0" w:lastRow="0" w:firstColumn="0" w:lastColumn="0" w:oddVBand="0" w:evenVBand="0" w:oddHBand="1" w:evenHBand="0" w:firstRowFirstColumn="0" w:firstRowLastColumn="0" w:lastRowFirstColumn="0" w:lastRowLastColumn="0"/>
-            </w:pPr>
-          </w:p>
-        </w:tc>
-        <w:tc>
-          <w:tcPr>
-            <w:tcW w:w="1621" w:type="dxa"/>
-            <w:tcBorders>
-              <w:top w:val="single" w:sz="4" w:space="0" w:color="auto"/>
-              <w:left w:val="single" w:sz="4" w:space="0" w:color="BFBFBF" w:themeColor="background1" w:themeShade="BF"/>
-            </w:tcBorders>
-          </w:tcPr>
-          <w:p>
-            <w:pPr>
-              <w:pStyle w:val="a9"/>
-              <w:bidi w:val="0"/>
-              <w:ind w:left="0"/>
-              <w:cnfStyle w:val="000000100000" w:firstRow="0" w:lastRow="0" w:firstColumn="0" w:lastColumn="0" w:oddVBand="0" w:evenVBand="0" w:oddHBand="1" w:evenHBand="0" w:firstRowFirstColumn="0" w:firstRowLastColumn="0" w:lastRowFirstColumn="0" w:lastRowLastColumn="0"/>
-            </w:pPr>
-          </w:p>
-        </w:tc>
-      </w:tr>
-      <w:tr>
-        <w:trPr>
-          <w:trHeight w:val="417"/>
-          <w:jc w:val="center"/>
-        </w:trPr>
-        <w:tc>
-          <w:tcPr>
-            <w:cnfStyle w:val="001000000000" w:firstRow="0" w:lastRow="0" w:firstColumn="1" w:lastColumn="0" w:oddVBand="0" w:evenVBand="0" w:oddHBand="0" w:evenHBand="0" w:firstRowFirstColumn="0" w:firstRowLastColumn="0" w:lastRowFirstColumn="0" w:lastRowLastColumn="0"/>
-            <w:tcW w:w="1621" w:type="dxa"/>
-            <w:tcBorders>
-              <w:right w:val="single" w:sz="4" w:space="0" w:color="auto"/>
-            </w:tcBorders>
-          </w:tcPr>
-          <w:p>
-            <w:pPr>
-              <w:pStyle w:val="a9"/>
-              <w:bidi w:val="0"/>
-              <w:ind w:left="0"/>
-            </w:pPr>
-            <w:r>
-              <w:t>banana2.jpg</w:t>
-            </w:r>
-          </w:p>
-        </w:tc>
-        <w:tc>
-          <w:tcPr>
-            <w:tcW w:w="1621" w:type="dxa"/>
-            <w:tcBorders>
-              <w:left w:val="single" w:sz="4" w:space="0" w:color="auto"/>
-              <w:right w:val="single" w:sz="4" w:space="0" w:color="BFBFBF" w:themeColor="background1" w:themeShade="BF"/>
-            </w:tcBorders>
-          </w:tcPr>
-          <w:p>
-            <w:pPr>
-              <w:pStyle w:val="a9"/>
-              <w:bidi w:val="0"/>
-              <w:ind w:left="0"/>
-              <w:cnfStyle w:val="000000000000" w:firstRow="0" w:lastRow="0" w:firstColumn="0" w:lastColumn="0" w:oddVBand="0" w:evenVBand="0" w:oddHBand="0" w:evenHBand="0" w:firstRowFirstColumn="0" w:firstRowLastColumn="0" w:lastRowFirstColumn="0" w:lastRowLastColumn="0"/>
-            </w:pPr>
-          </w:p>
-        </w:tc>
-        <w:tc>
-          <w:tcPr>
-            <w:tcW w:w="1621" w:type="dxa"/>
-            <w:tcBorders>
-              <w:left w:val="single" w:sz="4" w:space="0" w:color="BFBFBF" w:themeColor="background1" w:themeShade="BF"/>
-            </w:tcBorders>
-          </w:tcPr>
-          <w:p>
-            <w:pPr>
-              <w:pStyle w:val="a9"/>
-              <w:bidi w:val="0"/>
-              <w:ind w:left="0"/>
-              <w:cnfStyle w:val="000000000000" w:firstRow="0" w:lastRow="0" w:firstColumn="0" w:lastColumn="0" w:oddVBand="0" w:evenVBand="0" w:oddHBand="0" w:evenHBand="0" w:firstRowFirstColumn="0" w:firstRowLastColumn="0" w:lastRowFirstColumn="0" w:lastRowLastColumn="0"/>
-            </w:pPr>
-          </w:p>
-        </w:tc>
-      </w:tr>
-      <w:tr>
-        <w:trPr>
-          <w:cnfStyle w:val="000000100000" w:firstRow="0" w:lastRow="0" w:firstColumn="0" w:lastColumn="0" w:oddVBand="0" w:evenVBand="0" w:oddHBand="1" w:evenHBand="0" w:firstRowFirstColumn="0" w:firstRowLastColumn="0" w:lastRowFirstColumn="0" w:lastRowLastColumn="0"/>
-          <w:trHeight w:val="417"/>
-          <w:jc w:val="center"/>
-        </w:trPr>
-        <w:tc>
-          <w:tcPr>
-            <w:cnfStyle w:val="001000000000" w:firstRow="0" w:lastRow="0" w:firstColumn="1" w:lastColumn="0" w:oddVBand="0" w:evenVBand="0" w:oddHBand="0" w:evenHBand="0" w:firstRowFirstColumn="0" w:firstRowLastColumn="0" w:lastRowFirstColumn="0" w:lastRowLastColumn="0"/>
-            <w:tcW w:w="1621" w:type="dxa"/>
-            <w:tcBorders>
-              <w:right w:val="single" w:sz="4" w:space="0" w:color="auto"/>
-            </w:tcBorders>
-          </w:tcPr>
-          <w:p>
-            <w:pPr>
-              <w:pStyle w:val="a9"/>
-              <w:bidi w:val="0"/>
-              <w:ind w:left="0"/>
-            </w:pPr>
-            <w:r>
-              <w:t>book.jpg</w:t>
-            </w:r>
-          </w:p>
-        </w:tc>
-        <w:tc>
-          <w:tcPr>
-            <w:tcW w:w="1621" w:type="dxa"/>
-            <w:tcBorders>
-              <w:left w:val="single" w:sz="4" w:space="0" w:color="auto"/>
-              <w:right w:val="single" w:sz="4" w:space="0" w:color="BFBFBF" w:themeColor="background1" w:themeShade="BF"/>
-            </w:tcBorders>
-          </w:tcPr>
-          <w:p>
-            <w:pPr>
-              <w:pStyle w:val="a9"/>
-              <w:bidi w:val="0"/>
-              <w:ind w:left="0"/>
-              <w:cnfStyle w:val="000000100000" w:firstRow="0" w:lastRow="0" w:firstColumn="0" w:lastColumn="0" w:oddVBand="0" w:evenVBand="0" w:oddHBand="1" w:evenHBand="0" w:firstRowFirstColumn="0" w:firstRowLastColumn="0" w:lastRowFirstColumn="0" w:lastRowLastColumn="0"/>
-            </w:pPr>
-          </w:p>
-        </w:tc>
-        <w:tc>
-          <w:tcPr>
-            <w:tcW w:w="1621" w:type="dxa"/>
-            <w:tcBorders>
-              <w:left w:val="single" w:sz="4" w:space="0" w:color="BFBFBF" w:themeColor="background1" w:themeShade="BF"/>
-            </w:tcBorders>
-          </w:tcPr>
-          <w:p>
-            <w:pPr>
-              <w:pStyle w:val="a9"/>
-              <w:bidi w:val="0"/>
-              <w:ind w:left="0"/>
-              <w:cnfStyle w:val="000000100000" w:firstRow="0" w:lastRow="0" w:firstColumn="0" w:lastColumn="0" w:oddVBand="0" w:evenVBand="0" w:oddHBand="1" w:evenHBand="0" w:firstRowFirstColumn="0" w:firstRowLastColumn="0" w:lastRowFirstColumn="0" w:lastRowLastColumn="0"/>
-            </w:pPr>
-          </w:p>
-        </w:tc>
-      </w:tr>
-      <w:tr>
-        <w:trPr>
-          <w:trHeight w:val="417"/>
-          <w:jc w:val="center"/>
-        </w:trPr>
-        <w:tc>
-          <w:tcPr>
-            <w:cnfStyle w:val="001000000000" w:firstRow="0" w:lastRow="0" w:firstColumn="1" w:lastColumn="0" w:oddVBand="0" w:evenVBand="0" w:oddHBand="0" w:evenHBand="0" w:firstRowFirstColumn="0" w:firstRowLastColumn="0" w:lastRowFirstColumn="0" w:lastRowLastColumn="0"/>
-            <w:tcW w:w="1621" w:type="dxa"/>
-            <w:tcBorders>
-              <w:right w:val="single" w:sz="4" w:space="0" w:color="auto"/>
-            </w:tcBorders>
-          </w:tcPr>
-          <w:p>
-            <w:pPr>
-              <w:pStyle w:val="a9"/>
-              <w:bidi w:val="0"/>
-              <w:ind w:left="0"/>
-            </w:pPr>
-            <w:r>
-              <w:t>bush.jpg</w:t>
-            </w:r>
-          </w:p>
-        </w:tc>
-        <w:tc>
-          <w:tcPr>
-            <w:tcW w:w="1621" w:type="dxa"/>
-            <w:tcBorders>
-              <w:left w:val="single" w:sz="4" w:space="0" w:color="auto"/>
-              <w:right w:val="single" w:sz="4" w:space="0" w:color="BFBFBF" w:themeColor="background1" w:themeShade="BF"/>
-            </w:tcBorders>
-          </w:tcPr>
-          <w:p>
-            <w:pPr>
-              <w:pStyle w:val="a9"/>
-              <w:bidi w:val="0"/>
-              <w:ind w:left="0"/>
-              <w:cnfStyle w:val="000000000000" w:firstRow="0" w:lastRow="0" w:firstColumn="0" w:lastColumn="0" w:oddVBand="0" w:evenVBand="0" w:oddHBand="0" w:evenHBand="0" w:firstRowFirstColumn="0" w:firstRowLastColumn="0" w:lastRowFirstColumn="0" w:lastRowLastColumn="0"/>
-            </w:pPr>
-          </w:p>
-        </w:tc>
-        <w:tc>
-          <w:tcPr>
-            <w:tcW w:w="1621" w:type="dxa"/>
-            <w:tcBorders>
-              <w:left w:val="single" w:sz="4" w:space="0" w:color="BFBFBF" w:themeColor="background1" w:themeShade="BF"/>
-            </w:tcBorders>
-          </w:tcPr>
-          <w:p>
-            <w:pPr>
-              <w:pStyle w:val="a9"/>
-              <w:bidi w:val="0"/>
-              <w:ind w:left="0"/>
-              <w:cnfStyle w:val="000000000000" w:firstRow="0" w:lastRow="0" w:firstColumn="0" w:lastColumn="0" w:oddVBand="0" w:evenVBand="0" w:oddHBand="0" w:evenHBand="0" w:firstRowFirstColumn="0" w:firstRowLastColumn="0" w:lastRowFirstColumn="0" w:lastRowLastColumn="0"/>
-            </w:pPr>
-          </w:p>
-        </w:tc>
-      </w:tr>
-      <w:tr>
-        <w:trPr>
-          <w:cnfStyle w:val="000000100000" w:firstRow="0" w:lastRow="0" w:firstColumn="0" w:lastColumn="0" w:oddVBand="0" w:evenVBand="0" w:oddHBand="1" w:evenHBand="0" w:firstRowFirstColumn="0" w:firstRowLastColumn="0" w:lastRowFirstColumn="0" w:lastRowLastColumn="0"/>
-          <w:trHeight w:val="395"/>
-          <w:jc w:val="center"/>
-        </w:trPr>
-        <w:tc>
-          <w:tcPr>
-            <w:cnfStyle w:val="001000000000" w:firstRow="0" w:lastRow="0" w:firstColumn="1" w:lastColumn="0" w:oddVBand="0" w:evenVBand="0" w:oddHBand="0" w:evenHBand="0" w:firstRowFirstColumn="0" w:firstRowLastColumn="0" w:lastRowFirstColumn="0" w:lastRowLastColumn="0"/>
-            <w:tcW w:w="1621" w:type="dxa"/>
-            <w:tcBorders>
-              <w:right w:val="single" w:sz="4" w:space="0" w:color="auto"/>
-            </w:tcBorders>
-          </w:tcPr>
-          <w:p>
-            <w:pPr>
-              <w:pStyle w:val="a9"/>
-              <w:bidi w:val="0"/>
-              <w:ind w:left="0"/>
-            </w:pPr>
-            <w:r>
-              <w:t>cross.jpg</w:t>
-            </w:r>
-          </w:p>
-        </w:tc>
-        <w:tc>
-          <w:tcPr>
-            <w:tcW w:w="1621" w:type="dxa"/>
-            <w:tcBorders>
-              <w:left w:val="single" w:sz="4" w:space="0" w:color="auto"/>
-              <w:right w:val="single" w:sz="4" w:space="0" w:color="BFBFBF" w:themeColor="background1" w:themeShade="BF"/>
-            </w:tcBorders>
-          </w:tcPr>
-          <w:p>
-            <w:pPr>
-              <w:pStyle w:val="a9"/>
-              <w:bidi w:val="0"/>
-              <w:ind w:left="0"/>
-              <w:cnfStyle w:val="000000100000" w:firstRow="0" w:lastRow="0" w:firstColumn="0" w:lastColumn="0" w:oddVBand="0" w:evenVBand="0" w:oddHBand="1" w:evenHBand="0" w:firstRowFirstColumn="0" w:firstRowLastColumn="0" w:lastRowFirstColumn="0" w:lastRowLastColumn="0"/>
-            </w:pPr>
-          </w:p>
-        </w:tc>
-        <w:tc>
-          <w:tcPr>
-            <w:tcW w:w="1621" w:type="dxa"/>
-            <w:tcBorders>
-              <w:left w:val="single" w:sz="4" w:space="0" w:color="BFBFBF" w:themeColor="background1" w:themeShade="BF"/>
-            </w:tcBorders>
-          </w:tcPr>
-          <w:p>
-            <w:pPr>
-              <w:pStyle w:val="a9"/>
-              <w:bidi w:val="0"/>
-              <w:ind w:left="0"/>
-              <w:cnfStyle w:val="000000100000" w:firstRow="0" w:lastRow="0" w:firstColumn="0" w:lastColumn="0" w:oddVBand="0" w:evenVBand="0" w:oddHBand="1" w:evenHBand="0" w:firstRowFirstColumn="0" w:firstRowLastColumn="0" w:lastRowFirstColumn="0" w:lastRowLastColumn="0"/>
-            </w:pPr>
-          </w:p>
-        </w:tc>
-      </w:tr>
-      <w:tr>
-        <w:trPr>
-          <w:trHeight w:val="417"/>
-          <w:jc w:val="center"/>
-        </w:trPr>
-        <w:tc>
-          <w:tcPr>
-            <w:cnfStyle w:val="001000000000" w:firstRow="0" w:lastRow="0" w:firstColumn="1" w:lastColumn="0" w:oddVBand="0" w:evenVBand="0" w:oddHBand="0" w:evenHBand="0" w:firstRowFirstColumn="0" w:firstRowLastColumn="0" w:lastRowFirstColumn="0" w:lastRowLastColumn="0"/>
-            <w:tcW w:w="1621" w:type="dxa"/>
-            <w:tcBorders>
-              <w:right w:val="single" w:sz="4" w:space="0" w:color="auto"/>
-            </w:tcBorders>
-          </w:tcPr>
-          <w:p>
-            <w:pPr>
-              <w:pStyle w:val="a9"/>
-              <w:bidi w:val="0"/>
-              <w:ind w:left="0"/>
-            </w:pPr>
-            <w:r>
-              <w:t>flower.jpg</w:t>
-            </w:r>
-          </w:p>
-        </w:tc>
-        <w:tc>
-          <w:tcPr>
-            <w:tcW w:w="1621" w:type="dxa"/>
-            <w:tcBorders>
-              <w:left w:val="single" w:sz="4" w:space="0" w:color="auto"/>
-              <w:right w:val="single" w:sz="4" w:space="0" w:color="BFBFBF" w:themeColor="background1" w:themeShade="BF"/>
-            </w:tcBorders>
-          </w:tcPr>
-          <w:p>
-            <w:pPr>
-              <w:pStyle w:val="a9"/>
-              <w:bidi w:val="0"/>
-              <w:ind w:left="0"/>
-              <w:cnfStyle w:val="000000000000" w:firstRow="0" w:lastRow="0" w:firstColumn="0" w:lastColumn="0" w:oddVBand="0" w:evenVBand="0" w:oddHBand="0" w:evenHBand="0" w:firstRowFirstColumn="0" w:firstRowLastColumn="0" w:lastRowFirstColumn="0" w:lastRowLastColumn="0"/>
-            </w:pPr>
-          </w:p>
-        </w:tc>
-        <w:tc>
-          <w:tcPr>
-            <w:tcW w:w="1621" w:type="dxa"/>
-            <w:tcBorders>
-              <w:left w:val="single" w:sz="4" w:space="0" w:color="BFBFBF" w:themeColor="background1" w:themeShade="BF"/>
-            </w:tcBorders>
-          </w:tcPr>
-          <w:p>
-            <w:pPr>
-              <w:pStyle w:val="a9"/>
-              <w:bidi w:val="0"/>
-              <w:ind w:left="0"/>
-              <w:cnfStyle w:val="000000000000" w:firstRow="0" w:lastRow="0" w:firstColumn="0" w:lastColumn="0" w:oddVBand="0" w:evenVBand="0" w:oddHBand="0" w:evenHBand="0" w:firstRowFirstColumn="0" w:firstRowLastColumn="0" w:lastRowFirstColumn="0" w:lastRowLastColumn="0"/>
-            </w:pPr>
-          </w:p>
-        </w:tc>
-      </w:tr>
-      <w:tr>
-        <w:trPr>
-          <w:cnfStyle w:val="000000100000" w:firstRow="0" w:lastRow="0" w:firstColumn="0" w:lastColumn="0" w:oddVBand="0" w:evenVBand="0" w:oddHBand="1" w:evenHBand="0" w:firstRowFirstColumn="0" w:firstRowLastColumn="0" w:lastRowFirstColumn="0" w:lastRowLastColumn="0"/>
-          <w:trHeight w:val="417"/>
-          <w:jc w:val="center"/>
-        </w:trPr>
-        <w:tc>
-          <w:tcPr>
-            <w:cnfStyle w:val="001000000000" w:firstRow="0" w:lastRow="0" w:firstColumn="1" w:lastColumn="0" w:oddVBand="0" w:evenVBand="0" w:oddHBand="0" w:evenHBand="0" w:firstRowFirstColumn="0" w:firstRowLastColumn="0" w:lastRowFirstColumn="0" w:lastRowLastColumn="0"/>
-            <w:tcW w:w="1621" w:type="dxa"/>
-            <w:tcBorders>
-              <w:right w:val="single" w:sz="4" w:space="0" w:color="auto"/>
-            </w:tcBorders>
-          </w:tcPr>
-          <w:p>
-            <w:pPr>
-              <w:pStyle w:val="a9"/>
-              <w:bidi w:val="0"/>
-              <w:ind w:left="0"/>
-            </w:pPr>
-            <w:r>
-              <w:t>fullmoon.jpg</w:t>
-            </w:r>
-          </w:p>
-        </w:tc>
-        <w:tc>
-          <w:tcPr>
-            <w:tcW w:w="1621" w:type="dxa"/>
-            <w:tcBorders>
-              <w:left w:val="single" w:sz="4" w:space="0" w:color="auto"/>
-              <w:right w:val="single" w:sz="4" w:space="0" w:color="BFBFBF" w:themeColor="background1" w:themeShade="BF"/>
-            </w:tcBorders>
-          </w:tcPr>
-          <w:p>
-            <w:pPr>
-              <w:pStyle w:val="a9"/>
-              <w:bidi w:val="0"/>
-              <w:ind w:left="0"/>
-              <w:cnfStyle w:val="000000100000" w:firstRow="0" w:lastRow="0" w:firstColumn="0" w:lastColumn="0" w:oddVBand="0" w:evenVBand="0" w:oddHBand="1" w:evenHBand="0" w:firstRowFirstColumn="0" w:firstRowLastColumn="0" w:lastRowFirstColumn="0" w:lastRowLastColumn="0"/>
-            </w:pPr>
-          </w:p>
-        </w:tc>
-        <w:tc>
-          <w:tcPr>
-            <w:tcW w:w="1621" w:type="dxa"/>
-            <w:tcBorders>
-              <w:left w:val="single" w:sz="4" w:space="0" w:color="BFBFBF" w:themeColor="background1" w:themeShade="BF"/>
-            </w:tcBorders>
-          </w:tcPr>
-          <w:p>
-            <w:pPr>
-              <w:pStyle w:val="a9"/>
-              <w:bidi w:val="0"/>
-              <w:ind w:left="0"/>
-              <w:cnfStyle w:val="000000100000" w:firstRow="0" w:lastRow="0" w:firstColumn="0" w:lastColumn="0" w:oddVBand="0" w:evenVBand="0" w:oddHBand="1" w:evenHBand="0" w:firstRowFirstColumn="0" w:firstRowLastColumn="0" w:lastRowFirstColumn="0" w:lastRowLastColumn="0"/>
-            </w:pPr>
-          </w:p>
-        </w:tc>
-      </w:tr>
-      <w:tr>
-        <w:trPr>
-          <w:trHeight w:val="417"/>
-          <w:jc w:val="center"/>
-        </w:trPr>
-        <w:tc>
-          <w:tcPr>
-            <w:cnfStyle w:val="001000000000" w:firstRow="0" w:lastRow="0" w:firstColumn="1" w:lastColumn="0" w:oddVBand="0" w:evenVBand="0" w:oddHBand="0" w:evenHBand="0" w:firstRowFirstColumn="0" w:firstRowLastColumn="0" w:lastRowFirstColumn="0" w:lastRowLastColumn="0"/>
-            <w:tcW w:w="1621" w:type="dxa"/>
-            <w:tcBorders>
-              <w:right w:val="single" w:sz="4" w:space="0" w:color="auto"/>
-            </w:tcBorders>
-          </w:tcPr>
-          <w:p>
-            <w:pPr>
-              <w:pStyle w:val="a9"/>
-              <w:bidi w:val="0"/>
-              <w:ind w:left="0"/>
-            </w:pPr>
-            <w:r>
-              <w:t>grave.jpg</w:t>
-            </w:r>
-          </w:p>
-        </w:tc>
-        <w:tc>
-          <w:tcPr>
-            <w:tcW w:w="1621" w:type="dxa"/>
-            <w:tcBorders>
-              <w:left w:val="single" w:sz="4" w:space="0" w:color="auto"/>
-              <w:right w:val="single" w:sz="4" w:space="0" w:color="BFBFBF" w:themeColor="background1" w:themeShade="BF"/>
-            </w:tcBorders>
-          </w:tcPr>
-          <w:p>
-            <w:pPr>
-              <w:pStyle w:val="a9"/>
-              <w:bidi w:val="0"/>
-              <w:ind w:left="0"/>
-              <w:cnfStyle w:val="000000000000" w:firstRow="0" w:lastRow="0" w:firstColumn="0" w:lastColumn="0" w:oddVBand="0" w:evenVBand="0" w:oddHBand="0" w:evenHBand="0" w:firstRowFirstColumn="0" w:firstRowLastColumn="0" w:lastRowFirstColumn="0" w:lastRowLastColumn="0"/>
-            </w:pPr>
-          </w:p>
-        </w:tc>
-        <w:tc>
-          <w:tcPr>
-            <w:tcW w:w="1621" w:type="dxa"/>
-            <w:tcBorders>
-              <w:left w:val="single" w:sz="4" w:space="0" w:color="BFBFBF" w:themeColor="background1" w:themeShade="BF"/>
-            </w:tcBorders>
-          </w:tcPr>
-          <w:p>
-            <w:pPr>
-              <w:pStyle w:val="a9"/>
-              <w:bidi w:val="0"/>
-              <w:ind w:left="0"/>
-              <w:cnfStyle w:val="000000000000" w:firstRow="0" w:lastRow="0" w:firstColumn="0" w:lastColumn="0" w:oddVBand="0" w:evenVBand="0" w:oddHBand="0" w:evenHBand="0" w:firstRowFirstColumn="0" w:firstRowLastColumn="0" w:lastRowFirstColumn="0" w:lastRowLastColumn="0"/>
-            </w:pPr>
-          </w:p>
-        </w:tc>
-      </w:tr>
-      <w:tr>
-        <w:trPr>
-          <w:cnfStyle w:val="000000100000" w:firstRow="0" w:lastRow="0" w:firstColumn="0" w:lastColumn="0" w:oddVBand="0" w:evenVBand="0" w:oddHBand="1" w:evenHBand="0" w:firstRowFirstColumn="0" w:firstRowLastColumn="0" w:lastRowFirstColumn="0" w:lastRowLastColumn="0"/>
-          <w:trHeight w:val="395"/>
-          <w:jc w:val="center"/>
-        </w:trPr>
-        <w:tc>
-          <w:tcPr>
-            <w:cnfStyle w:val="001000000000" w:firstRow="0" w:lastRow="0" w:firstColumn="1" w:lastColumn="0" w:oddVBand="0" w:evenVBand="0" w:oddHBand="0" w:evenHBand="0" w:firstRowFirstColumn="0" w:firstRowLastColumn="0" w:lastRowFirstColumn="0" w:lastRowLastColumn="0"/>
-            <w:tcW w:w="1621" w:type="dxa"/>
-            <w:tcBorders>
-              <w:right w:val="single" w:sz="4" w:space="0" w:color="auto"/>
-            </w:tcBorders>
-          </w:tcPr>
-          <w:p>
-            <w:pPr>
-              <w:pStyle w:val="a9"/>
-              <w:tabs>
-                <w:tab w:val="left" w:pos="1230"/>
-              </w:tabs>
-              <w:bidi w:val="0"/>
-              <w:ind w:left="0"/>
-            </w:pPr>
-            <w:r>
-              <w:t>llama.jpg</w:t>
-            </w:r>
-          </w:p>
-        </w:tc>
-        <w:tc>
-          <w:tcPr>
-            <w:tcW w:w="1621" w:type="dxa"/>
-            <w:tcBorders>
-              <w:left w:val="single" w:sz="4" w:space="0" w:color="auto"/>
-              <w:right w:val="single" w:sz="4" w:space="0" w:color="BFBFBF" w:themeColor="background1" w:themeShade="BF"/>
-            </w:tcBorders>
-          </w:tcPr>
-          <w:p>
-            <w:pPr>
-              <w:pStyle w:val="a9"/>
-              <w:bidi w:val="0"/>
-              <w:ind w:left="0"/>
-              <w:cnfStyle w:val="000000100000" w:firstRow="0" w:lastRow="0" w:firstColumn="0" w:lastColumn="0" w:oddVBand="0" w:evenVBand="0" w:oddHBand="1" w:evenHBand="0" w:firstRowFirstColumn="0" w:firstRowLastColumn="0" w:lastRowFirstColumn="0" w:lastRowLastColumn="0"/>
-            </w:pPr>
-          </w:p>
-        </w:tc>
-        <w:tc>
-          <w:tcPr>
-            <w:tcW w:w="1621" w:type="dxa"/>
-            <w:tcBorders>
-              <w:left w:val="single" w:sz="4" w:space="0" w:color="BFBFBF" w:themeColor="background1" w:themeShade="BF"/>
-            </w:tcBorders>
-          </w:tcPr>
-          <w:p>
-            <w:pPr>
-              <w:pStyle w:val="a9"/>
-              <w:bidi w:val="0"/>
-              <w:ind w:left="0"/>
-              <w:cnfStyle w:val="000000100000" w:firstRow="0" w:lastRow="0" w:firstColumn="0" w:lastColumn="0" w:oddVBand="0" w:evenVBand="0" w:oddHBand="1" w:evenHBand="0" w:firstRowFirstColumn="0" w:firstRowLastColumn="0" w:lastRowFirstColumn="0" w:lastRowLastColumn="0"/>
-            </w:pPr>
-          </w:p>
-        </w:tc>
-      </w:tr>
-      <w:tr>
-        <w:trPr>
-          <w:trHeight w:val="395"/>
-          <w:jc w:val="center"/>
-        </w:trPr>
-        <w:tc>
-          <w:tcPr>
-            <w:cnfStyle w:val="001000000000" w:firstRow="0" w:lastRow="0" w:firstColumn="1" w:lastColumn="0" w:oddVBand="0" w:evenVBand="0" w:oddHBand="0" w:evenHBand="0" w:firstRowFirstColumn="0" w:firstRowLastColumn="0" w:lastRowFirstColumn="0" w:lastRowLastColumn="0"/>
-            <w:tcW w:w="1621" w:type="dxa"/>
-            <w:tcBorders>
-              <w:right w:val="single" w:sz="4" w:space="0" w:color="auto"/>
-            </w:tcBorders>
-          </w:tcPr>
-          <w:p>
-            <w:pPr>
-              <w:pStyle w:val="a9"/>
-              <w:tabs>
-                <w:tab w:val="left" w:pos="1230"/>
-              </w:tabs>
-              <w:bidi w:val="0"/>
-              <w:ind w:left="0"/>
-            </w:pPr>
-            <w:r>
-              <w:t>memorial.jpg</w:t>
-            </w:r>
-          </w:p>
-        </w:tc>
-        <w:tc>
-          <w:tcPr>
-            <w:tcW w:w="1621" w:type="dxa"/>
-            <w:tcBorders>
-              <w:left w:val="single" w:sz="4" w:space="0" w:color="auto"/>
-              <w:right w:val="single" w:sz="4" w:space="0" w:color="BFBFBF" w:themeColor="background1" w:themeShade="BF"/>
-            </w:tcBorders>
-          </w:tcPr>
-          <w:p>
-            <w:pPr>
-              <w:pStyle w:val="a9"/>
-              <w:bidi w:val="0"/>
-              <w:ind w:left="0"/>
-              <w:cnfStyle w:val="000000000000" w:firstRow="0" w:lastRow="0" w:firstColumn="0" w:lastColumn="0" w:oddVBand="0" w:evenVBand="0" w:oddHBand="0" w:evenHBand="0" w:firstRowFirstColumn="0" w:firstRowLastColumn="0" w:lastRowFirstColumn="0" w:lastRowLastColumn="0"/>
-            </w:pPr>
-          </w:p>
-        </w:tc>
-        <w:tc>
-          <w:tcPr>
-            <w:tcW w:w="1621" w:type="dxa"/>
-            <w:tcBorders>
-              <w:left w:val="single" w:sz="4" w:space="0" w:color="BFBFBF" w:themeColor="background1" w:themeShade="BF"/>
-            </w:tcBorders>
-          </w:tcPr>
-          <w:p>
-            <w:pPr>
-              <w:pStyle w:val="a9"/>
-              <w:bidi w:val="0"/>
-              <w:ind w:left="0"/>
-              <w:cnfStyle w:val="000000000000" w:firstRow="0" w:lastRow="0" w:firstColumn="0" w:lastColumn="0" w:oddVBand="0" w:evenVBand="0" w:oddHBand="0" w:evenHBand="0" w:firstRowFirstColumn="0" w:firstRowLastColumn="0" w:lastRowFirstColumn="0" w:lastRowLastColumn="0"/>
-            </w:pPr>
-          </w:p>
-        </w:tc>
-      </w:tr>
-      <w:tr>
-        <w:trPr>
-          <w:cnfStyle w:val="000000100000" w:firstRow="0" w:lastRow="0" w:firstColumn="0" w:lastColumn="0" w:oddVBand="0" w:evenVBand="0" w:oddHBand="1" w:evenHBand="0" w:firstRowFirstColumn="0" w:firstRowLastColumn="0" w:lastRowFirstColumn="0" w:lastRowLastColumn="0"/>
-          <w:trHeight w:val="395"/>
-          <w:jc w:val="center"/>
-        </w:trPr>
-        <w:tc>
-          <w:tcPr>
-            <w:cnfStyle w:val="001000000000" w:firstRow="0" w:lastRow="0" w:firstColumn="1" w:lastColumn="0" w:oddVBand="0" w:evenVBand="0" w:oddHBand="0" w:evenHBand="0" w:firstRowFirstColumn="0" w:firstRowLastColumn="0" w:lastRowFirstColumn="0" w:lastRowLastColumn="0"/>
-            <w:tcW w:w="1621" w:type="dxa"/>
-            <w:tcBorders>
-              <w:right w:val="single" w:sz="4" w:space="0" w:color="auto"/>
-            </w:tcBorders>
-          </w:tcPr>
-          <w:p>
-            <w:pPr>
-              <w:pStyle w:val="a9"/>
-              <w:tabs>
-                <w:tab w:val="left" w:pos="1230"/>
-              </w:tabs>
-              <w:bidi w:val="0"/>
-              <w:ind w:left="0"/>
-            </w:pPr>
-            <w:r>
-              <w:t>sheep.jpg</w:t>
-            </w:r>
-          </w:p>
-        </w:tc>
-        <w:tc>
-          <w:tcPr>
-            <w:tcW w:w="1621" w:type="dxa"/>
-            <w:tcBorders>
-              <w:left w:val="single" w:sz="4" w:space="0" w:color="auto"/>
-              <w:right w:val="single" w:sz="4" w:space="0" w:color="BFBFBF" w:themeColor="background1" w:themeShade="BF"/>
-            </w:tcBorders>
-          </w:tcPr>
-          <w:p>
-            <w:pPr>
-              <w:pStyle w:val="a9"/>
-              <w:bidi w:val="0"/>
-              <w:ind w:left="0"/>
-              <w:cnfStyle w:val="000000100000" w:firstRow="0" w:lastRow="0" w:firstColumn="0" w:lastColumn="0" w:oddVBand="0" w:evenVBand="0" w:oddHBand="1" w:evenHBand="0" w:firstRowFirstColumn="0" w:firstRowLastColumn="0" w:lastRowFirstColumn="0" w:lastRowLastColumn="0"/>
-            </w:pPr>
-          </w:p>
-        </w:tc>
-        <w:tc>
-          <w:tcPr>
-            <w:tcW w:w="1621" w:type="dxa"/>
-            <w:tcBorders>
-              <w:left w:val="single" w:sz="4" w:space="0" w:color="BFBFBF" w:themeColor="background1" w:themeShade="BF"/>
-            </w:tcBorders>
-          </w:tcPr>
-          <w:p>
-            <w:pPr>
-              <w:pStyle w:val="a9"/>
-              <w:bidi w:val="0"/>
-              <w:ind w:left="0"/>
-              <w:cnfStyle w:val="000000100000" w:firstRow="0" w:lastRow="0" w:firstColumn="0" w:lastColumn="0" w:oddVBand="0" w:evenVBand="0" w:oddHBand="1" w:evenHBand="0" w:firstRowFirstColumn="0" w:firstRowLastColumn="0" w:lastRowFirstColumn="0" w:lastRowLastColumn="0"/>
-            </w:pPr>
-          </w:p>
-        </w:tc>
-      </w:tr>
-      <w:tr>
-        <w:trPr>
-          <w:trHeight w:val="395"/>
-          <w:jc w:val="center"/>
-        </w:trPr>
-        <w:tc>
-          <w:tcPr>
-            <w:cnfStyle w:val="001000000000" w:firstRow="0" w:lastRow="0" w:firstColumn="1" w:lastColumn="0" w:oddVBand="0" w:evenVBand="0" w:oddHBand="0" w:evenHBand="0" w:firstRowFirstColumn="0" w:firstRowLastColumn="0" w:lastRowFirstColumn="0" w:lastRowLastColumn="0"/>
-            <w:tcW w:w="1621" w:type="dxa"/>
-            <w:tcBorders>
-              <w:right w:val="single" w:sz="4" w:space="0" w:color="auto"/>
-            </w:tcBorders>
-          </w:tcPr>
-          <w:p>
-            <w:pPr>
-              <w:pStyle w:val="a9"/>
-              <w:tabs>
-                <w:tab w:val="left" w:pos="1230"/>
-              </w:tabs>
-              <w:bidi w:val="0"/>
-              <w:ind w:left="0"/>
-            </w:pPr>
-            <w:r>
-              <w:t>stone2.jpg</w:t>
-            </w:r>
-          </w:p>
-        </w:tc>
-        <w:tc>
-          <w:tcPr>
-            <w:tcW w:w="1621" w:type="dxa"/>
-            <w:tcBorders>
-              <w:left w:val="single" w:sz="4" w:space="0" w:color="auto"/>
-              <w:right w:val="single" w:sz="4" w:space="0" w:color="BFBFBF" w:themeColor="background1" w:themeShade="BF"/>
-            </w:tcBorders>
-          </w:tcPr>
-          <w:p>
-            <w:pPr>
-              <w:pStyle w:val="a9"/>
-              <w:bidi w:val="0"/>
-              <w:ind w:left="0"/>
-              <w:cnfStyle w:val="000000000000" w:firstRow="0" w:lastRow="0" w:firstColumn="0" w:lastColumn="0" w:oddVBand="0" w:evenVBand="0" w:oddHBand="0" w:evenHBand="0" w:firstRowFirstColumn="0" w:firstRowLastColumn="0" w:lastRowFirstColumn="0" w:lastRowLastColumn="0"/>
-            </w:pPr>
-          </w:p>
-        </w:tc>
-        <w:tc>
-          <w:tcPr>
-            <w:tcW w:w="1621" w:type="dxa"/>
-            <w:tcBorders>
-              <w:left w:val="single" w:sz="4" w:space="0" w:color="BFBFBF" w:themeColor="background1" w:themeShade="BF"/>
-            </w:tcBorders>
-          </w:tcPr>
-          <w:p>
-            <w:pPr>
-              <w:pStyle w:val="a9"/>
-              <w:bidi w:val="0"/>
-              <w:ind w:left="0"/>
-              <w:cnfStyle w:val="000000000000" w:firstRow="0" w:lastRow="0" w:firstColumn="0" w:lastColumn="0" w:oddVBand="0" w:evenVBand="0" w:oddHBand="0" w:evenHBand="0" w:firstRowFirstColumn="0" w:firstRowLastColumn="0" w:lastRowFirstColumn="0" w:lastRowLastColumn="0"/>
-            </w:pPr>
-          </w:p>
-        </w:tc>
-      </w:tr>
-      <w:tr>
-        <w:trPr>
-          <w:cnfStyle w:val="000000100000" w:firstRow="0" w:lastRow="0" w:firstColumn="0" w:lastColumn="0" w:oddVBand="0" w:evenVBand="0" w:oddHBand="1" w:evenHBand="0" w:firstRowFirstColumn="0" w:firstRowLastColumn="0" w:lastRowFirstColumn="0" w:lastRowLastColumn="0"/>
-          <w:trHeight w:val="395"/>
-          <w:jc w:val="center"/>
-        </w:trPr>
-        <w:tc>
-          <w:tcPr>
-            <w:cnfStyle w:val="001000000000" w:firstRow="0" w:lastRow="0" w:firstColumn="1" w:lastColumn="0" w:oddVBand="0" w:evenVBand="0" w:oddHBand="0" w:evenHBand="0" w:firstRowFirstColumn="0" w:firstRowLastColumn="0" w:lastRowFirstColumn="0" w:lastRowLastColumn="0"/>
-            <w:tcW w:w="1621" w:type="dxa"/>
-            <w:tcBorders>
-              <w:right w:val="single" w:sz="4" w:space="0" w:color="auto"/>
-            </w:tcBorders>
-          </w:tcPr>
-          <w:p>
-            <w:pPr>
-              <w:pStyle w:val="a9"/>
-              <w:tabs>
-                <w:tab w:val="left" w:pos="1230"/>
-              </w:tabs>
-              <w:bidi w:val="0"/>
-              <w:ind w:left="0"/>
-            </w:pPr>
-            <w:r>
-              <w:t>teddy.jpg</w:t>
-            </w:r>
-          </w:p>
-        </w:tc>
-        <w:tc>
-          <w:tcPr>
-            <w:tcW w:w="1621" w:type="dxa"/>
-            <w:tcBorders>
-              <w:left w:val="single" w:sz="4" w:space="0" w:color="auto"/>
-              <w:right w:val="single" w:sz="4" w:space="0" w:color="BFBFBF" w:themeColor="background1" w:themeShade="BF"/>
-            </w:tcBorders>
-          </w:tcPr>
-          <w:p>
-            <w:pPr>
-              <w:pStyle w:val="a9"/>
-              <w:bidi w:val="0"/>
-              <w:ind w:left="0"/>
-              <w:cnfStyle w:val="000000100000" w:firstRow="0" w:lastRow="0" w:firstColumn="0" w:lastColumn="0" w:oddVBand="0" w:evenVBand="0" w:oddHBand="1" w:evenHBand="0" w:firstRowFirstColumn="0" w:firstRowLastColumn="0" w:lastRowFirstColumn="0" w:lastRowLastColumn="0"/>
-            </w:pPr>
-          </w:p>
-        </w:tc>
-        <w:tc>
-          <w:tcPr>
-            <w:tcW w:w="1621" w:type="dxa"/>
-            <w:tcBorders>
-              <w:left w:val="single" w:sz="4" w:space="0" w:color="BFBFBF" w:themeColor="background1" w:themeShade="BF"/>
-            </w:tcBorders>
-          </w:tcPr>
-          <w:p>
-            <w:pPr>
-              <w:pStyle w:val="a9"/>
-              <w:bidi w:val="0"/>
-              <w:ind w:left="0"/>
-              <w:cnfStyle w:val="000000100000" w:firstRow="0" w:lastRow="0" w:firstColumn="0" w:lastColumn="0" w:oddVBand="0" w:evenVBand="0" w:oddHBand="1" w:evenHBand="0" w:firstRowFirstColumn="0" w:firstRowLastColumn="0" w:lastRowFirstColumn="0" w:lastRowLastColumn="0"/>
-            </w:pPr>
-          </w:p>
-        </w:tc>
-      </w:tr>
-      <w:bookmarkEnd w:id="0"/>
-    </w:tbl>
-    <w:p>
-      <w:pPr>
         <w:bidi w:val="0"/>
       </w:pPr>
     </w:p>
@@ -4605,7 +3685,825 @@
     <w:p>
       <w:pPr>
         <w:pStyle w:val="a9"/>
+        <w:numPr>
+          <w:ilvl w:val="1"/>
+          <w:numId w:val="2"/>
+        </w:numPr>
         <w:bidi w:val="0"/>
+        <w:rPr>
+          <w:b/>
+          <w:bCs/>
+        </w:rPr>
+      </w:pPr>
+      <w:r>
+        <w:rPr>
+          <w:b/>
+          <w:bCs/>
+        </w:rPr>
+        <w:t>Blending results:</w:t>
+      </w:r>
+    </w:p>
+    <w:tbl>
+      <w:tblPr>
+        <w:tblStyle w:val="51"/>
+        <w:tblW w:w="0" w:type="auto"/>
+        <w:jc w:val="center"/>
+        <w:tblLayout w:type="fixed"/>
+        <w:tblLook w:val="04A0" w:firstRow="1" w:lastRow="0" w:firstColumn="1" w:lastColumn="0" w:noHBand="0" w:noVBand="1"/>
+      </w:tblPr>
+      <w:tblGrid>
+        <w:gridCol w:w="1581"/>
+        <w:gridCol w:w="1680"/>
+        <w:gridCol w:w="1494"/>
+        <w:gridCol w:w="2644"/>
+      </w:tblGrid>
+      <w:tr>
+        <w:trPr>
+          <w:cnfStyle w:val="100000000000" w:firstRow="1" w:lastRow="0" w:firstColumn="0" w:lastColumn="0" w:oddVBand="0" w:evenVBand="0" w:oddHBand="0" w:evenHBand="0" w:firstRowFirstColumn="0" w:firstRowLastColumn="0" w:lastRowFirstColumn="0" w:lastRowLastColumn="0"/>
+          <w:trHeight w:val="417"/>
+          <w:jc w:val="center"/>
+        </w:trPr>
+        <w:tc>
+          <w:tcPr>
+            <w:cnfStyle w:val="001000000100" w:firstRow="0" w:lastRow="0" w:firstColumn="1" w:lastColumn="0" w:oddVBand="0" w:evenVBand="0" w:oddHBand="0" w:evenHBand="0" w:firstRowFirstColumn="1" w:firstRowLastColumn="0" w:lastRowFirstColumn="0" w:lastRowLastColumn="0"/>
+            <w:tcW w:w="1581" w:type="dxa"/>
+            <w:tcBorders>
+              <w:bottom w:val="single" w:sz="4" w:space="0" w:color="auto"/>
+              <w:right w:val="none" w:sz="0" w:space="0" w:color="auto"/>
+            </w:tcBorders>
+          </w:tcPr>
+          <w:p>
+            <w:pPr>
+              <w:pStyle w:val="a9"/>
+              <w:bidi w:val="0"/>
+              <w:ind w:left="0"/>
+            </w:pPr>
+            <w:r>
+              <w:t>Target</w:t>
+            </w:r>
+            <w:r>
+              <w:t xml:space="preserve"> </w:t>
+            </w:r>
+            <w:r>
+              <w:t>image</w:t>
+            </w:r>
+          </w:p>
+        </w:tc>
+        <w:tc>
+          <w:tcPr>
+            <w:tcW w:w="1680" w:type="dxa"/>
+            <w:tcBorders>
+              <w:bottom w:val="single" w:sz="4" w:space="0" w:color="auto"/>
+            </w:tcBorders>
+          </w:tcPr>
+          <w:p>
+            <w:pPr>
+              <w:pStyle w:val="a9"/>
+              <w:bidi w:val="0"/>
+              <w:ind w:left="0"/>
+              <w:cnfStyle w:val="100000000000" w:firstRow="1" w:lastRow="0" w:firstColumn="0" w:lastColumn="0" w:oddVBand="0" w:evenVBand="0" w:oddHBand="0" w:evenHBand="0" w:firstRowFirstColumn="0" w:firstRowLastColumn="0" w:lastRowFirstColumn="0" w:lastRowLastColumn="0"/>
+            </w:pPr>
+            <w:r>
+              <w:t>Source image</w:t>
+            </w:r>
+          </w:p>
+        </w:tc>
+        <w:tc>
+          <w:tcPr>
+            <w:tcW w:w="1494" w:type="dxa"/>
+            <w:tcBorders>
+              <w:bottom w:val="single" w:sz="4" w:space="0" w:color="auto"/>
+            </w:tcBorders>
+          </w:tcPr>
+          <w:p>
+            <w:pPr>
+              <w:pStyle w:val="a9"/>
+              <w:bidi w:val="0"/>
+              <w:ind w:left="0"/>
+              <w:cnfStyle w:val="100000000000" w:firstRow="1" w:lastRow="0" w:firstColumn="0" w:lastColumn="0" w:oddVBand="0" w:evenVBand="0" w:oddHBand="0" w:evenHBand="0" w:firstRowFirstColumn="0" w:firstRowLastColumn="0" w:lastRowFirstColumn="0" w:lastRowLastColumn="0"/>
+            </w:pPr>
+            <w:r>
+              <w:t>Accuracy</w:t>
+            </w:r>
+          </w:p>
+        </w:tc>
+        <w:tc>
+          <w:tcPr>
+            <w:tcW w:w="2644" w:type="dxa"/>
+            <w:tcBorders>
+              <w:bottom w:val="single" w:sz="4" w:space="0" w:color="auto"/>
+            </w:tcBorders>
+          </w:tcPr>
+          <w:p>
+            <w:pPr>
+              <w:pStyle w:val="a9"/>
+              <w:bidi w:val="0"/>
+              <w:ind w:left="0"/>
+              <w:cnfStyle w:val="100000000000" w:firstRow="1" w:lastRow="0" w:firstColumn="0" w:lastColumn="0" w:oddVBand="0" w:evenVBand="0" w:oddHBand="0" w:evenHBand="0" w:firstRowFirstColumn="0" w:firstRowLastColumn="0" w:lastRowFirstColumn="0" w:lastRowLastColumn="0"/>
+            </w:pPr>
+            <w:r>
+              <w:t>Iteration until converge</w:t>
+            </w:r>
+          </w:p>
+        </w:tc>
+      </w:tr>
+      <w:tr>
+        <w:trPr>
+          <w:cnfStyle w:val="000000100000" w:firstRow="0" w:lastRow="0" w:firstColumn="0" w:lastColumn="0" w:oddVBand="0" w:evenVBand="0" w:oddHBand="1" w:evenHBand="0" w:firstRowFirstColumn="0" w:firstRowLastColumn="0" w:lastRowFirstColumn="0" w:lastRowLastColumn="0"/>
+          <w:trHeight w:val="395"/>
+          <w:jc w:val="center"/>
+        </w:trPr>
+        <w:tc>
+          <w:tcPr>
+            <w:cnfStyle w:val="001000000000" w:firstRow="0" w:lastRow="0" w:firstColumn="1" w:lastColumn="0" w:oddVBand="0" w:evenVBand="0" w:oddHBand="0" w:evenHBand="0" w:firstRowFirstColumn="0" w:firstRowLastColumn="0" w:lastRowFirstColumn="0" w:lastRowLastColumn="0"/>
+            <w:tcW w:w="1581" w:type="dxa"/>
+            <w:vMerge w:val="restart"/>
+            <w:tcBorders>
+              <w:top w:val="single" w:sz="4" w:space="0" w:color="auto"/>
+            </w:tcBorders>
+            <w:shd w:val="clear" w:color="auto" w:fill="E8E8E8" w:themeFill="background2"/>
+            <w:vAlign w:val="center"/>
+          </w:tcPr>
+          <w:p>
+            <w:pPr>
+              <w:pStyle w:val="a9"/>
+              <w:bidi w:val="0"/>
+              <w:ind w:left="0"/>
+              <w:jc w:val="center"/>
+            </w:pPr>
+            <w:bookmarkStart w:id="2" w:name="_Hlk170995968"/>
+            <w:r>
+              <w:t>Grass mountains</w:t>
+            </w:r>
+          </w:p>
+        </w:tc>
+        <w:tc>
+          <w:tcPr>
+            <w:tcW w:w="1680" w:type="dxa"/>
+            <w:tcBorders>
+              <w:top w:val="single" w:sz="4" w:space="0" w:color="auto"/>
+              <w:right w:val="single" w:sz="4" w:space="0" w:color="auto"/>
+            </w:tcBorders>
+          </w:tcPr>
+          <w:p>
+            <w:pPr>
+              <w:pStyle w:val="a9"/>
+              <w:ind w:left="0"/>
+              <w:cnfStyle w:val="000000100000" w:firstRow="0" w:lastRow="0" w:firstColumn="0" w:lastColumn="0" w:oddVBand="0" w:evenVBand="0" w:oddHBand="1" w:evenHBand="0" w:firstRowFirstColumn="0" w:firstRowLastColumn="0" w:lastRowFirstColumn="0" w:lastRowLastColumn="0"/>
+              <w:rPr>
+                <w:rFonts w:hint="cs"/>
+                <w:rtl/>
+              </w:rPr>
+            </w:pPr>
+          </w:p>
+        </w:tc>
+        <w:tc>
+          <w:tcPr>
+            <w:tcW w:w="1494" w:type="dxa"/>
+            <w:tcBorders>
+              <w:top w:val="single" w:sz="4" w:space="0" w:color="auto"/>
+              <w:left w:val="single" w:sz="4" w:space="0" w:color="auto"/>
+            </w:tcBorders>
+          </w:tcPr>
+          <w:p>
+            <w:pPr>
+              <w:pStyle w:val="a9"/>
+              <w:bidi w:val="0"/>
+              <w:ind w:left="0"/>
+              <w:jc w:val="center"/>
+              <w:cnfStyle w:val="000000100000" w:firstRow="0" w:lastRow="0" w:firstColumn="0" w:lastColumn="0" w:oddVBand="0" w:evenVBand="0" w:oddHBand="1" w:evenHBand="0" w:firstRowFirstColumn="0" w:firstRowLastColumn="0" w:lastRowFirstColumn="0" w:lastRowLastColumn="0"/>
+            </w:pPr>
+          </w:p>
+        </w:tc>
+        <w:tc>
+          <w:tcPr>
+            <w:tcW w:w="2644" w:type="dxa"/>
+            <w:tcBorders>
+              <w:top w:val="single" w:sz="4" w:space="0" w:color="auto"/>
+              <w:left w:val="nil"/>
+              <w:right w:val="single" w:sz="4" w:space="0" w:color="BFBFBF" w:themeColor="background1" w:themeShade="BF"/>
+            </w:tcBorders>
+          </w:tcPr>
+          <w:p>
+            <w:pPr>
+              <w:pStyle w:val="a9"/>
+              <w:bidi w:val="0"/>
+              <w:ind w:left="0"/>
+              <w:jc w:val="center"/>
+              <w:cnfStyle w:val="000000100000" w:firstRow="0" w:lastRow="0" w:firstColumn="0" w:lastColumn="0" w:oddVBand="0" w:evenVBand="0" w:oddHBand="1" w:evenHBand="0" w:firstRowFirstColumn="0" w:firstRowLastColumn="0" w:lastRowFirstColumn="0" w:lastRowLastColumn="0"/>
+            </w:pPr>
+          </w:p>
+        </w:tc>
+      </w:tr>
+      <w:tr>
+        <w:trPr>
+          <w:trHeight w:val="417"/>
+          <w:jc w:val="center"/>
+        </w:trPr>
+        <w:tc>
+          <w:tcPr>
+            <w:cnfStyle w:val="001000000000" w:firstRow="0" w:lastRow="0" w:firstColumn="1" w:lastColumn="0" w:oddVBand="0" w:evenVBand="0" w:oddHBand="0" w:evenHBand="0" w:firstRowFirstColumn="0" w:firstRowLastColumn="0" w:lastRowFirstColumn="0" w:lastRowLastColumn="0"/>
+            <w:tcW w:w="1581" w:type="dxa"/>
+            <w:vMerge/>
+            <w:shd w:val="clear" w:color="auto" w:fill="E8E8E8" w:themeFill="background2"/>
+            <w:vAlign w:val="center"/>
+          </w:tcPr>
+          <w:p>
+            <w:pPr>
+              <w:pStyle w:val="a9"/>
+              <w:bidi w:val="0"/>
+              <w:ind w:left="0"/>
+              <w:jc w:val="center"/>
+            </w:pPr>
+          </w:p>
+        </w:tc>
+        <w:tc>
+          <w:tcPr>
+            <w:tcW w:w="1680" w:type="dxa"/>
+            <w:tcBorders>
+              <w:right w:val="single" w:sz="4" w:space="0" w:color="auto"/>
+            </w:tcBorders>
+          </w:tcPr>
+          <w:p>
+            <w:pPr>
+              <w:pStyle w:val="a9"/>
+              <w:bidi w:val="0"/>
+              <w:ind w:left="0"/>
+              <w:cnfStyle w:val="000000000000" w:firstRow="0" w:lastRow="0" w:firstColumn="0" w:lastColumn="0" w:oddVBand="0" w:evenVBand="0" w:oddHBand="0" w:evenHBand="0" w:firstRowFirstColumn="0" w:firstRowLastColumn="0" w:lastRowFirstColumn="0" w:lastRowLastColumn="0"/>
+            </w:pPr>
+          </w:p>
+        </w:tc>
+        <w:tc>
+          <w:tcPr>
+            <w:tcW w:w="1494" w:type="dxa"/>
+            <w:tcBorders>
+              <w:left w:val="single" w:sz="4" w:space="0" w:color="auto"/>
+            </w:tcBorders>
+          </w:tcPr>
+          <w:p>
+            <w:pPr>
+              <w:pStyle w:val="a9"/>
+              <w:bidi w:val="0"/>
+              <w:ind w:left="0"/>
+              <w:jc w:val="center"/>
+              <w:cnfStyle w:val="000000000000" w:firstRow="0" w:lastRow="0" w:firstColumn="0" w:lastColumn="0" w:oddVBand="0" w:evenVBand="0" w:oddHBand="0" w:evenHBand="0" w:firstRowFirstColumn="0" w:firstRowLastColumn="0" w:lastRowFirstColumn="0" w:lastRowLastColumn="0"/>
+            </w:pPr>
+          </w:p>
+        </w:tc>
+        <w:tc>
+          <w:tcPr>
+            <w:tcW w:w="2644" w:type="dxa"/>
+            <w:tcBorders>
+              <w:left w:val="nil"/>
+              <w:right w:val="single" w:sz="4" w:space="0" w:color="BFBFBF" w:themeColor="background1" w:themeShade="BF"/>
+            </w:tcBorders>
+          </w:tcPr>
+          <w:p>
+            <w:pPr>
+              <w:pStyle w:val="a9"/>
+              <w:bidi w:val="0"/>
+              <w:ind w:left="0"/>
+              <w:jc w:val="center"/>
+              <w:cnfStyle w:val="000000000000" w:firstRow="0" w:lastRow="0" w:firstColumn="0" w:lastColumn="0" w:oddVBand="0" w:evenVBand="0" w:oddHBand="0" w:evenHBand="0" w:firstRowFirstColumn="0" w:firstRowLastColumn="0" w:lastRowFirstColumn="0" w:lastRowLastColumn="0"/>
+            </w:pPr>
+          </w:p>
+        </w:tc>
+      </w:tr>
+      <w:tr>
+        <w:trPr>
+          <w:cnfStyle w:val="000000100000" w:firstRow="0" w:lastRow="0" w:firstColumn="0" w:lastColumn="0" w:oddVBand="0" w:evenVBand="0" w:oddHBand="1" w:evenHBand="0" w:firstRowFirstColumn="0" w:firstRowLastColumn="0" w:lastRowFirstColumn="0" w:lastRowLastColumn="0"/>
+          <w:trHeight w:val="417"/>
+          <w:jc w:val="center"/>
+        </w:trPr>
+        <w:tc>
+          <w:tcPr>
+            <w:cnfStyle w:val="001000000000" w:firstRow="0" w:lastRow="0" w:firstColumn="1" w:lastColumn="0" w:oddVBand="0" w:evenVBand="0" w:oddHBand="0" w:evenHBand="0" w:firstRowFirstColumn="0" w:firstRowLastColumn="0" w:lastRowFirstColumn="0" w:lastRowLastColumn="0"/>
+            <w:tcW w:w="1581" w:type="dxa"/>
+            <w:vMerge/>
+            <w:shd w:val="clear" w:color="auto" w:fill="E8E8E8" w:themeFill="background2"/>
+            <w:vAlign w:val="center"/>
+          </w:tcPr>
+          <w:p>
+            <w:pPr>
+              <w:pStyle w:val="a9"/>
+              <w:bidi w:val="0"/>
+              <w:ind w:left="0"/>
+              <w:jc w:val="center"/>
+            </w:pPr>
+          </w:p>
+        </w:tc>
+        <w:tc>
+          <w:tcPr>
+            <w:tcW w:w="1680" w:type="dxa"/>
+            <w:tcBorders>
+              <w:right w:val="single" w:sz="4" w:space="0" w:color="auto"/>
+            </w:tcBorders>
+          </w:tcPr>
+          <w:p>
+            <w:pPr>
+              <w:pStyle w:val="a9"/>
+              <w:bidi w:val="0"/>
+              <w:ind w:left="0"/>
+              <w:cnfStyle w:val="000000100000" w:firstRow="0" w:lastRow="0" w:firstColumn="0" w:lastColumn="0" w:oddVBand="0" w:evenVBand="0" w:oddHBand="1" w:evenHBand="0" w:firstRowFirstColumn="0" w:firstRowLastColumn="0" w:lastRowFirstColumn="0" w:lastRowLastColumn="0"/>
+            </w:pPr>
+          </w:p>
+        </w:tc>
+        <w:tc>
+          <w:tcPr>
+            <w:tcW w:w="1494" w:type="dxa"/>
+            <w:tcBorders>
+              <w:left w:val="single" w:sz="4" w:space="0" w:color="auto"/>
+            </w:tcBorders>
+          </w:tcPr>
+          <w:p>
+            <w:pPr>
+              <w:pStyle w:val="a9"/>
+              <w:bidi w:val="0"/>
+              <w:ind w:left="0"/>
+              <w:jc w:val="center"/>
+              <w:cnfStyle w:val="000000100000" w:firstRow="0" w:lastRow="0" w:firstColumn="0" w:lastColumn="0" w:oddVBand="0" w:evenVBand="0" w:oddHBand="1" w:evenHBand="0" w:firstRowFirstColumn="0" w:firstRowLastColumn="0" w:lastRowFirstColumn="0" w:lastRowLastColumn="0"/>
+            </w:pPr>
+          </w:p>
+        </w:tc>
+        <w:tc>
+          <w:tcPr>
+            <w:tcW w:w="2644" w:type="dxa"/>
+            <w:tcBorders>
+              <w:left w:val="nil"/>
+              <w:right w:val="single" w:sz="4" w:space="0" w:color="BFBFBF" w:themeColor="background1" w:themeShade="BF"/>
+            </w:tcBorders>
+          </w:tcPr>
+          <w:p>
+            <w:pPr>
+              <w:pStyle w:val="a9"/>
+              <w:bidi w:val="0"/>
+              <w:ind w:left="0"/>
+              <w:jc w:val="center"/>
+              <w:cnfStyle w:val="000000100000" w:firstRow="0" w:lastRow="0" w:firstColumn="0" w:lastColumn="0" w:oddVBand="0" w:evenVBand="0" w:oddHBand="1" w:evenHBand="0" w:firstRowFirstColumn="0" w:firstRowLastColumn="0" w:lastRowFirstColumn="0" w:lastRowLastColumn="0"/>
+            </w:pPr>
+          </w:p>
+        </w:tc>
+      </w:tr>
+      <w:bookmarkEnd w:id="2"/>
+      <w:tr>
+        <w:trPr>
+          <w:trHeight w:val="417"/>
+          <w:jc w:val="center"/>
+        </w:trPr>
+        <w:tc>
+          <w:tcPr>
+            <w:cnfStyle w:val="001000000000" w:firstRow="0" w:lastRow="0" w:firstColumn="1" w:lastColumn="0" w:oddVBand="0" w:evenVBand="0" w:oddHBand="0" w:evenHBand="0" w:firstRowFirstColumn="0" w:firstRowLastColumn="0" w:lastRowFirstColumn="0" w:lastRowLastColumn="0"/>
+            <w:tcW w:w="1581" w:type="dxa"/>
+            <w:vMerge w:val="restart"/>
+            <w:vAlign w:val="center"/>
+          </w:tcPr>
+          <w:p>
+            <w:pPr>
+              <w:pStyle w:val="a9"/>
+              <w:bidi w:val="0"/>
+              <w:ind w:left="0"/>
+              <w:jc w:val="center"/>
+            </w:pPr>
+            <w:r>
+              <w:t>table</w:t>
+            </w:r>
+          </w:p>
+        </w:tc>
+        <w:tc>
+          <w:tcPr>
+            <w:tcW w:w="1680" w:type="dxa"/>
+            <w:tcBorders>
+              <w:right w:val="single" w:sz="4" w:space="0" w:color="auto"/>
+            </w:tcBorders>
+          </w:tcPr>
+          <w:p>
+            <w:pPr>
+              <w:pStyle w:val="a9"/>
+              <w:bidi w:val="0"/>
+              <w:ind w:left="0"/>
+              <w:cnfStyle w:val="000000000000" w:firstRow="0" w:lastRow="0" w:firstColumn="0" w:lastColumn="0" w:oddVBand="0" w:evenVBand="0" w:oddHBand="0" w:evenHBand="0" w:firstRowFirstColumn="0" w:firstRowLastColumn="0" w:lastRowFirstColumn="0" w:lastRowLastColumn="0"/>
+            </w:pPr>
+          </w:p>
+        </w:tc>
+        <w:tc>
+          <w:tcPr>
+            <w:tcW w:w="1494" w:type="dxa"/>
+            <w:tcBorders>
+              <w:left w:val="single" w:sz="4" w:space="0" w:color="auto"/>
+            </w:tcBorders>
+          </w:tcPr>
+          <w:p>
+            <w:pPr>
+              <w:pStyle w:val="a9"/>
+              <w:bidi w:val="0"/>
+              <w:ind w:left="0"/>
+              <w:jc w:val="center"/>
+              <w:cnfStyle w:val="000000000000" w:firstRow="0" w:lastRow="0" w:firstColumn="0" w:lastColumn="0" w:oddVBand="0" w:evenVBand="0" w:oddHBand="0" w:evenHBand="0" w:firstRowFirstColumn="0" w:firstRowLastColumn="0" w:lastRowFirstColumn="0" w:lastRowLastColumn="0"/>
+            </w:pPr>
+          </w:p>
+        </w:tc>
+        <w:tc>
+          <w:tcPr>
+            <w:tcW w:w="2644" w:type="dxa"/>
+            <w:tcBorders>
+              <w:left w:val="nil"/>
+              <w:right w:val="single" w:sz="4" w:space="0" w:color="BFBFBF" w:themeColor="background1" w:themeShade="BF"/>
+            </w:tcBorders>
+          </w:tcPr>
+          <w:p>
+            <w:pPr>
+              <w:pStyle w:val="a9"/>
+              <w:bidi w:val="0"/>
+              <w:ind w:left="0"/>
+              <w:jc w:val="center"/>
+              <w:cnfStyle w:val="000000000000" w:firstRow="0" w:lastRow="0" w:firstColumn="0" w:lastColumn="0" w:oddVBand="0" w:evenVBand="0" w:oddHBand="0" w:evenHBand="0" w:firstRowFirstColumn="0" w:firstRowLastColumn="0" w:lastRowFirstColumn="0" w:lastRowLastColumn="0"/>
+            </w:pPr>
+          </w:p>
+        </w:tc>
+      </w:tr>
+      <w:tr>
+        <w:trPr>
+          <w:cnfStyle w:val="000000100000" w:firstRow="0" w:lastRow="0" w:firstColumn="0" w:lastColumn="0" w:oddVBand="0" w:evenVBand="0" w:oddHBand="1" w:evenHBand="0" w:firstRowFirstColumn="0" w:firstRowLastColumn="0" w:lastRowFirstColumn="0" w:lastRowLastColumn="0"/>
+          <w:trHeight w:val="417"/>
+          <w:jc w:val="center"/>
+        </w:trPr>
+        <w:tc>
+          <w:tcPr>
+            <w:cnfStyle w:val="001000000000" w:firstRow="0" w:lastRow="0" w:firstColumn="1" w:lastColumn="0" w:oddVBand="0" w:evenVBand="0" w:oddHBand="0" w:evenHBand="0" w:firstRowFirstColumn="0" w:firstRowLastColumn="0" w:lastRowFirstColumn="0" w:lastRowLastColumn="0"/>
+            <w:tcW w:w="1581" w:type="dxa"/>
+            <w:vMerge/>
+            <w:vAlign w:val="center"/>
+          </w:tcPr>
+          <w:p>
+            <w:pPr>
+              <w:pStyle w:val="a9"/>
+              <w:bidi w:val="0"/>
+              <w:ind w:left="0"/>
+              <w:jc w:val="center"/>
+            </w:pPr>
+          </w:p>
+        </w:tc>
+        <w:tc>
+          <w:tcPr>
+            <w:tcW w:w="1680" w:type="dxa"/>
+            <w:tcBorders>
+              <w:right w:val="single" w:sz="4" w:space="0" w:color="auto"/>
+            </w:tcBorders>
+          </w:tcPr>
+          <w:p>
+            <w:pPr>
+              <w:pStyle w:val="a9"/>
+              <w:bidi w:val="0"/>
+              <w:ind w:left="0"/>
+              <w:cnfStyle w:val="000000100000" w:firstRow="0" w:lastRow="0" w:firstColumn="0" w:lastColumn="0" w:oddVBand="0" w:evenVBand="0" w:oddHBand="1" w:evenHBand="0" w:firstRowFirstColumn="0" w:firstRowLastColumn="0" w:lastRowFirstColumn="0" w:lastRowLastColumn="0"/>
+            </w:pPr>
+          </w:p>
+        </w:tc>
+        <w:tc>
+          <w:tcPr>
+            <w:tcW w:w="1494" w:type="dxa"/>
+            <w:tcBorders>
+              <w:left w:val="single" w:sz="4" w:space="0" w:color="auto"/>
+            </w:tcBorders>
+          </w:tcPr>
+          <w:p>
+            <w:pPr>
+              <w:pStyle w:val="a9"/>
+              <w:bidi w:val="0"/>
+              <w:ind w:left="0"/>
+              <w:jc w:val="center"/>
+              <w:cnfStyle w:val="000000100000" w:firstRow="0" w:lastRow="0" w:firstColumn="0" w:lastColumn="0" w:oddVBand="0" w:evenVBand="0" w:oddHBand="1" w:evenHBand="0" w:firstRowFirstColumn="0" w:firstRowLastColumn="0" w:lastRowFirstColumn="0" w:lastRowLastColumn="0"/>
+            </w:pPr>
+          </w:p>
+        </w:tc>
+        <w:tc>
+          <w:tcPr>
+            <w:tcW w:w="2644" w:type="dxa"/>
+            <w:tcBorders>
+              <w:left w:val="nil"/>
+              <w:right w:val="single" w:sz="4" w:space="0" w:color="BFBFBF" w:themeColor="background1" w:themeShade="BF"/>
+            </w:tcBorders>
+          </w:tcPr>
+          <w:p>
+            <w:pPr>
+              <w:pStyle w:val="a9"/>
+              <w:bidi w:val="0"/>
+              <w:ind w:left="0"/>
+              <w:jc w:val="center"/>
+              <w:cnfStyle w:val="000000100000" w:firstRow="0" w:lastRow="0" w:firstColumn="0" w:lastColumn="0" w:oddVBand="0" w:evenVBand="0" w:oddHBand="1" w:evenHBand="0" w:firstRowFirstColumn="0" w:firstRowLastColumn="0" w:lastRowFirstColumn="0" w:lastRowLastColumn="0"/>
+            </w:pPr>
+          </w:p>
+        </w:tc>
+      </w:tr>
+      <w:tr>
+        <w:trPr>
+          <w:trHeight w:val="417"/>
+          <w:jc w:val="center"/>
+        </w:trPr>
+        <w:tc>
+          <w:tcPr>
+            <w:cnfStyle w:val="001000000000" w:firstRow="0" w:lastRow="0" w:firstColumn="1" w:lastColumn="0" w:oddVBand="0" w:evenVBand="0" w:oddHBand="0" w:evenHBand="0" w:firstRowFirstColumn="0" w:firstRowLastColumn="0" w:lastRowFirstColumn="0" w:lastRowLastColumn="0"/>
+            <w:tcW w:w="1581" w:type="dxa"/>
+            <w:vMerge/>
+            <w:vAlign w:val="center"/>
+          </w:tcPr>
+          <w:p>
+            <w:pPr>
+              <w:pStyle w:val="a9"/>
+              <w:bidi w:val="0"/>
+              <w:ind w:left="0"/>
+              <w:jc w:val="center"/>
+            </w:pPr>
+          </w:p>
+        </w:tc>
+        <w:tc>
+          <w:tcPr>
+            <w:tcW w:w="1680" w:type="dxa"/>
+            <w:tcBorders>
+              <w:right w:val="single" w:sz="4" w:space="0" w:color="auto"/>
+            </w:tcBorders>
+          </w:tcPr>
+          <w:p>
+            <w:pPr>
+              <w:pStyle w:val="a9"/>
+              <w:bidi w:val="0"/>
+              <w:ind w:left="0"/>
+              <w:cnfStyle w:val="000000000000" w:firstRow="0" w:lastRow="0" w:firstColumn="0" w:lastColumn="0" w:oddVBand="0" w:evenVBand="0" w:oddHBand="0" w:evenHBand="0" w:firstRowFirstColumn="0" w:firstRowLastColumn="0" w:lastRowFirstColumn="0" w:lastRowLastColumn="0"/>
+            </w:pPr>
+          </w:p>
+        </w:tc>
+        <w:tc>
+          <w:tcPr>
+            <w:tcW w:w="1494" w:type="dxa"/>
+            <w:tcBorders>
+              <w:left w:val="single" w:sz="4" w:space="0" w:color="auto"/>
+            </w:tcBorders>
+          </w:tcPr>
+          <w:p>
+            <w:pPr>
+              <w:pStyle w:val="a9"/>
+              <w:bidi w:val="0"/>
+              <w:ind w:left="0"/>
+              <w:jc w:val="center"/>
+              <w:cnfStyle w:val="000000000000" w:firstRow="0" w:lastRow="0" w:firstColumn="0" w:lastColumn="0" w:oddVBand="0" w:evenVBand="0" w:oddHBand="0" w:evenHBand="0" w:firstRowFirstColumn="0" w:firstRowLastColumn="0" w:lastRowFirstColumn="0" w:lastRowLastColumn="0"/>
+            </w:pPr>
+          </w:p>
+        </w:tc>
+        <w:tc>
+          <w:tcPr>
+            <w:tcW w:w="2644" w:type="dxa"/>
+            <w:tcBorders>
+              <w:left w:val="nil"/>
+              <w:right w:val="single" w:sz="4" w:space="0" w:color="BFBFBF" w:themeColor="background1" w:themeShade="BF"/>
+            </w:tcBorders>
+          </w:tcPr>
+          <w:p>
+            <w:pPr>
+              <w:pStyle w:val="a9"/>
+              <w:bidi w:val="0"/>
+              <w:ind w:left="0"/>
+              <w:jc w:val="center"/>
+              <w:cnfStyle w:val="000000000000" w:firstRow="0" w:lastRow="0" w:firstColumn="0" w:lastColumn="0" w:oddVBand="0" w:evenVBand="0" w:oddHBand="0" w:evenHBand="0" w:firstRowFirstColumn="0" w:firstRowLastColumn="0" w:lastRowFirstColumn="0" w:lastRowLastColumn="0"/>
+            </w:pPr>
+          </w:p>
+        </w:tc>
+      </w:tr>
+      <w:tr>
+        <w:trPr>
+          <w:cnfStyle w:val="000000100000" w:firstRow="0" w:lastRow="0" w:firstColumn="0" w:lastColumn="0" w:oddVBand="0" w:evenVBand="0" w:oddHBand="1" w:evenHBand="0" w:firstRowFirstColumn="0" w:firstRowLastColumn="0" w:lastRowFirstColumn="0" w:lastRowLastColumn="0"/>
+          <w:trHeight w:val="417"/>
+          <w:jc w:val="center"/>
+        </w:trPr>
+        <w:tc>
+          <w:tcPr>
+            <w:cnfStyle w:val="001000000000" w:firstRow="0" w:lastRow="0" w:firstColumn="1" w:lastColumn="0" w:oddVBand="0" w:evenVBand="0" w:oddHBand="0" w:evenHBand="0" w:firstRowFirstColumn="0" w:firstRowLastColumn="0" w:lastRowFirstColumn="0" w:lastRowLastColumn="0"/>
+            <w:tcW w:w="1581" w:type="dxa"/>
+            <w:vMerge w:val="restart"/>
+            <w:shd w:val="clear" w:color="auto" w:fill="E8E8E8" w:themeFill="background2"/>
+            <w:vAlign w:val="center"/>
+          </w:tcPr>
+          <w:p>
+            <w:pPr>
+              <w:pStyle w:val="a9"/>
+              <w:bidi w:val="0"/>
+              <w:ind w:left="0"/>
+              <w:jc w:val="center"/>
+            </w:pPr>
+            <w:r>
+              <w:t>wall</w:t>
+            </w:r>
+          </w:p>
+        </w:tc>
+        <w:tc>
+          <w:tcPr>
+            <w:tcW w:w="1680" w:type="dxa"/>
+            <w:tcBorders>
+              <w:right w:val="single" w:sz="4" w:space="0" w:color="auto"/>
+            </w:tcBorders>
+          </w:tcPr>
+          <w:p>
+            <w:pPr>
+              <w:pStyle w:val="a9"/>
+              <w:bidi w:val="0"/>
+              <w:ind w:left="0"/>
+              <w:cnfStyle w:val="000000100000" w:firstRow="0" w:lastRow="0" w:firstColumn="0" w:lastColumn="0" w:oddVBand="0" w:evenVBand="0" w:oddHBand="1" w:evenHBand="0" w:firstRowFirstColumn="0" w:firstRowLastColumn="0" w:lastRowFirstColumn="0" w:lastRowLastColumn="0"/>
+            </w:pPr>
+          </w:p>
+        </w:tc>
+        <w:tc>
+          <w:tcPr>
+            <w:tcW w:w="1494" w:type="dxa"/>
+            <w:tcBorders>
+              <w:left w:val="single" w:sz="4" w:space="0" w:color="auto"/>
+            </w:tcBorders>
+          </w:tcPr>
+          <w:p>
+            <w:pPr>
+              <w:pStyle w:val="a9"/>
+              <w:bidi w:val="0"/>
+              <w:ind w:left="0"/>
+              <w:jc w:val="center"/>
+              <w:cnfStyle w:val="000000100000" w:firstRow="0" w:lastRow="0" w:firstColumn="0" w:lastColumn="0" w:oddVBand="0" w:evenVBand="0" w:oddHBand="1" w:evenHBand="0" w:firstRowFirstColumn="0" w:firstRowLastColumn="0" w:lastRowFirstColumn="0" w:lastRowLastColumn="0"/>
+            </w:pPr>
+          </w:p>
+        </w:tc>
+        <w:tc>
+          <w:tcPr>
+            <w:tcW w:w="2644" w:type="dxa"/>
+            <w:tcBorders>
+              <w:left w:val="nil"/>
+              <w:right w:val="single" w:sz="4" w:space="0" w:color="BFBFBF" w:themeColor="background1" w:themeShade="BF"/>
+            </w:tcBorders>
+          </w:tcPr>
+          <w:p>
+            <w:pPr>
+              <w:pStyle w:val="a9"/>
+              <w:bidi w:val="0"/>
+              <w:ind w:left="0"/>
+              <w:jc w:val="center"/>
+              <w:cnfStyle w:val="000000100000" w:firstRow="0" w:lastRow="0" w:firstColumn="0" w:lastColumn="0" w:oddVBand="0" w:evenVBand="0" w:oddHBand="1" w:evenHBand="0" w:firstRowFirstColumn="0" w:firstRowLastColumn="0" w:lastRowFirstColumn="0" w:lastRowLastColumn="0"/>
+            </w:pPr>
+          </w:p>
+        </w:tc>
+      </w:tr>
+      <w:tr>
+        <w:trPr>
+          <w:trHeight w:val="417"/>
+          <w:jc w:val="center"/>
+        </w:trPr>
+        <w:tc>
+          <w:tcPr>
+            <w:cnfStyle w:val="001000000000" w:firstRow="0" w:lastRow="0" w:firstColumn="1" w:lastColumn="0" w:oddVBand="0" w:evenVBand="0" w:oddHBand="0" w:evenHBand="0" w:firstRowFirstColumn="0" w:firstRowLastColumn="0" w:lastRowFirstColumn="0" w:lastRowLastColumn="0"/>
+            <w:tcW w:w="1581" w:type="dxa"/>
+            <w:vMerge/>
+            <w:shd w:val="clear" w:color="auto" w:fill="E8E8E8" w:themeFill="background2"/>
+          </w:tcPr>
+          <w:p>
+            <w:pPr>
+              <w:pStyle w:val="a9"/>
+              <w:bidi w:val="0"/>
+              <w:ind w:left="0"/>
+              <w:jc w:val="center"/>
+            </w:pPr>
+          </w:p>
+        </w:tc>
+        <w:tc>
+          <w:tcPr>
+            <w:tcW w:w="1680" w:type="dxa"/>
+            <w:tcBorders>
+              <w:right w:val="single" w:sz="4" w:space="0" w:color="auto"/>
+            </w:tcBorders>
+          </w:tcPr>
+          <w:p>
+            <w:pPr>
+              <w:pStyle w:val="a9"/>
+              <w:bidi w:val="0"/>
+              <w:ind w:left="0"/>
+              <w:cnfStyle w:val="000000000000" w:firstRow="0" w:lastRow="0" w:firstColumn="0" w:lastColumn="0" w:oddVBand="0" w:evenVBand="0" w:oddHBand="0" w:evenHBand="0" w:firstRowFirstColumn="0" w:firstRowLastColumn="0" w:lastRowFirstColumn="0" w:lastRowLastColumn="0"/>
+            </w:pPr>
+          </w:p>
+        </w:tc>
+        <w:tc>
+          <w:tcPr>
+            <w:tcW w:w="1494" w:type="dxa"/>
+            <w:tcBorders>
+              <w:left w:val="single" w:sz="4" w:space="0" w:color="auto"/>
+            </w:tcBorders>
+          </w:tcPr>
+          <w:p>
+            <w:pPr>
+              <w:pStyle w:val="a9"/>
+              <w:bidi w:val="0"/>
+              <w:ind w:left="0"/>
+              <w:jc w:val="center"/>
+              <w:cnfStyle w:val="000000000000" w:firstRow="0" w:lastRow="0" w:firstColumn="0" w:lastColumn="0" w:oddVBand="0" w:evenVBand="0" w:oddHBand="0" w:evenHBand="0" w:firstRowFirstColumn="0" w:firstRowLastColumn="0" w:lastRowFirstColumn="0" w:lastRowLastColumn="0"/>
+            </w:pPr>
+          </w:p>
+        </w:tc>
+        <w:tc>
+          <w:tcPr>
+            <w:tcW w:w="2644" w:type="dxa"/>
+            <w:tcBorders>
+              <w:left w:val="nil"/>
+              <w:right w:val="single" w:sz="4" w:space="0" w:color="BFBFBF" w:themeColor="background1" w:themeShade="BF"/>
+            </w:tcBorders>
+          </w:tcPr>
+          <w:p>
+            <w:pPr>
+              <w:pStyle w:val="a9"/>
+              <w:bidi w:val="0"/>
+              <w:ind w:left="0"/>
+              <w:jc w:val="center"/>
+              <w:cnfStyle w:val="000000000000" w:firstRow="0" w:lastRow="0" w:firstColumn="0" w:lastColumn="0" w:oddVBand="0" w:evenVBand="0" w:oddHBand="0" w:evenHBand="0" w:firstRowFirstColumn="0" w:firstRowLastColumn="0" w:lastRowFirstColumn="0" w:lastRowLastColumn="0"/>
+            </w:pPr>
+          </w:p>
+        </w:tc>
+      </w:tr>
+      <w:tr>
+        <w:trPr>
+          <w:cnfStyle w:val="000000100000" w:firstRow="0" w:lastRow="0" w:firstColumn="0" w:lastColumn="0" w:oddVBand="0" w:evenVBand="0" w:oddHBand="1" w:evenHBand="0" w:firstRowFirstColumn="0" w:firstRowLastColumn="0" w:lastRowFirstColumn="0" w:lastRowLastColumn="0"/>
+          <w:trHeight w:val="417"/>
+          <w:jc w:val="center"/>
+        </w:trPr>
+        <w:tc>
+          <w:tcPr>
+            <w:cnfStyle w:val="001000000000" w:firstRow="0" w:lastRow="0" w:firstColumn="1" w:lastColumn="0" w:oddVBand="0" w:evenVBand="0" w:oddHBand="0" w:evenHBand="0" w:firstRowFirstColumn="0" w:firstRowLastColumn="0" w:lastRowFirstColumn="0" w:lastRowLastColumn="0"/>
+            <w:tcW w:w="1581" w:type="dxa"/>
+            <w:vMerge/>
+            <w:shd w:val="clear" w:color="auto" w:fill="E8E8E8" w:themeFill="background2"/>
+          </w:tcPr>
+          <w:p>
+            <w:pPr>
+              <w:pStyle w:val="a9"/>
+              <w:bidi w:val="0"/>
+              <w:ind w:left="0"/>
+              <w:jc w:val="center"/>
+            </w:pPr>
+          </w:p>
+        </w:tc>
+        <w:tc>
+          <w:tcPr>
+            <w:tcW w:w="1680" w:type="dxa"/>
+            <w:tcBorders>
+              <w:right w:val="single" w:sz="4" w:space="0" w:color="auto"/>
+            </w:tcBorders>
+          </w:tcPr>
+          <w:p>
+            <w:pPr>
+              <w:pStyle w:val="a9"/>
+              <w:bidi w:val="0"/>
+              <w:ind w:left="0"/>
+              <w:cnfStyle w:val="000000100000" w:firstRow="0" w:lastRow="0" w:firstColumn="0" w:lastColumn="0" w:oddVBand="0" w:evenVBand="0" w:oddHBand="1" w:evenHBand="0" w:firstRowFirstColumn="0" w:firstRowLastColumn="0" w:lastRowFirstColumn="0" w:lastRowLastColumn="0"/>
+            </w:pPr>
+          </w:p>
+        </w:tc>
+        <w:tc>
+          <w:tcPr>
+            <w:tcW w:w="1494" w:type="dxa"/>
+            <w:tcBorders>
+              <w:left w:val="single" w:sz="4" w:space="0" w:color="auto"/>
+            </w:tcBorders>
+          </w:tcPr>
+          <w:p>
+            <w:pPr>
+              <w:pStyle w:val="a9"/>
+              <w:bidi w:val="0"/>
+              <w:ind w:left="0"/>
+              <w:jc w:val="center"/>
+              <w:cnfStyle w:val="000000100000" w:firstRow="0" w:lastRow="0" w:firstColumn="0" w:lastColumn="0" w:oddVBand="0" w:evenVBand="0" w:oddHBand="1" w:evenHBand="0" w:firstRowFirstColumn="0" w:firstRowLastColumn="0" w:lastRowFirstColumn="0" w:lastRowLastColumn="0"/>
+            </w:pPr>
+          </w:p>
+        </w:tc>
+        <w:tc>
+          <w:tcPr>
+            <w:tcW w:w="2644" w:type="dxa"/>
+            <w:tcBorders>
+              <w:left w:val="nil"/>
+              <w:right w:val="single" w:sz="4" w:space="0" w:color="BFBFBF" w:themeColor="background1" w:themeShade="BF"/>
+            </w:tcBorders>
+          </w:tcPr>
+          <w:p>
+            <w:pPr>
+              <w:pStyle w:val="a9"/>
+              <w:bidi w:val="0"/>
+              <w:ind w:left="0"/>
+              <w:jc w:val="center"/>
+              <w:cnfStyle w:val="000000100000" w:firstRow="0" w:lastRow="0" w:firstColumn="0" w:lastColumn="0" w:oddVBand="0" w:evenVBand="0" w:oddHBand="1" w:evenHBand="0" w:firstRowFirstColumn="0" w:firstRowLastColumn="0" w:lastRowFirstColumn="0" w:lastRowLastColumn="0"/>
+            </w:pPr>
+          </w:p>
+        </w:tc>
+      </w:tr>
+    </w:tbl>
+    <w:p>
+      <w:pPr>
+        <w:pStyle w:val="a9"/>
+        <w:ind w:left="1440"/>
+        <w:rPr>
+          <w:rFonts w:hint="cs"/>
+          <w:b/>
+          <w:bCs/>
+          <w:rtl/>
+        </w:rPr>
       </w:pPr>
     </w:p>
     <w:p>
@@ -5322,7 +5220,7 @@
   <w:style w:type="paragraph" w:default="1" w:styleId="a">
     <w:name w:val="Normal"/>
     <w:qFormat/>
-    <w:rsid w:val="005A1074"/>
+    <w:rsid w:val="00EA18D4"/>
     <w:pPr>
       <w:bidi/>
     </w:pPr>

</xml_diff>

<commit_message>
added results for Poisson Blending. fixed some sentences
</commit_message>
<xml_diff>
--- a/Assignment1 work summary.docx
+++ b/Assignment1 work summary.docx
@@ -55,9 +55,7 @@
         <w:pStyle w:val="a9"/>
         <w:bidi w:val="0"/>
         <w:rPr>
-          <w:b/>
-          <w:bCs/>
-          <w:u w:val="single"/>
+          <w:highlight w:val="yellow"/>
         </w:rPr>
       </w:pPr>
       <w:r>
@@ -73,22 +71,72 @@
         <w:t xml:space="preserve"> </w:t>
       </w:r>
       <w:r>
+        <w:br/>
+      </w:r>
+      <w:r>
         <w:rPr>
           <w:highlight w:val="yellow"/>
         </w:rPr>
-        <w:t>In most cases</w:t>
-      </w:r>
-      <w:r>
-        <w:t xml:space="preserve">, our results were good with high precision on the GrabCut algorithm, </w:t>
-      </w:r>
-      <w:r>
-        <w:t xml:space="preserve">and the main factor for misfunction was similar color pallets of background and foreground.  </w:t>
-      </w:r>
-      <w:r>
-        <w:rPr>
-          <w:highlight w:val="red"/>
-        </w:rPr>
-        <w:t>when using the Poisson Blending algorithm, we found that ***************.</w:t>
+        <w:t xml:space="preserve">In most cases, our results were good with high precision using the GrabCut algorithm. The main issues </w:t>
+      </w:r>
+      <w:r>
+        <w:rPr>
+          <w:highlight w:val="yellow"/>
+        </w:rPr>
+        <w:t>were caused</w:t>
+      </w:r>
+      <w:r>
+        <w:rPr>
+          <w:highlight w:val="yellow"/>
+        </w:rPr>
+        <w:t xml:space="preserve"> </w:t>
+      </w:r>
+      <w:r>
+        <w:rPr>
+          <w:highlight w:val="yellow"/>
+        </w:rPr>
+        <w:t>by</w:t>
+      </w:r>
+      <w:r>
+        <w:rPr>
+          <w:highlight w:val="yellow"/>
+        </w:rPr>
+        <w:t xml:space="preserve"> similar color palettes between the background and foreground, as well as initial masks that included too much of the background.</w:t>
+      </w:r>
+    </w:p>
+    <w:p>
+      <w:pPr>
+        <w:pStyle w:val="a9"/>
+        <w:bidi w:val="0"/>
+        <w:rPr>
+          <w:highlight w:val="yellow"/>
+        </w:rPr>
+      </w:pPr>
+      <w:r>
+        <w:rPr>
+          <w:highlight w:val="yellow"/>
+        </w:rPr>
+        <w:t xml:space="preserve">When using the Poisson Blending algorithm, we found that the best results occurred when the subject's color palette was </w:t>
+      </w:r>
+      <w:proofErr w:type="gramStart"/>
+      <w:r>
+        <w:rPr>
+          <w:highlight w:val="yellow"/>
+        </w:rPr>
+        <w:t>similar to</w:t>
+      </w:r>
+      <w:proofErr w:type="gramEnd"/>
+      <w:r>
+        <w:rPr>
+          <w:highlight w:val="yellow"/>
+        </w:rPr>
+        <w:t xml:space="preserve"> the target image</w:t>
+      </w:r>
+      <w:r>
+        <w:rPr>
+          <w:highlight w:val="yellow"/>
+        </w:rPr>
+        <w:t>.</w:t>
       </w:r>
       <w:r>
         <w:rPr>
@@ -129,27 +177,92 @@
         </w:rPr>
         <w:br/>
       </w:r>
-      <w:r>
-        <w:t xml:space="preserve">Our implementation for the GrabCut algorithm </w:t>
+      <w:bookmarkStart w:id="0" w:name="_Hlk171005646"/>
+      <w:r>
+        <w:t xml:space="preserve">Our implementation of the GrabCut algorithm uses the </w:t>
+      </w:r>
+      <w:proofErr w:type="spellStart"/>
+      <w:r>
+        <w:t>KMeans</w:t>
+      </w:r>
+      <w:proofErr w:type="spellEnd"/>
+      <w:r>
+        <w:t xml:space="preserve"> and GMM algorithms as implemented in </w:t>
+      </w:r>
+      <w:proofErr w:type="spellStart"/>
+      <w:r>
+        <w:t>sklearn</w:t>
+      </w:r>
+      <w:proofErr w:type="spellEnd"/>
+      <w:r>
+        <w:t xml:space="preserve">. </w:t>
+      </w:r>
+      <w:proofErr w:type="spellStart"/>
+      <w:r>
+        <w:t>KMeans</w:t>
+      </w:r>
+      <w:proofErr w:type="spellEnd"/>
+      <w:r>
+        <w:t xml:space="preserve"> is used to set initial values for the GMM to achieve low variance Gaussian components. Additionally, we use </w:t>
+      </w:r>
+      <w:proofErr w:type="spellStart"/>
+      <w:r>
+        <w:t>numpy</w:t>
+      </w:r>
+      <w:proofErr w:type="spellEnd"/>
+      <w:r>
+        <w:t xml:space="preserve"> for most GMM model calculations and the </w:t>
+      </w:r>
+      <w:proofErr w:type="spellStart"/>
+      <w:r>
+        <w:t>igraph</w:t>
+      </w:r>
+      <w:proofErr w:type="spellEnd"/>
+      <w:r>
+        <w:t xml:space="preserve"> library for the </w:t>
+      </w:r>
+      <w:proofErr w:type="spellStart"/>
+      <w:r>
+        <w:t>mincut</w:t>
+      </w:r>
+      <w:proofErr w:type="spellEnd"/>
+      <w:r>
+        <w:t xml:space="preserve"> algorithm</w:t>
+      </w:r>
+      <w:r>
+        <w:t xml:space="preserve">. </w:t>
+      </w:r>
+      <w:r>
+        <w:br/>
+      </w:r>
+      <w:r>
+        <w:br/>
+      </w:r>
+      <w:r>
+        <w:t xml:space="preserve">We achieved an average convergence time of </w:t>
       </w:r>
       <w:r>
         <w:rPr>
           <w:highlight w:val="red"/>
         </w:rPr>
-        <w:t>********************</w:t>
-      </w:r>
-      <w:r>
-        <w:t xml:space="preserve">. We achieved an average time of </w:t>
+        <w:t>***</w:t>
+      </w:r>
+      <w:r>
+        <w:t xml:space="preserve"> minutes for the given images, with an average accuracy score of </w:t>
       </w:r>
       <w:r>
         <w:rPr>
           <w:highlight w:val="red"/>
         </w:rPr>
-        <w:t>***</w:t>
-      </w:r>
-      <w:r>
-        <w:t xml:space="preserve"> minutes until convergence for the images given.</w:t>
-      </w:r>
+        <w:t>****.</w:t>
+      </w:r>
+      <w:r>
+        <w:t xml:space="preserve"> While most images produced good cut results in a reasonable time, a few did not converge as quickly and achieved poor results</w:t>
+      </w:r>
+      <w:r>
+        <w:t>.</w:t>
+      </w:r>
+      <w:bookmarkEnd w:id="0"/>
     </w:p>
     <w:p>
       <w:pPr>
@@ -171,6 +284,53 @@
           <w:bCs/>
         </w:rPr>
         <w:t>Algorithm results:</w:t>
+      </w:r>
+      <w:r>
+        <w:rPr>
+          <w:b/>
+          <w:bCs/>
+          <w:u w:val="single"/>
+        </w:rPr>
+        <w:br/>
+      </w:r>
+      <w:r>
+        <w:rPr>
+          <w:b/>
+          <w:bCs/>
+          <w:u w:val="single"/>
+        </w:rPr>
+        <w:br/>
+      </w:r>
+    </w:p>
+    <w:p>
+      <w:pPr>
+        <w:pStyle w:val="af"/>
+        <w:keepNext/>
+        <w:bidi w:val="0"/>
+      </w:pPr>
+      <w:r>
+        <w:t xml:space="preserve">Table </w:t>
+      </w:r>
+      <w:r>
+        <w:fldChar w:fldCharType="begin"/>
+      </w:r>
+      <w:r>
+        <w:instrText xml:space="preserve"> SEQ Table \* ARABIC </w:instrText>
+      </w:r>
+      <w:r>
+        <w:fldChar w:fldCharType="separate"/>
+      </w:r>
+      <w:r>
+        <w:rPr>
+          <w:noProof/>
+        </w:rPr>
+        <w:t>1</w:t>
+      </w:r>
+      <w:r>
+        <w:fldChar w:fldCharType="end"/>
+      </w:r>
+      <w:r>
+        <w:t xml:space="preserve"> - GrabCut results</w:t>
       </w:r>
     </w:p>
     <w:tbl>
@@ -205,7 +365,7 @@
               <w:bidi w:val="0"/>
               <w:ind w:left="0"/>
             </w:pPr>
-            <w:bookmarkStart w:id="0" w:name="_Hlk170994341"/>
+            <w:bookmarkStart w:id="1" w:name="_Hlk170994341"/>
             <w:r>
               <w:t>Image name</w:t>
             </w:r>
@@ -801,8 +961,52 @@
           </w:p>
         </w:tc>
       </w:tr>
-      <w:bookmarkEnd w:id="0"/>
+      <w:bookmarkEnd w:id="1"/>
     </w:tbl>
+    <w:p>
+      <w:pPr>
+        <w:pStyle w:val="a9"/>
+        <w:bidi w:val="0"/>
+        <w:ind w:left="1440"/>
+        <w:rPr>
+          <w:b/>
+          <w:bCs/>
+          <w:u w:val="single"/>
+        </w:rPr>
+      </w:pPr>
+    </w:p>
+    <w:p>
+      <w:pPr>
+        <w:pStyle w:val="a9"/>
+        <w:bidi w:val="0"/>
+        <w:ind w:left="1440"/>
+      </w:pPr>
+      <w:r>
+        <w:lastRenderedPageBreak/>
+        <w:t xml:space="preserve">As can be seen in the table, most images had good results with both Accuracy and Jaccard value above </w:t>
+      </w:r>
+      <w:r>
+        <w:rPr>
+          <w:highlight w:val="red"/>
+        </w:rPr>
+        <w:t>9</w:t>
+      </w:r>
+      <w:r>
+        <w:rPr>
+          <w:highlight w:val="red"/>
+        </w:rPr>
+        <w:t>5</w:t>
+      </w:r>
+      <w:r>
+        <w:rPr>
+          <w:highlight w:val="red"/>
+        </w:rPr>
+        <w:t>%</w:t>
+      </w:r>
+      <w:r>
+        <w:t>.</w:t>
+      </w:r>
+    </w:p>
     <w:p>
       <w:pPr>
         <w:pStyle w:val="a9"/>
@@ -1000,15 +1204,7 @@
           <w:rFonts w:eastAsiaTheme="minorEastAsia"/>
           <w:highlight w:val="yellow"/>
         </w:rPr>
-        <w:t xml:space="preserve">We also </w:t>
-      </w:r>
-      <w:r>
-        <w:rPr>
-          <w:rFonts w:eastAsiaTheme="minorEastAsia"/>
-          <w:highlight w:val="yellow"/>
-        </w:rPr>
-        <w:lastRenderedPageBreak/>
-        <w:t>used gaussian blur filter which produced similar results to the bigger mask, so it is not displayed here.</w:t>
+        <w:t>We also used gaussian blur filter which produced similar results to the bigger mask, so it is not displayed here.</w:t>
       </w:r>
       <w:r>
         <w:rPr>
@@ -1114,6 +1310,7 @@
               <w:bidi w:val="0"/>
               <w:ind w:left="0"/>
             </w:pPr>
+            <w:bookmarkStart w:id="2" w:name="_Hlk171008215"/>
             <w:r>
               <w:t>Image name</w:t>
             </w:r>
@@ -1885,6 +2082,7 @@
           </w:p>
         </w:tc>
       </w:tr>
+      <w:bookmarkEnd w:id="2"/>
     </w:tbl>
     <w:p>
       <w:pPr>
@@ -2063,7 +2261,7 @@
               <w:bidi w:val="0"/>
               <w:ind w:left="0"/>
             </w:pPr>
-            <w:bookmarkStart w:id="1" w:name="_Hlk170994365"/>
+            <w:bookmarkStart w:id="3" w:name="_Hlk170994365"/>
             <w:r>
               <w:t>Image name</w:t>
             </w:r>
@@ -2152,6 +2350,7 @@
               <w:jc w:val="center"/>
             </w:pPr>
             <w:r>
+              <w:lastRenderedPageBreak/>
               <w:t>Image1</w:t>
             </w:r>
           </w:p>
@@ -2835,7 +3034,7 @@
           </w:p>
         </w:tc>
       </w:tr>
-      <w:bookmarkEnd w:id="1"/>
+      <w:bookmarkEnd w:id="3"/>
     </w:tbl>
     <w:p>
       <w:pPr>
@@ -2942,7 +3141,33 @@
         <w:rPr>
           <w:highlight w:val="yellow"/>
         </w:rPr>
-        <w:t>increases.</w:t>
+        <w:t>increases</w:t>
+      </w:r>
+      <w:r>
+        <w:rPr>
+          <w:highlight w:val="yellow"/>
+        </w:rPr>
+        <w:t xml:space="preserve"> for same </w:t>
+      </w:r>
+      <w:proofErr w:type="gramStart"/>
+      <w:r>
+        <w:rPr>
+          <w:highlight w:val="yellow"/>
+        </w:rPr>
+        <w:t>amount</w:t>
+      </w:r>
+      <w:proofErr w:type="gramEnd"/>
+      <w:r>
+        <w:rPr>
+          <w:highlight w:val="yellow"/>
+        </w:rPr>
+        <w:t xml:space="preserve"> of iterations</w:t>
+      </w:r>
+      <w:r>
+        <w:rPr>
+          <w:highlight w:val="yellow"/>
+        </w:rPr>
+        <w:t>.</w:t>
       </w:r>
       <w:r>
         <w:t xml:space="preserve"> </w:t>
@@ -3600,45 +3825,85 @@
         </w:rPr>
         <w:br/>
       </w:r>
-    </w:p>
-    <w:p>
-      <w:pPr>
-        <w:pStyle w:val="a9"/>
-        <w:bidi w:val="0"/>
-        <w:ind w:left="1440"/>
+      <w:r>
         <w:rPr>
           <w:b/>
           <w:bCs/>
           <w:u w:val="single"/>
         </w:rPr>
-      </w:pPr>
-    </w:p>
-    <w:p>
-      <w:pPr>
-        <w:bidi w:val="0"/>
-      </w:pPr>
-    </w:p>
-    <w:p>
-      <w:pPr>
-        <w:pStyle w:val="a9"/>
-        <w:bidi w:val="0"/>
-        <w:ind w:left="1440"/>
-      </w:pPr>
-      <w:r>
-        <w:t>A</w:t>
-      </w:r>
-      <w:r>
-        <w:t>s can be seen in the table, most images had good results with both Accuracy and Jaccard value above 97%.</w:t>
-      </w:r>
-    </w:p>
-    <w:p>
-      <w:pPr>
-        <w:pStyle w:val="a9"/>
-        <w:bidi w:val="0"/>
-        <w:ind w:left="1440"/>
-      </w:pPr>
-      <w:r>
-        <w:t xml:space="preserve"> </w:t>
+        <w:br/>
+      </w:r>
+      <w:r>
+        <w:rPr>
+          <w:b/>
+          <w:bCs/>
+          <w:u w:val="single"/>
+        </w:rPr>
+        <w:br/>
+      </w:r>
+      <w:r>
+        <w:rPr>
+          <w:b/>
+          <w:bCs/>
+          <w:u w:val="single"/>
+        </w:rPr>
+        <w:br/>
+      </w:r>
+      <w:r>
+        <w:rPr>
+          <w:b/>
+          <w:bCs/>
+          <w:u w:val="single"/>
+        </w:rPr>
+        <w:br/>
+      </w:r>
+      <w:r>
+        <w:rPr>
+          <w:b/>
+          <w:bCs/>
+          <w:u w:val="single"/>
+        </w:rPr>
+        <w:br/>
+      </w:r>
+      <w:r>
+        <w:rPr>
+          <w:b/>
+          <w:bCs/>
+          <w:u w:val="single"/>
+        </w:rPr>
+        <w:br/>
+      </w:r>
+      <w:r>
+        <w:rPr>
+          <w:b/>
+          <w:bCs/>
+          <w:u w:val="single"/>
+        </w:rPr>
+        <w:br/>
+      </w:r>
+      <w:r>
+        <w:rPr>
+          <w:b/>
+          <w:bCs/>
+          <w:u w:val="single"/>
+        </w:rPr>
+        <w:br/>
+      </w:r>
+      <w:r>
+        <w:rPr>
+          <w:b/>
+          <w:bCs/>
+          <w:u w:val="single"/>
+        </w:rPr>
+        <w:br/>
+      </w:r>
+      <w:r>
+        <w:rPr>
+          <w:b/>
+          <w:bCs/>
+          <w:u w:val="single"/>
+        </w:rPr>
+        <w:br/>
       </w:r>
     </w:p>
     <w:p>
@@ -3655,12 +3920,14 @@
           <w:u w:val="single"/>
         </w:rPr>
       </w:pPr>
+      <w:bookmarkStart w:id="4" w:name="_Hlk171003967"/>
       <w:r>
         <w:rPr>
           <w:b/>
           <w:bCs/>
           <w:u w:val="single"/>
         </w:rPr>
+        <w:lastRenderedPageBreak/>
         <w:t>Poisson blending:</w:t>
       </w:r>
     </w:p>
@@ -3670,16 +3937,22 @@
         <w:bidi w:val="0"/>
       </w:pPr>
       <w:r>
-        <w:t xml:space="preserve">Our implementation for the Poisson Blending algorithm </w:t>
-      </w:r>
-      <w:r>
-        <w:rPr>
-          <w:highlight w:val="red"/>
-        </w:rPr>
-        <w:t>*********************</w:t>
-      </w:r>
-      <w:r>
-        <w:t>.</w:t>
+        <w:t xml:space="preserve">Our implementation of the Poisson Blending algorithm follows the formula discussed in class. We compute the Laplacian operator (matrix A) and the current state vector (vector b), and then solve the Poisson equation using the </w:t>
+      </w:r>
+      <w:proofErr w:type="spellStart"/>
+      <w:r>
+        <w:t>scipy</w:t>
+      </w:r>
+      <w:proofErr w:type="spellEnd"/>
+      <w:r>
+        <w:rPr>
+          <w:i/>
+          <w:iCs/>
+        </w:rPr>
+        <w:t xml:space="preserve"> </w:t>
+      </w:r>
+      <w:r>
+        <w:t>library. Our results vary in quality; some appear quite realistic and plausible, while others seem mismatched with both the source and target images.</w:t>
       </w:r>
     </w:p>
     <w:p>
@@ -3701,6 +3974,112 @@
           <w:bCs/>
         </w:rPr>
         <w:t>Blending results:</w:t>
+      </w:r>
+      <w:r>
+        <w:rPr>
+          <w:b/>
+          <w:bCs/>
+        </w:rPr>
+        <w:br/>
+      </w:r>
+      <w:r>
+        <w:t>To present the blending outcomes, we utilized the true masks of the provided images and blended them with the background images. We noticed varying levels of success: results were generally better when using</w:t>
+      </w:r>
+      <w:r>
+        <w:t xml:space="preserve"> the</w:t>
+      </w:r>
+      <w:r>
+        <w:t xml:space="preserve"> </w:t>
+      </w:r>
+      <w:r>
+        <w:t xml:space="preserve">grass </w:t>
+      </w:r>
+      <w:r>
+        <w:t>mountain</w:t>
+      </w:r>
+      <w:r>
+        <w:t>s</w:t>
+      </w:r>
+      <w:r>
+        <w:t xml:space="preserve"> background but less satisfactory when</w:t>
+      </w:r>
+      <w:r>
+        <w:t xml:space="preserve"> using the</w:t>
+      </w:r>
+      <w:r>
+        <w:t xml:space="preserve"> table background</w:t>
+      </w:r>
+      <w:r>
+        <w:t>.</w:t>
+      </w:r>
+      <w:r>
+        <w:br/>
+      </w:r>
+      <w:r>
+        <w:rPr>
+          <w:b/>
+          <w:bCs/>
+        </w:rPr>
+        <w:br/>
+      </w:r>
+      <w:bookmarkStart w:id="5" w:name="_Hlk171004693"/>
+      <w:bookmarkEnd w:id="4"/>
+      <w:r>
+        <w:t xml:space="preserve">Upon observing the outcomes, it becomes apparent that pasting an image onto a light background can cause it to appear unclear or even overexposed. Additionally, as seen in the bush image, the color of the pasted subject </w:t>
+      </w:r>
+      <w:proofErr w:type="gramStart"/>
+      <w:r>
+        <w:t>seem</w:t>
+      </w:r>
+      <w:proofErr w:type="gramEnd"/>
+      <w:r>
+        <w:t xml:space="preserve"> to be</w:t>
+      </w:r>
+      <w:r>
+        <w:t xml:space="preserve"> blend</w:t>
+      </w:r>
+      <w:r>
+        <w:t>ed</w:t>
+      </w:r>
+      <w:r>
+        <w:t xml:space="preserve"> </w:t>
+      </w:r>
+      <w:r>
+        <w:t>with</w:t>
+      </w:r>
+      <w:r>
+        <w:t xml:space="preserve"> the background color</w:t>
+      </w:r>
+      <w:r>
+        <w:rPr>
+          <w:b/>
+          <w:bCs/>
+        </w:rPr>
+        <w:t>.</w:t>
+      </w:r>
+      <w:bookmarkEnd w:id="5"/>
+      <w:r>
+        <w:rPr>
+          <w:b/>
+          <w:bCs/>
+        </w:rPr>
+        <w:br/>
+      </w:r>
+    </w:p>
+    <w:p>
+      <w:pPr>
+        <w:pStyle w:val="af"/>
+        <w:keepNext/>
+        <w:bidi w:val="0"/>
+      </w:pPr>
+      <w:r>
+        <w:t>Table 6</w:t>
+      </w:r>
+      <w:r>
+        <w:rPr>
+          <w:noProof/>
+        </w:rPr>
+        <w:t xml:space="preserve"> - Poisson Blending results</w:t>
       </w:r>
     </w:p>
     <w:tbl>
@@ -3714,8 +4093,7 @@
       <w:tblGrid>
         <w:gridCol w:w="1581"/>
         <w:gridCol w:w="1680"/>
-        <w:gridCol w:w="1494"/>
-        <w:gridCol w:w="2644"/>
+        <w:gridCol w:w="4110"/>
       </w:tblGrid>
       <w:tr>
         <w:trPr>
@@ -3729,7 +4107,6 @@
             <w:tcW w:w="1581" w:type="dxa"/>
             <w:tcBorders>
               <w:bottom w:val="single" w:sz="4" w:space="0" w:color="auto"/>
-              <w:right w:val="none" w:sz="0" w:space="0" w:color="auto"/>
             </w:tcBorders>
           </w:tcPr>
           <w:p>
@@ -3770,7 +4147,7 @@
         </w:tc>
         <w:tc>
           <w:tcPr>
-            <w:tcW w:w="1494" w:type="dxa"/>
+            <w:tcW w:w="4110" w:type="dxa"/>
             <w:tcBorders>
               <w:bottom w:val="single" w:sz="4" w:space="0" w:color="auto"/>
             </w:tcBorders>
@@ -3783,26 +4160,7 @@
               <w:cnfStyle w:val="100000000000" w:firstRow="1" w:lastRow="0" w:firstColumn="0" w:lastColumn="0" w:oddVBand="0" w:evenVBand="0" w:oddHBand="0" w:evenHBand="0" w:firstRowFirstColumn="0" w:firstRowLastColumn="0" w:lastRowFirstColumn="0" w:lastRowLastColumn="0"/>
             </w:pPr>
             <w:r>
-              <w:t>Accuracy</w:t>
-            </w:r>
-          </w:p>
-        </w:tc>
-        <w:tc>
-          <w:tcPr>
-            <w:tcW w:w="2644" w:type="dxa"/>
-            <w:tcBorders>
-              <w:bottom w:val="single" w:sz="4" w:space="0" w:color="auto"/>
-            </w:tcBorders>
-          </w:tcPr>
-          <w:p>
-            <w:pPr>
-              <w:pStyle w:val="a9"/>
-              <w:bidi w:val="0"/>
-              <w:ind w:left="0"/>
-              <w:cnfStyle w:val="100000000000" w:firstRow="1" w:lastRow="0" w:firstColumn="0" w:lastColumn="0" w:oddVBand="0" w:evenVBand="0" w:oddHBand="0" w:evenHBand="0" w:firstRowFirstColumn="0" w:firstRowLastColumn="0" w:lastRowFirstColumn="0" w:lastRowLastColumn="0"/>
-            </w:pPr>
-            <w:r>
-              <w:t>Iteration until converge</w:t>
+              <w:t>result</w:t>
             </w:r>
           </w:p>
         </w:tc>
@@ -3831,7 +4189,7 @@
               <w:ind w:left="0"/>
               <w:jc w:val="center"/>
             </w:pPr>
-            <w:bookmarkStart w:id="2" w:name="_Hlk170995968"/>
+            <w:bookmarkStart w:id="6" w:name="_Hlk170995968"/>
             <w:r>
               <w:t>Grass mountains</w:t>
             </w:r>
@@ -3848,36 +4206,18 @@
           <w:p>
             <w:pPr>
               <w:pStyle w:val="a9"/>
+              <w:bidi w:val="0"/>
               <w:ind w:left="0"/>
               <w:cnfStyle w:val="000000100000" w:firstRow="0" w:lastRow="0" w:firstColumn="0" w:lastColumn="0" w:oddVBand="0" w:evenVBand="0" w:oddHBand="1" w:evenHBand="0" w:firstRowFirstColumn="0" w:firstRowLastColumn="0" w:lastRowFirstColumn="0" w:lastRowLastColumn="0"/>
-              <w:rPr>
-                <w:rFonts w:hint="cs"/>
-                <w:rtl/>
-              </w:rPr>
-            </w:pPr>
-          </w:p>
-        </w:tc>
-        <w:tc>
-          <w:tcPr>
-            <w:tcW w:w="1494" w:type="dxa"/>
-            <w:tcBorders>
-              <w:top w:val="single" w:sz="4" w:space="0" w:color="auto"/>
-              <w:left w:val="single" w:sz="4" w:space="0" w:color="auto"/>
-            </w:tcBorders>
-          </w:tcPr>
-          <w:p>
-            <w:pPr>
-              <w:pStyle w:val="a9"/>
-              <w:bidi w:val="0"/>
-              <w:ind w:left="0"/>
-              <w:jc w:val="center"/>
-              <w:cnfStyle w:val="000000100000" w:firstRow="0" w:lastRow="0" w:firstColumn="0" w:lastColumn="0" w:oddVBand="0" w:evenVBand="0" w:oddHBand="1" w:evenHBand="0" w:firstRowFirstColumn="0" w:firstRowLastColumn="0" w:lastRowFirstColumn="0" w:lastRowLastColumn="0"/>
-            </w:pPr>
-          </w:p>
-        </w:tc>
-        <w:tc>
-          <w:tcPr>
-            <w:tcW w:w="2644" w:type="dxa"/>
+            </w:pPr>
+            <w:r>
+              <w:t>Bush</w:t>
+            </w:r>
+          </w:p>
+        </w:tc>
+        <w:tc>
+          <w:tcPr>
+            <w:tcW w:w="4110" w:type="dxa"/>
             <w:tcBorders>
               <w:top w:val="single" w:sz="4" w:space="0" w:color="auto"/>
               <w:left w:val="nil"/>
@@ -3892,6 +4232,52 @@
               <w:jc w:val="center"/>
               <w:cnfStyle w:val="000000100000" w:firstRow="0" w:lastRow="0" w:firstColumn="0" w:lastColumn="0" w:oddVBand="0" w:evenVBand="0" w:oddHBand="1" w:evenHBand="0" w:firstRowFirstColumn="0" w:firstRowLastColumn="0" w:lastRowFirstColumn="0" w:lastRowLastColumn="0"/>
             </w:pPr>
+            <w:r>
+              <w:rPr>
+                <w:noProof/>
+              </w:rPr>
+              <w:drawing>
+                <wp:inline distT="0" distB="0" distL="0" distR="0" wp14:anchorId="7A0C98DC" wp14:editId="62C379CD">
+                  <wp:extent cx="2500878" cy="1315330"/>
+                  <wp:effectExtent l="0" t="0" r="1270" b="5715"/>
+                  <wp:docPr id="256708413" name="תמונה 4"/>
+                  <wp:cNvGraphicFramePr>
+                    <a:graphicFrameLocks xmlns:a="http://schemas.openxmlformats.org/drawingml/2006/main" noChangeAspect="1"/>
+                  </wp:cNvGraphicFramePr>
+                  <a:graphic xmlns:a="http://schemas.openxmlformats.org/drawingml/2006/main">
+                    <a:graphicData uri="http://schemas.openxmlformats.org/drawingml/2006/picture">
+                      <pic:pic xmlns:pic="http://schemas.openxmlformats.org/drawingml/2006/picture">
+                        <pic:nvPicPr>
+                          <pic:cNvPr id="256708413" name="תמונה 256708413"/>
+                          <pic:cNvPicPr/>
+                        </pic:nvPicPr>
+                        <pic:blipFill>
+                          <a:blip r:embed="rId5" cstate="print">
+                            <a:extLst>
+                              <a:ext uri="{28A0092B-C50C-407E-A947-70E740481C1C}">
+                                <a14:useLocalDpi xmlns:a14="http://schemas.microsoft.com/office/drawing/2010/main" val="0"/>
+                              </a:ext>
+                            </a:extLst>
+                          </a:blip>
+                          <a:stretch>
+                            <a:fillRect/>
+                          </a:stretch>
+                        </pic:blipFill>
+                        <pic:spPr>
+                          <a:xfrm>
+                            <a:off x="0" y="0"/>
+                            <a:ext cx="2538121" cy="1334918"/>
+                          </a:xfrm>
+                          <a:prstGeom prst="rect">
+                            <a:avLst/>
+                          </a:prstGeom>
+                        </pic:spPr>
+                      </pic:pic>
+                    </a:graphicData>
+                  </a:graphic>
+                </wp:inline>
+              </w:drawing>
+            </w:r>
           </w:p>
         </w:tc>
       </w:tr>
@@ -3931,28 +4317,14 @@
               <w:ind w:left="0"/>
               <w:cnfStyle w:val="000000000000" w:firstRow="0" w:lastRow="0" w:firstColumn="0" w:lastColumn="0" w:oddVBand="0" w:evenVBand="0" w:oddHBand="0" w:evenHBand="0" w:firstRowFirstColumn="0" w:firstRowLastColumn="0" w:lastRowFirstColumn="0" w:lastRowLastColumn="0"/>
             </w:pPr>
-          </w:p>
-        </w:tc>
-        <w:tc>
-          <w:tcPr>
-            <w:tcW w:w="1494" w:type="dxa"/>
-            <w:tcBorders>
-              <w:left w:val="single" w:sz="4" w:space="0" w:color="auto"/>
-            </w:tcBorders>
-          </w:tcPr>
-          <w:p>
-            <w:pPr>
-              <w:pStyle w:val="a9"/>
-              <w:bidi w:val="0"/>
-              <w:ind w:left="0"/>
-              <w:jc w:val="center"/>
-              <w:cnfStyle w:val="000000000000" w:firstRow="0" w:lastRow="0" w:firstColumn="0" w:lastColumn="0" w:oddVBand="0" w:evenVBand="0" w:oddHBand="0" w:evenHBand="0" w:firstRowFirstColumn="0" w:firstRowLastColumn="0" w:lastRowFirstColumn="0" w:lastRowLastColumn="0"/>
-            </w:pPr>
-          </w:p>
-        </w:tc>
-        <w:tc>
-          <w:tcPr>
-            <w:tcW w:w="2644" w:type="dxa"/>
+            <w:r>
+              <w:t>Llama</w:t>
+            </w:r>
+          </w:p>
+        </w:tc>
+        <w:tc>
+          <w:tcPr>
+            <w:tcW w:w="4110" w:type="dxa"/>
             <w:tcBorders>
               <w:left w:val="nil"/>
               <w:right w:val="single" w:sz="4" w:space="0" w:color="BFBFBF" w:themeColor="background1" w:themeShade="BF"/>
@@ -3966,6 +4338,52 @@
               <w:jc w:val="center"/>
               <w:cnfStyle w:val="000000000000" w:firstRow="0" w:lastRow="0" w:firstColumn="0" w:lastColumn="0" w:oddVBand="0" w:evenVBand="0" w:oddHBand="0" w:evenHBand="0" w:firstRowFirstColumn="0" w:firstRowLastColumn="0" w:lastRowFirstColumn="0" w:lastRowLastColumn="0"/>
             </w:pPr>
+            <w:r>
+              <w:rPr>
+                <w:noProof/>
+              </w:rPr>
+              <w:drawing>
+                <wp:inline distT="0" distB="0" distL="0" distR="0" wp14:anchorId="20E5931B" wp14:editId="5C63265C">
+                  <wp:extent cx="2500630" cy="1315199"/>
+                  <wp:effectExtent l="0" t="0" r="1270" b="5715"/>
+                  <wp:docPr id="2028535760" name="תמונה 3"/>
+                  <wp:cNvGraphicFramePr>
+                    <a:graphicFrameLocks xmlns:a="http://schemas.openxmlformats.org/drawingml/2006/main" noChangeAspect="1"/>
+                  </wp:cNvGraphicFramePr>
+                  <a:graphic xmlns:a="http://schemas.openxmlformats.org/drawingml/2006/main">
+                    <a:graphicData uri="http://schemas.openxmlformats.org/drawingml/2006/picture">
+                      <pic:pic xmlns:pic="http://schemas.openxmlformats.org/drawingml/2006/picture">
+                        <pic:nvPicPr>
+                          <pic:cNvPr id="2028535760" name="תמונה 2028535760"/>
+                          <pic:cNvPicPr/>
+                        </pic:nvPicPr>
+                        <pic:blipFill>
+                          <a:blip r:embed="rId6" cstate="print">
+                            <a:extLst>
+                              <a:ext uri="{28A0092B-C50C-407E-A947-70E740481C1C}">
+                                <a14:useLocalDpi xmlns:a14="http://schemas.microsoft.com/office/drawing/2010/main" val="0"/>
+                              </a:ext>
+                            </a:extLst>
+                          </a:blip>
+                          <a:stretch>
+                            <a:fillRect/>
+                          </a:stretch>
+                        </pic:blipFill>
+                        <pic:spPr>
+                          <a:xfrm>
+                            <a:off x="0" y="0"/>
+                            <a:ext cx="2549274" cy="1340783"/>
+                          </a:xfrm>
+                          <a:prstGeom prst="rect">
+                            <a:avLst/>
+                          </a:prstGeom>
+                        </pic:spPr>
+                      </pic:pic>
+                    </a:graphicData>
+                  </a:graphic>
+                </wp:inline>
+              </w:drawing>
+            </w:r>
           </w:p>
         </w:tc>
       </w:tr>
@@ -4006,28 +4424,14 @@
               <w:ind w:left="0"/>
               <w:cnfStyle w:val="000000100000" w:firstRow="0" w:lastRow="0" w:firstColumn="0" w:lastColumn="0" w:oddVBand="0" w:evenVBand="0" w:oddHBand="1" w:evenHBand="0" w:firstRowFirstColumn="0" w:firstRowLastColumn="0" w:lastRowFirstColumn="0" w:lastRowLastColumn="0"/>
             </w:pPr>
-          </w:p>
-        </w:tc>
-        <w:tc>
-          <w:tcPr>
-            <w:tcW w:w="1494" w:type="dxa"/>
-            <w:tcBorders>
-              <w:left w:val="single" w:sz="4" w:space="0" w:color="auto"/>
-            </w:tcBorders>
-          </w:tcPr>
-          <w:p>
-            <w:pPr>
-              <w:pStyle w:val="a9"/>
-              <w:bidi w:val="0"/>
-              <w:ind w:left="0"/>
-              <w:jc w:val="center"/>
-              <w:cnfStyle w:val="000000100000" w:firstRow="0" w:lastRow="0" w:firstColumn="0" w:lastColumn="0" w:oddVBand="0" w:evenVBand="0" w:oddHBand="1" w:evenHBand="0" w:firstRowFirstColumn="0" w:firstRowLastColumn="0" w:lastRowFirstColumn="0" w:lastRowLastColumn="0"/>
-            </w:pPr>
-          </w:p>
-        </w:tc>
-        <w:tc>
-          <w:tcPr>
-            <w:tcW w:w="2644" w:type="dxa"/>
+            <w:r>
+              <w:t>Sheep</w:t>
+            </w:r>
+          </w:p>
+        </w:tc>
+        <w:tc>
+          <w:tcPr>
+            <w:tcW w:w="4110" w:type="dxa"/>
             <w:tcBorders>
               <w:left w:val="nil"/>
               <w:right w:val="single" w:sz="4" w:space="0" w:color="BFBFBF" w:themeColor="background1" w:themeShade="BF"/>
@@ -4041,10 +4445,55 @@
               <w:jc w:val="center"/>
               <w:cnfStyle w:val="000000100000" w:firstRow="0" w:lastRow="0" w:firstColumn="0" w:lastColumn="0" w:oddVBand="0" w:evenVBand="0" w:oddHBand="1" w:evenHBand="0" w:firstRowFirstColumn="0" w:firstRowLastColumn="0" w:lastRowFirstColumn="0" w:lastRowLastColumn="0"/>
             </w:pPr>
+            <w:r>
+              <w:rPr>
+                <w:noProof/>
+              </w:rPr>
+              <w:drawing>
+                <wp:inline distT="0" distB="0" distL="0" distR="0" wp14:anchorId="722B65DD" wp14:editId="0913EC76">
+                  <wp:extent cx="2500630" cy="1315200"/>
+                  <wp:effectExtent l="0" t="0" r="1270" b="5715"/>
+                  <wp:docPr id="298014133" name="תמונה 1"/>
+                  <wp:cNvGraphicFramePr>
+                    <a:graphicFrameLocks xmlns:a="http://schemas.openxmlformats.org/drawingml/2006/main" noChangeAspect="1"/>
+                  </wp:cNvGraphicFramePr>
+                  <a:graphic xmlns:a="http://schemas.openxmlformats.org/drawingml/2006/main">
+                    <a:graphicData uri="http://schemas.openxmlformats.org/drawingml/2006/picture">
+                      <pic:pic xmlns:pic="http://schemas.openxmlformats.org/drawingml/2006/picture">
+                        <pic:nvPicPr>
+                          <pic:cNvPr id="298014133" name="תמונה 298014133"/>
+                          <pic:cNvPicPr/>
+                        </pic:nvPicPr>
+                        <pic:blipFill>
+                          <a:blip r:embed="rId7" cstate="print">
+                            <a:extLst>
+                              <a:ext uri="{28A0092B-C50C-407E-A947-70E740481C1C}">
+                                <a14:useLocalDpi xmlns:a14="http://schemas.microsoft.com/office/drawing/2010/main" val="0"/>
+                              </a:ext>
+                            </a:extLst>
+                          </a:blip>
+                          <a:stretch>
+                            <a:fillRect/>
+                          </a:stretch>
+                        </pic:blipFill>
+                        <pic:spPr>
+                          <a:xfrm>
+                            <a:off x="0" y="0"/>
+                            <a:ext cx="2590287" cy="1362355"/>
+                          </a:xfrm>
+                          <a:prstGeom prst="rect">
+                            <a:avLst/>
+                          </a:prstGeom>
+                        </pic:spPr>
+                      </pic:pic>
+                    </a:graphicData>
+                  </a:graphic>
+                </wp:inline>
+              </w:drawing>
+            </w:r>
           </w:p>
         </w:tc>
       </w:tr>
-      <w:bookmarkEnd w:id="2"/>
       <w:tr>
         <w:trPr>
           <w:trHeight w:val="417"/>
@@ -4054,6 +4503,114 @@
           <w:tcPr>
             <w:cnfStyle w:val="001000000000" w:firstRow="0" w:lastRow="0" w:firstColumn="1" w:lastColumn="0" w:oddVBand="0" w:evenVBand="0" w:oddHBand="0" w:evenHBand="0" w:firstRowFirstColumn="0" w:firstRowLastColumn="0" w:lastRowFirstColumn="0" w:lastRowLastColumn="0"/>
             <w:tcW w:w="1581" w:type="dxa"/>
+            <w:vMerge/>
+            <w:shd w:val="clear" w:color="auto" w:fill="E8E8E8" w:themeFill="background2"/>
+            <w:vAlign w:val="center"/>
+          </w:tcPr>
+          <w:p>
+            <w:pPr>
+              <w:pStyle w:val="a9"/>
+              <w:bidi w:val="0"/>
+              <w:ind w:left="0"/>
+              <w:jc w:val="center"/>
+            </w:pPr>
+          </w:p>
+        </w:tc>
+        <w:tc>
+          <w:tcPr>
+            <w:tcW w:w="1680" w:type="dxa"/>
+            <w:tcBorders>
+              <w:right w:val="single" w:sz="4" w:space="0" w:color="auto"/>
+            </w:tcBorders>
+          </w:tcPr>
+          <w:p>
+            <w:pPr>
+              <w:pStyle w:val="a9"/>
+              <w:bidi w:val="0"/>
+              <w:ind w:left="0"/>
+              <w:cnfStyle w:val="000000000000" w:firstRow="0" w:lastRow="0" w:firstColumn="0" w:lastColumn="0" w:oddVBand="0" w:evenVBand="0" w:oddHBand="0" w:evenHBand="0" w:firstRowFirstColumn="0" w:firstRowLastColumn="0" w:lastRowFirstColumn="0" w:lastRowLastColumn="0"/>
+            </w:pPr>
+            <w:r>
+              <w:t>Grave</w:t>
+            </w:r>
+          </w:p>
+        </w:tc>
+        <w:tc>
+          <w:tcPr>
+            <w:tcW w:w="4110" w:type="dxa"/>
+            <w:tcBorders>
+              <w:left w:val="nil"/>
+              <w:right w:val="single" w:sz="4" w:space="0" w:color="BFBFBF" w:themeColor="background1" w:themeShade="BF"/>
+            </w:tcBorders>
+          </w:tcPr>
+          <w:p>
+            <w:pPr>
+              <w:pStyle w:val="a9"/>
+              <w:bidi w:val="0"/>
+              <w:ind w:left="0"/>
+              <w:jc w:val="center"/>
+              <w:cnfStyle w:val="000000000000" w:firstRow="0" w:lastRow="0" w:firstColumn="0" w:lastColumn="0" w:oddVBand="0" w:evenVBand="0" w:oddHBand="0" w:evenHBand="0" w:firstRowFirstColumn="0" w:firstRowLastColumn="0" w:lastRowFirstColumn="0" w:lastRowLastColumn="0"/>
+            </w:pPr>
+            <w:r>
+              <w:rPr>
+                <w:noProof/>
+              </w:rPr>
+              <w:drawing>
+                <wp:inline distT="0" distB="0" distL="0" distR="0" wp14:anchorId="40079D77" wp14:editId="2A1880DA">
+                  <wp:extent cx="2500630" cy="1315200"/>
+                  <wp:effectExtent l="0" t="0" r="1270" b="5715"/>
+                  <wp:docPr id="620646717" name="תמונה 2"/>
+                  <wp:cNvGraphicFramePr>
+                    <a:graphicFrameLocks xmlns:a="http://schemas.openxmlformats.org/drawingml/2006/main" noChangeAspect="1"/>
+                  </wp:cNvGraphicFramePr>
+                  <a:graphic xmlns:a="http://schemas.openxmlformats.org/drawingml/2006/main">
+                    <a:graphicData uri="http://schemas.openxmlformats.org/drawingml/2006/picture">
+                      <pic:pic xmlns:pic="http://schemas.openxmlformats.org/drawingml/2006/picture">
+                        <pic:nvPicPr>
+                          <pic:cNvPr id="620646717" name="תמונה 620646717"/>
+                          <pic:cNvPicPr/>
+                        </pic:nvPicPr>
+                        <pic:blipFill>
+                          <a:blip r:embed="rId8" cstate="print">
+                            <a:extLst>
+                              <a:ext uri="{28A0092B-C50C-407E-A947-70E740481C1C}">
+                                <a14:useLocalDpi xmlns:a14="http://schemas.microsoft.com/office/drawing/2010/main" val="0"/>
+                              </a:ext>
+                            </a:extLst>
+                          </a:blip>
+                          <a:stretch>
+                            <a:fillRect/>
+                          </a:stretch>
+                        </pic:blipFill>
+                        <pic:spPr>
+                          <a:xfrm>
+                            <a:off x="0" y="0"/>
+                            <a:ext cx="2561778" cy="1347361"/>
+                          </a:xfrm>
+                          <a:prstGeom prst="rect">
+                            <a:avLst/>
+                          </a:prstGeom>
+                        </pic:spPr>
+                      </pic:pic>
+                    </a:graphicData>
+                  </a:graphic>
+                </wp:inline>
+              </w:drawing>
+            </w:r>
+          </w:p>
+        </w:tc>
+      </w:tr>
+      <w:bookmarkEnd w:id="6"/>
+      <w:tr>
+        <w:trPr>
+          <w:cnfStyle w:val="000000100000" w:firstRow="0" w:lastRow="0" w:firstColumn="0" w:lastColumn="0" w:oddVBand="0" w:evenVBand="0" w:oddHBand="1" w:evenHBand="0" w:firstRowFirstColumn="0" w:firstRowLastColumn="0" w:lastRowFirstColumn="0" w:lastRowLastColumn="0"/>
+          <w:trHeight w:val="417"/>
+          <w:jc w:val="center"/>
+        </w:trPr>
+        <w:tc>
+          <w:tcPr>
+            <w:cnfStyle w:val="001000000000" w:firstRow="0" w:lastRow="0" w:firstColumn="1" w:lastColumn="0" w:oddVBand="0" w:evenVBand="0" w:oddHBand="0" w:evenHBand="0" w:firstRowFirstColumn="0" w:firstRowLastColumn="0" w:lastRowFirstColumn="0" w:lastRowLastColumn="0"/>
+            <w:tcW w:w="1581" w:type="dxa"/>
             <w:vMerge w:val="restart"/>
             <w:vAlign w:val="center"/>
           </w:tcPr>
@@ -4081,30 +4638,16 @@
               <w:pStyle w:val="a9"/>
               <w:bidi w:val="0"/>
               <w:ind w:left="0"/>
-              <w:cnfStyle w:val="000000000000" w:firstRow="0" w:lastRow="0" w:firstColumn="0" w:lastColumn="0" w:oddVBand="0" w:evenVBand="0" w:oddHBand="0" w:evenHBand="0" w:firstRowFirstColumn="0" w:firstRowLastColumn="0" w:lastRowFirstColumn="0" w:lastRowLastColumn="0"/>
-            </w:pPr>
-          </w:p>
-        </w:tc>
-        <w:tc>
-          <w:tcPr>
-            <w:tcW w:w="1494" w:type="dxa"/>
-            <w:tcBorders>
-              <w:left w:val="single" w:sz="4" w:space="0" w:color="auto"/>
-            </w:tcBorders>
-          </w:tcPr>
-          <w:p>
-            <w:pPr>
-              <w:pStyle w:val="a9"/>
-              <w:bidi w:val="0"/>
-              <w:ind w:left="0"/>
-              <w:jc w:val="center"/>
-              <w:cnfStyle w:val="000000000000" w:firstRow="0" w:lastRow="0" w:firstColumn="0" w:lastColumn="0" w:oddVBand="0" w:evenVBand="0" w:oddHBand="0" w:evenHBand="0" w:firstRowFirstColumn="0" w:firstRowLastColumn="0" w:lastRowFirstColumn="0" w:lastRowLastColumn="0"/>
-            </w:pPr>
-          </w:p>
-        </w:tc>
-        <w:tc>
-          <w:tcPr>
-            <w:tcW w:w="2644" w:type="dxa"/>
+              <w:cnfStyle w:val="000000100000" w:firstRow="0" w:lastRow="0" w:firstColumn="0" w:lastColumn="0" w:oddVBand="0" w:evenVBand="0" w:oddHBand="1" w:evenHBand="0" w:firstRowFirstColumn="0" w:firstRowLastColumn="0" w:lastRowFirstColumn="0" w:lastRowLastColumn="0"/>
+            </w:pPr>
+            <w:r>
+              <w:t>Banana1</w:t>
+            </w:r>
+          </w:p>
+        </w:tc>
+        <w:tc>
+          <w:tcPr>
+            <w:tcW w:w="4110" w:type="dxa"/>
             <w:tcBorders>
               <w:left w:val="nil"/>
               <w:right w:val="single" w:sz="4" w:space="0" w:color="BFBFBF" w:themeColor="background1" w:themeShade="BF"/>
@@ -4116,8 +4659,162 @@
               <w:bidi w:val="0"/>
               <w:ind w:left="0"/>
               <w:jc w:val="center"/>
+              <w:cnfStyle w:val="000000100000" w:firstRow="0" w:lastRow="0" w:firstColumn="0" w:lastColumn="0" w:oddVBand="0" w:evenVBand="0" w:oddHBand="1" w:evenHBand="0" w:firstRowFirstColumn="0" w:firstRowLastColumn="0" w:lastRowFirstColumn="0" w:lastRowLastColumn="0"/>
+            </w:pPr>
+            <w:r>
+              <w:rPr>
+                <w:noProof/>
+              </w:rPr>
+              <w:drawing>
+                <wp:inline distT="0" distB="0" distL="0" distR="0" wp14:anchorId="25779284" wp14:editId="2316506F">
+                  <wp:extent cx="2472690" cy="1638300"/>
+                  <wp:effectExtent l="0" t="0" r="3810" b="0"/>
+                  <wp:docPr id="317952701" name="תמונה 5"/>
+                  <wp:cNvGraphicFramePr>
+                    <a:graphicFrameLocks xmlns:a="http://schemas.openxmlformats.org/drawingml/2006/main" noChangeAspect="1"/>
+                  </wp:cNvGraphicFramePr>
+                  <a:graphic xmlns:a="http://schemas.openxmlformats.org/drawingml/2006/main">
+                    <a:graphicData uri="http://schemas.openxmlformats.org/drawingml/2006/picture">
+                      <pic:pic xmlns:pic="http://schemas.openxmlformats.org/drawingml/2006/picture">
+                        <pic:nvPicPr>
+                          <pic:cNvPr id="317952701" name="תמונה 317952701"/>
+                          <pic:cNvPicPr/>
+                        </pic:nvPicPr>
+                        <pic:blipFill>
+                          <a:blip r:embed="rId9" cstate="print">
+                            <a:extLst>
+                              <a:ext uri="{28A0092B-C50C-407E-A947-70E740481C1C}">
+                                <a14:useLocalDpi xmlns:a14="http://schemas.microsoft.com/office/drawing/2010/main" val="0"/>
+                              </a:ext>
+                            </a:extLst>
+                          </a:blip>
+                          <a:stretch>
+                            <a:fillRect/>
+                          </a:stretch>
+                        </pic:blipFill>
+                        <pic:spPr>
+                          <a:xfrm>
+                            <a:off x="0" y="0"/>
+                            <a:ext cx="2472690" cy="1638300"/>
+                          </a:xfrm>
+                          <a:prstGeom prst="rect">
+                            <a:avLst/>
+                          </a:prstGeom>
+                        </pic:spPr>
+                      </pic:pic>
+                    </a:graphicData>
+                  </a:graphic>
+                </wp:inline>
+              </w:drawing>
+            </w:r>
+          </w:p>
+        </w:tc>
+      </w:tr>
+      <w:tr>
+        <w:trPr>
+          <w:trHeight w:val="417"/>
+          <w:jc w:val="center"/>
+        </w:trPr>
+        <w:tc>
+          <w:tcPr>
+            <w:cnfStyle w:val="001000000000" w:firstRow="0" w:lastRow="0" w:firstColumn="1" w:lastColumn="0" w:oddVBand="0" w:evenVBand="0" w:oddHBand="0" w:evenHBand="0" w:firstRowFirstColumn="0" w:firstRowLastColumn="0" w:lastRowFirstColumn="0" w:lastRowLastColumn="0"/>
+            <w:tcW w:w="1581" w:type="dxa"/>
+            <w:vMerge/>
+            <w:vAlign w:val="center"/>
+          </w:tcPr>
+          <w:p>
+            <w:pPr>
+              <w:pStyle w:val="a9"/>
+              <w:bidi w:val="0"/>
+              <w:ind w:left="0"/>
+              <w:jc w:val="center"/>
+            </w:pPr>
+          </w:p>
+        </w:tc>
+        <w:tc>
+          <w:tcPr>
+            <w:tcW w:w="1680" w:type="dxa"/>
+            <w:tcBorders>
+              <w:right w:val="single" w:sz="4" w:space="0" w:color="auto"/>
+            </w:tcBorders>
+          </w:tcPr>
+          <w:p>
+            <w:pPr>
+              <w:pStyle w:val="a9"/>
+              <w:bidi w:val="0"/>
+              <w:ind w:left="0"/>
               <w:cnfStyle w:val="000000000000" w:firstRow="0" w:lastRow="0" w:firstColumn="0" w:lastColumn="0" w:oddVBand="0" w:evenVBand="0" w:oddHBand="0" w:evenHBand="0" w:firstRowFirstColumn="0" w:firstRowLastColumn="0" w:lastRowFirstColumn="0" w:lastRowLastColumn="0"/>
             </w:pPr>
+            <w:r>
+              <w:t>Teddy</w:t>
+            </w:r>
+          </w:p>
+        </w:tc>
+        <w:tc>
+          <w:tcPr>
+            <w:tcW w:w="4110" w:type="dxa"/>
+            <w:tcBorders>
+              <w:left w:val="nil"/>
+              <w:right w:val="single" w:sz="4" w:space="0" w:color="BFBFBF" w:themeColor="background1" w:themeShade="BF"/>
+            </w:tcBorders>
+          </w:tcPr>
+          <w:p>
+            <w:pPr>
+              <w:pStyle w:val="a9"/>
+              <w:bidi w:val="0"/>
+              <w:ind w:left="0"/>
+              <w:jc w:val="center"/>
+              <w:cnfStyle w:val="000000000000" w:firstRow="0" w:lastRow="0" w:firstColumn="0" w:lastColumn="0" w:oddVBand="0" w:evenVBand="0" w:oddHBand="0" w:evenHBand="0" w:firstRowFirstColumn="0" w:firstRowLastColumn="0" w:lastRowFirstColumn="0" w:lastRowLastColumn="0"/>
+              <w:rPr>
+                <w:noProof/>
+              </w:rPr>
+            </w:pPr>
+            <w:r>
+              <w:rPr>
+                <w:noProof/>
+              </w:rPr>
+              <w:drawing>
+                <wp:inline distT="0" distB="0" distL="0" distR="0" wp14:anchorId="3665552B" wp14:editId="527FD04F">
+                  <wp:extent cx="2472690" cy="1638300"/>
+                  <wp:effectExtent l="0" t="0" r="3810" b="0"/>
+                  <wp:docPr id="1082547312" name="תמונה 12"/>
+                  <wp:cNvGraphicFramePr>
+                    <a:graphicFrameLocks xmlns:a="http://schemas.openxmlformats.org/drawingml/2006/main" noChangeAspect="1"/>
+                  </wp:cNvGraphicFramePr>
+                  <a:graphic xmlns:a="http://schemas.openxmlformats.org/drawingml/2006/main">
+                    <a:graphicData uri="http://schemas.openxmlformats.org/drawingml/2006/picture">
+                      <pic:pic xmlns:pic="http://schemas.openxmlformats.org/drawingml/2006/picture">
+                        <pic:nvPicPr>
+                          <pic:cNvPr id="1082547312" name="תמונה 1082547312"/>
+                          <pic:cNvPicPr/>
+                        </pic:nvPicPr>
+                        <pic:blipFill>
+                          <a:blip r:embed="rId10" cstate="print">
+                            <a:extLst>
+                              <a:ext uri="{28A0092B-C50C-407E-A947-70E740481C1C}">
+                                <a14:useLocalDpi xmlns:a14="http://schemas.microsoft.com/office/drawing/2010/main" val="0"/>
+                              </a:ext>
+                            </a:extLst>
+                          </a:blip>
+                          <a:stretch>
+                            <a:fillRect/>
+                          </a:stretch>
+                        </pic:blipFill>
+                        <pic:spPr>
+                          <a:xfrm>
+                            <a:off x="0" y="0"/>
+                            <a:ext cx="2472690" cy="1638300"/>
+                          </a:xfrm>
+                          <a:prstGeom prst="rect">
+                            <a:avLst/>
+                          </a:prstGeom>
+                        </pic:spPr>
+                      </pic:pic>
+                    </a:graphicData>
+                  </a:graphic>
+                </wp:inline>
+              </w:drawing>
+            </w:r>
           </w:p>
         </w:tc>
       </w:tr>
@@ -4157,28 +4854,14 @@
               <w:ind w:left="0"/>
               <w:cnfStyle w:val="000000100000" w:firstRow="0" w:lastRow="0" w:firstColumn="0" w:lastColumn="0" w:oddVBand="0" w:evenVBand="0" w:oddHBand="1" w:evenHBand="0" w:firstRowFirstColumn="0" w:firstRowLastColumn="0" w:lastRowFirstColumn="0" w:lastRowLastColumn="0"/>
             </w:pPr>
-          </w:p>
-        </w:tc>
-        <w:tc>
-          <w:tcPr>
-            <w:tcW w:w="1494" w:type="dxa"/>
-            <w:tcBorders>
-              <w:left w:val="single" w:sz="4" w:space="0" w:color="auto"/>
-            </w:tcBorders>
-          </w:tcPr>
-          <w:p>
-            <w:pPr>
-              <w:pStyle w:val="a9"/>
-              <w:bidi w:val="0"/>
-              <w:ind w:left="0"/>
-              <w:jc w:val="center"/>
-              <w:cnfStyle w:val="000000100000" w:firstRow="0" w:lastRow="0" w:firstColumn="0" w:lastColumn="0" w:oddVBand="0" w:evenVBand="0" w:oddHBand="1" w:evenHBand="0" w:firstRowFirstColumn="0" w:firstRowLastColumn="0" w:lastRowFirstColumn="0" w:lastRowLastColumn="0"/>
-            </w:pPr>
-          </w:p>
-        </w:tc>
-        <w:tc>
-          <w:tcPr>
-            <w:tcW w:w="2644" w:type="dxa"/>
+            <w:r>
+              <w:t>Banana2</w:t>
+            </w:r>
+          </w:p>
+        </w:tc>
+        <w:tc>
+          <w:tcPr>
+            <w:tcW w:w="4110" w:type="dxa"/>
             <w:tcBorders>
               <w:left w:val="nil"/>
               <w:right w:val="single" w:sz="4" w:space="0" w:color="BFBFBF" w:themeColor="background1" w:themeShade="BF"/>
@@ -4192,6 +4875,52 @@
               <w:jc w:val="center"/>
               <w:cnfStyle w:val="000000100000" w:firstRow="0" w:lastRow="0" w:firstColumn="0" w:lastColumn="0" w:oddVBand="0" w:evenVBand="0" w:oddHBand="1" w:evenHBand="0" w:firstRowFirstColumn="0" w:firstRowLastColumn="0" w:lastRowFirstColumn="0" w:lastRowLastColumn="0"/>
             </w:pPr>
+            <w:r>
+              <w:rPr>
+                <w:noProof/>
+              </w:rPr>
+              <w:drawing>
+                <wp:inline distT="0" distB="0" distL="0" distR="0" wp14:anchorId="468D188C" wp14:editId="1B263044">
+                  <wp:extent cx="2472690" cy="1638300"/>
+                  <wp:effectExtent l="0" t="0" r="3810" b="0"/>
+                  <wp:docPr id="1696319925" name="תמונה 6"/>
+                  <wp:cNvGraphicFramePr>
+                    <a:graphicFrameLocks xmlns:a="http://schemas.openxmlformats.org/drawingml/2006/main" noChangeAspect="1"/>
+                  </wp:cNvGraphicFramePr>
+                  <a:graphic xmlns:a="http://schemas.openxmlformats.org/drawingml/2006/main">
+                    <a:graphicData uri="http://schemas.openxmlformats.org/drawingml/2006/picture">
+                      <pic:pic xmlns:pic="http://schemas.openxmlformats.org/drawingml/2006/picture">
+                        <pic:nvPicPr>
+                          <pic:cNvPr id="1696319925" name="תמונה 1696319925"/>
+                          <pic:cNvPicPr/>
+                        </pic:nvPicPr>
+                        <pic:blipFill>
+                          <a:blip r:embed="rId11" cstate="print">
+                            <a:extLst>
+                              <a:ext uri="{28A0092B-C50C-407E-A947-70E740481C1C}">
+                                <a14:useLocalDpi xmlns:a14="http://schemas.microsoft.com/office/drawing/2010/main" val="0"/>
+                              </a:ext>
+                            </a:extLst>
+                          </a:blip>
+                          <a:stretch>
+                            <a:fillRect/>
+                          </a:stretch>
+                        </pic:blipFill>
+                        <pic:spPr>
+                          <a:xfrm>
+                            <a:off x="0" y="0"/>
+                            <a:ext cx="2472690" cy="1638300"/>
+                          </a:xfrm>
+                          <a:prstGeom prst="rect">
+                            <a:avLst/>
+                          </a:prstGeom>
+                        </pic:spPr>
+                      </pic:pic>
+                    </a:graphicData>
+                  </a:graphic>
+                </wp:inline>
+              </w:drawing>
+            </w:r>
           </w:p>
         </w:tc>
       </w:tr>
@@ -4230,28 +4959,14 @@
               <w:ind w:left="0"/>
               <w:cnfStyle w:val="000000000000" w:firstRow="0" w:lastRow="0" w:firstColumn="0" w:lastColumn="0" w:oddVBand="0" w:evenVBand="0" w:oddHBand="0" w:evenHBand="0" w:firstRowFirstColumn="0" w:firstRowLastColumn="0" w:lastRowFirstColumn="0" w:lastRowLastColumn="0"/>
             </w:pPr>
-          </w:p>
-        </w:tc>
-        <w:tc>
-          <w:tcPr>
-            <w:tcW w:w="1494" w:type="dxa"/>
-            <w:tcBorders>
-              <w:left w:val="single" w:sz="4" w:space="0" w:color="auto"/>
-            </w:tcBorders>
-          </w:tcPr>
-          <w:p>
-            <w:pPr>
-              <w:pStyle w:val="a9"/>
-              <w:bidi w:val="0"/>
-              <w:ind w:left="0"/>
-              <w:jc w:val="center"/>
-              <w:cnfStyle w:val="000000000000" w:firstRow="0" w:lastRow="0" w:firstColumn="0" w:lastColumn="0" w:oddVBand="0" w:evenVBand="0" w:oddHBand="0" w:evenHBand="0" w:firstRowFirstColumn="0" w:firstRowLastColumn="0" w:lastRowFirstColumn="0" w:lastRowLastColumn="0"/>
-            </w:pPr>
-          </w:p>
-        </w:tc>
-        <w:tc>
-          <w:tcPr>
-            <w:tcW w:w="2644" w:type="dxa"/>
+            <w:r>
+              <w:t>Book</w:t>
+            </w:r>
+          </w:p>
+        </w:tc>
+        <w:tc>
+          <w:tcPr>
+            <w:tcW w:w="4110" w:type="dxa"/>
             <w:tcBorders>
               <w:left w:val="nil"/>
               <w:right w:val="single" w:sz="4" w:space="0" w:color="BFBFBF" w:themeColor="background1" w:themeShade="BF"/>
@@ -4265,6 +4980,52 @@
               <w:jc w:val="center"/>
               <w:cnfStyle w:val="000000000000" w:firstRow="0" w:lastRow="0" w:firstColumn="0" w:lastColumn="0" w:oddVBand="0" w:evenVBand="0" w:oddHBand="0" w:evenHBand="0" w:firstRowFirstColumn="0" w:firstRowLastColumn="0" w:lastRowFirstColumn="0" w:lastRowLastColumn="0"/>
             </w:pPr>
+            <w:r>
+              <w:rPr>
+                <w:noProof/>
+              </w:rPr>
+              <w:drawing>
+                <wp:inline distT="0" distB="0" distL="0" distR="0" wp14:anchorId="3DBE99D6" wp14:editId="0B717871">
+                  <wp:extent cx="2472690" cy="1638300"/>
+                  <wp:effectExtent l="0" t="0" r="3810" b="0"/>
+                  <wp:docPr id="1157193145" name="תמונה 7"/>
+                  <wp:cNvGraphicFramePr>
+                    <a:graphicFrameLocks xmlns:a="http://schemas.openxmlformats.org/drawingml/2006/main" noChangeAspect="1"/>
+                  </wp:cNvGraphicFramePr>
+                  <a:graphic xmlns:a="http://schemas.openxmlformats.org/drawingml/2006/main">
+                    <a:graphicData uri="http://schemas.openxmlformats.org/drawingml/2006/picture">
+                      <pic:pic xmlns:pic="http://schemas.openxmlformats.org/drawingml/2006/picture">
+                        <pic:nvPicPr>
+                          <pic:cNvPr id="1157193145" name="תמונה 1157193145"/>
+                          <pic:cNvPicPr/>
+                        </pic:nvPicPr>
+                        <pic:blipFill>
+                          <a:blip r:embed="rId12" cstate="print">
+                            <a:extLst>
+                              <a:ext uri="{28A0092B-C50C-407E-A947-70E740481C1C}">
+                                <a14:useLocalDpi xmlns:a14="http://schemas.microsoft.com/office/drawing/2010/main" val="0"/>
+                              </a:ext>
+                            </a:extLst>
+                          </a:blip>
+                          <a:stretch>
+                            <a:fillRect/>
+                          </a:stretch>
+                        </pic:blipFill>
+                        <pic:spPr>
+                          <a:xfrm>
+                            <a:off x="0" y="0"/>
+                            <a:ext cx="2472690" cy="1638300"/>
+                          </a:xfrm>
+                          <a:prstGeom prst="rect">
+                            <a:avLst/>
+                          </a:prstGeom>
+                        </pic:spPr>
+                      </pic:pic>
+                    </a:graphicData>
+                  </a:graphic>
+                </wp:inline>
+              </w:drawing>
+            </w:r>
           </w:p>
         </w:tc>
       </w:tr>
@@ -4290,6 +5051,7 @@
               <w:jc w:val="center"/>
             </w:pPr>
             <w:r>
+              <w:lastRenderedPageBreak/>
               <w:t>wall</w:t>
             </w:r>
           </w:p>
@@ -4308,28 +5070,14 @@
               <w:ind w:left="0"/>
               <w:cnfStyle w:val="000000100000" w:firstRow="0" w:lastRow="0" w:firstColumn="0" w:lastColumn="0" w:oddVBand="0" w:evenVBand="0" w:oddHBand="1" w:evenHBand="0" w:firstRowFirstColumn="0" w:firstRowLastColumn="0" w:lastRowFirstColumn="0" w:lastRowLastColumn="0"/>
             </w:pPr>
-          </w:p>
-        </w:tc>
-        <w:tc>
-          <w:tcPr>
-            <w:tcW w:w="1494" w:type="dxa"/>
-            <w:tcBorders>
-              <w:left w:val="single" w:sz="4" w:space="0" w:color="auto"/>
-            </w:tcBorders>
-          </w:tcPr>
-          <w:p>
-            <w:pPr>
-              <w:pStyle w:val="a9"/>
-              <w:bidi w:val="0"/>
-              <w:ind w:left="0"/>
-              <w:jc w:val="center"/>
-              <w:cnfStyle w:val="000000100000" w:firstRow="0" w:lastRow="0" w:firstColumn="0" w:lastColumn="0" w:oddVBand="0" w:evenVBand="0" w:oddHBand="1" w:evenHBand="0" w:firstRowFirstColumn="0" w:firstRowLastColumn="0" w:lastRowFirstColumn="0" w:lastRowLastColumn="0"/>
-            </w:pPr>
-          </w:p>
-        </w:tc>
-        <w:tc>
-          <w:tcPr>
-            <w:tcW w:w="2644" w:type="dxa"/>
+            <w:r>
+              <w:t>Cross</w:t>
+            </w:r>
+          </w:p>
+        </w:tc>
+        <w:tc>
+          <w:tcPr>
+            <w:tcW w:w="4110" w:type="dxa"/>
             <w:tcBorders>
               <w:left w:val="nil"/>
               <w:right w:val="single" w:sz="4" w:space="0" w:color="BFBFBF" w:themeColor="background1" w:themeShade="BF"/>
@@ -4343,6 +5091,52 @@
               <w:jc w:val="center"/>
               <w:cnfStyle w:val="000000100000" w:firstRow="0" w:lastRow="0" w:firstColumn="0" w:lastColumn="0" w:oddVBand="0" w:evenVBand="0" w:oddHBand="1" w:evenHBand="0" w:firstRowFirstColumn="0" w:firstRowLastColumn="0" w:lastRowFirstColumn="0" w:lastRowLastColumn="0"/>
             </w:pPr>
+            <w:r>
+              <w:rPr>
+                <w:noProof/>
+              </w:rPr>
+              <w:drawing>
+                <wp:inline distT="0" distB="0" distL="0" distR="0" wp14:anchorId="62DC3413" wp14:editId="1418834A">
+                  <wp:extent cx="2472690" cy="1648460"/>
+                  <wp:effectExtent l="0" t="0" r="3810" b="2540"/>
+                  <wp:docPr id="723508955" name="תמונה 8"/>
+                  <wp:cNvGraphicFramePr>
+                    <a:graphicFrameLocks xmlns:a="http://schemas.openxmlformats.org/drawingml/2006/main" noChangeAspect="1"/>
+                  </wp:cNvGraphicFramePr>
+                  <a:graphic xmlns:a="http://schemas.openxmlformats.org/drawingml/2006/main">
+                    <a:graphicData uri="http://schemas.openxmlformats.org/drawingml/2006/picture">
+                      <pic:pic xmlns:pic="http://schemas.openxmlformats.org/drawingml/2006/picture">
+                        <pic:nvPicPr>
+                          <pic:cNvPr id="723508955" name="תמונה 723508955"/>
+                          <pic:cNvPicPr/>
+                        </pic:nvPicPr>
+                        <pic:blipFill>
+                          <a:blip r:embed="rId13" cstate="print">
+                            <a:extLst>
+                              <a:ext uri="{28A0092B-C50C-407E-A947-70E740481C1C}">
+                                <a14:useLocalDpi xmlns:a14="http://schemas.microsoft.com/office/drawing/2010/main" val="0"/>
+                              </a:ext>
+                            </a:extLst>
+                          </a:blip>
+                          <a:stretch>
+                            <a:fillRect/>
+                          </a:stretch>
+                        </pic:blipFill>
+                        <pic:spPr>
+                          <a:xfrm>
+                            <a:off x="0" y="0"/>
+                            <a:ext cx="2472690" cy="1648460"/>
+                          </a:xfrm>
+                          <a:prstGeom prst="rect">
+                            <a:avLst/>
+                          </a:prstGeom>
+                        </pic:spPr>
+                      </pic:pic>
+                    </a:graphicData>
+                  </a:graphic>
+                </wp:inline>
+              </w:drawing>
+            </w:r>
           </w:p>
         </w:tc>
       </w:tr>
@@ -4357,6 +5151,7 @@
             <w:tcW w:w="1581" w:type="dxa"/>
             <w:vMerge/>
             <w:shd w:val="clear" w:color="auto" w:fill="E8E8E8" w:themeFill="background2"/>
+            <w:vAlign w:val="center"/>
           </w:tcPr>
           <w:p>
             <w:pPr>
@@ -4381,28 +5176,14 @@
               <w:ind w:left="0"/>
               <w:cnfStyle w:val="000000000000" w:firstRow="0" w:lastRow="0" w:firstColumn="0" w:lastColumn="0" w:oddVBand="0" w:evenVBand="0" w:oddHBand="0" w:evenHBand="0" w:firstRowFirstColumn="0" w:firstRowLastColumn="0" w:lastRowFirstColumn="0" w:lastRowLastColumn="0"/>
             </w:pPr>
-          </w:p>
-        </w:tc>
-        <w:tc>
-          <w:tcPr>
-            <w:tcW w:w="1494" w:type="dxa"/>
-            <w:tcBorders>
-              <w:left w:val="single" w:sz="4" w:space="0" w:color="auto"/>
-            </w:tcBorders>
-          </w:tcPr>
-          <w:p>
-            <w:pPr>
-              <w:pStyle w:val="a9"/>
-              <w:bidi w:val="0"/>
-              <w:ind w:left="0"/>
-              <w:jc w:val="center"/>
-              <w:cnfStyle w:val="000000000000" w:firstRow="0" w:lastRow="0" w:firstColumn="0" w:lastColumn="0" w:oddVBand="0" w:evenVBand="0" w:oddHBand="0" w:evenHBand="0" w:firstRowFirstColumn="0" w:firstRowLastColumn="0" w:lastRowFirstColumn="0" w:lastRowLastColumn="0"/>
-            </w:pPr>
-          </w:p>
-        </w:tc>
-        <w:tc>
-          <w:tcPr>
-            <w:tcW w:w="2644" w:type="dxa"/>
+            <w:r>
+              <w:t>Stone2</w:t>
+            </w:r>
+          </w:p>
+        </w:tc>
+        <w:tc>
+          <w:tcPr>
+            <w:tcW w:w="4110" w:type="dxa"/>
             <w:tcBorders>
               <w:left w:val="nil"/>
               <w:right w:val="single" w:sz="4" w:space="0" w:color="BFBFBF" w:themeColor="background1" w:themeShade="BF"/>
@@ -4415,7 +5196,56 @@
               <w:ind w:left="0"/>
               <w:jc w:val="center"/>
               <w:cnfStyle w:val="000000000000" w:firstRow="0" w:lastRow="0" w:firstColumn="0" w:lastColumn="0" w:oddVBand="0" w:evenVBand="0" w:oddHBand="0" w:evenHBand="0" w:firstRowFirstColumn="0" w:firstRowLastColumn="0" w:lastRowFirstColumn="0" w:lastRowLastColumn="0"/>
-            </w:pPr>
+              <w:rPr>
+                <w:noProof/>
+              </w:rPr>
+            </w:pPr>
+            <w:r>
+              <w:rPr>
+                <w:noProof/>
+              </w:rPr>
+              <w:drawing>
+                <wp:inline distT="0" distB="0" distL="0" distR="0" wp14:anchorId="47C7C219" wp14:editId="7E4FB280">
+                  <wp:extent cx="2472690" cy="1648460"/>
+                  <wp:effectExtent l="0" t="0" r="3810" b="2540"/>
+                  <wp:docPr id="398336741" name="תמונה 13"/>
+                  <wp:cNvGraphicFramePr>
+                    <a:graphicFrameLocks xmlns:a="http://schemas.openxmlformats.org/drawingml/2006/main" noChangeAspect="1"/>
+                  </wp:cNvGraphicFramePr>
+                  <a:graphic xmlns:a="http://schemas.openxmlformats.org/drawingml/2006/main">
+                    <a:graphicData uri="http://schemas.openxmlformats.org/drawingml/2006/picture">
+                      <pic:pic xmlns:pic="http://schemas.openxmlformats.org/drawingml/2006/picture">
+                        <pic:nvPicPr>
+                          <pic:cNvPr id="398336741" name="תמונה 398336741"/>
+                          <pic:cNvPicPr/>
+                        </pic:nvPicPr>
+                        <pic:blipFill>
+                          <a:blip r:embed="rId14" cstate="print">
+                            <a:extLst>
+                              <a:ext uri="{28A0092B-C50C-407E-A947-70E740481C1C}">
+                                <a14:useLocalDpi xmlns:a14="http://schemas.microsoft.com/office/drawing/2010/main" val="0"/>
+                              </a:ext>
+                            </a:extLst>
+                          </a:blip>
+                          <a:stretch>
+                            <a:fillRect/>
+                          </a:stretch>
+                        </pic:blipFill>
+                        <pic:spPr>
+                          <a:xfrm>
+                            <a:off x="0" y="0"/>
+                            <a:ext cx="2472690" cy="1648460"/>
+                          </a:xfrm>
+                          <a:prstGeom prst="rect">
+                            <a:avLst/>
+                          </a:prstGeom>
+                        </pic:spPr>
+                      </pic:pic>
+                    </a:graphicData>
+                  </a:graphic>
+                </wp:inline>
+              </w:drawing>
+            </w:r>
           </w:p>
         </w:tc>
       </w:tr>
@@ -4455,28 +5285,14 @@
               <w:ind w:left="0"/>
               <w:cnfStyle w:val="000000100000" w:firstRow="0" w:lastRow="0" w:firstColumn="0" w:lastColumn="0" w:oddVBand="0" w:evenVBand="0" w:oddHBand="1" w:evenHBand="0" w:firstRowFirstColumn="0" w:firstRowLastColumn="0" w:lastRowFirstColumn="0" w:lastRowLastColumn="0"/>
             </w:pPr>
-          </w:p>
-        </w:tc>
-        <w:tc>
-          <w:tcPr>
-            <w:tcW w:w="1494" w:type="dxa"/>
-            <w:tcBorders>
-              <w:left w:val="single" w:sz="4" w:space="0" w:color="auto"/>
-            </w:tcBorders>
-          </w:tcPr>
-          <w:p>
-            <w:pPr>
-              <w:pStyle w:val="a9"/>
-              <w:bidi w:val="0"/>
-              <w:ind w:left="0"/>
-              <w:jc w:val="center"/>
-              <w:cnfStyle w:val="000000100000" w:firstRow="0" w:lastRow="0" w:firstColumn="0" w:lastColumn="0" w:oddVBand="0" w:evenVBand="0" w:oddHBand="1" w:evenHBand="0" w:firstRowFirstColumn="0" w:firstRowLastColumn="0" w:lastRowFirstColumn="0" w:lastRowLastColumn="0"/>
-            </w:pPr>
-          </w:p>
-        </w:tc>
-        <w:tc>
-          <w:tcPr>
-            <w:tcW w:w="2644" w:type="dxa"/>
+            <w:r>
+              <w:t>Flower</w:t>
+            </w:r>
+          </w:p>
+        </w:tc>
+        <w:tc>
+          <w:tcPr>
+            <w:tcW w:w="4110" w:type="dxa"/>
             <w:tcBorders>
               <w:left w:val="nil"/>
               <w:right w:val="single" w:sz="4" w:space="0" w:color="BFBFBF" w:themeColor="background1" w:themeShade="BF"/>
@@ -4490,6 +5306,861 @@
               <w:jc w:val="center"/>
               <w:cnfStyle w:val="000000100000" w:firstRow="0" w:lastRow="0" w:firstColumn="0" w:lastColumn="0" w:oddVBand="0" w:evenVBand="0" w:oddHBand="1" w:evenHBand="0" w:firstRowFirstColumn="0" w:firstRowLastColumn="0" w:lastRowFirstColumn="0" w:lastRowLastColumn="0"/>
             </w:pPr>
+            <w:r>
+              <w:rPr>
+                <w:noProof/>
+              </w:rPr>
+              <w:drawing>
+                <wp:inline distT="0" distB="0" distL="0" distR="0" wp14:anchorId="698DDA77" wp14:editId="70CA1870">
+                  <wp:extent cx="2472690" cy="1648460"/>
+                  <wp:effectExtent l="0" t="0" r="3810" b="2540"/>
+                  <wp:docPr id="1426692103" name="תמונה 11"/>
+                  <wp:cNvGraphicFramePr>
+                    <a:graphicFrameLocks xmlns:a="http://schemas.openxmlformats.org/drawingml/2006/main" noChangeAspect="1"/>
+                  </wp:cNvGraphicFramePr>
+                  <a:graphic xmlns:a="http://schemas.openxmlformats.org/drawingml/2006/main">
+                    <a:graphicData uri="http://schemas.openxmlformats.org/drawingml/2006/picture">
+                      <pic:pic xmlns:pic="http://schemas.openxmlformats.org/drawingml/2006/picture">
+                        <pic:nvPicPr>
+                          <pic:cNvPr id="1426692103" name="תמונה 1426692103"/>
+                          <pic:cNvPicPr/>
+                        </pic:nvPicPr>
+                        <pic:blipFill>
+                          <a:blip r:embed="rId15" cstate="print">
+                            <a:extLst>
+                              <a:ext uri="{28A0092B-C50C-407E-A947-70E740481C1C}">
+                                <a14:useLocalDpi xmlns:a14="http://schemas.microsoft.com/office/drawing/2010/main" val="0"/>
+                              </a:ext>
+                            </a:extLst>
+                          </a:blip>
+                          <a:stretch>
+                            <a:fillRect/>
+                          </a:stretch>
+                        </pic:blipFill>
+                        <pic:spPr>
+                          <a:xfrm>
+                            <a:off x="0" y="0"/>
+                            <a:ext cx="2472690" cy="1648460"/>
+                          </a:xfrm>
+                          <a:prstGeom prst="rect">
+                            <a:avLst/>
+                          </a:prstGeom>
+                        </pic:spPr>
+                      </pic:pic>
+                    </a:graphicData>
+                  </a:graphic>
+                </wp:inline>
+              </w:drawing>
+            </w:r>
+          </w:p>
+        </w:tc>
+      </w:tr>
+      <w:tr>
+        <w:trPr>
+          <w:trHeight w:val="417"/>
+          <w:jc w:val="center"/>
+        </w:trPr>
+        <w:tc>
+          <w:tcPr>
+            <w:cnfStyle w:val="001000000000" w:firstRow="0" w:lastRow="0" w:firstColumn="1" w:lastColumn="0" w:oddVBand="0" w:evenVBand="0" w:oddHBand="0" w:evenHBand="0" w:firstRowFirstColumn="0" w:firstRowLastColumn="0" w:lastRowFirstColumn="0" w:lastRowLastColumn="0"/>
+            <w:tcW w:w="1581" w:type="dxa"/>
+            <w:vMerge/>
+            <w:shd w:val="clear" w:color="auto" w:fill="E8E8E8" w:themeFill="background2"/>
+          </w:tcPr>
+          <w:p>
+            <w:pPr>
+              <w:pStyle w:val="a9"/>
+              <w:bidi w:val="0"/>
+              <w:ind w:left="0"/>
+              <w:jc w:val="center"/>
+            </w:pPr>
+          </w:p>
+        </w:tc>
+        <w:tc>
+          <w:tcPr>
+            <w:tcW w:w="1680" w:type="dxa"/>
+            <w:tcBorders>
+              <w:right w:val="single" w:sz="4" w:space="0" w:color="auto"/>
+            </w:tcBorders>
+          </w:tcPr>
+          <w:p>
+            <w:pPr>
+              <w:pStyle w:val="a9"/>
+              <w:bidi w:val="0"/>
+              <w:ind w:left="0"/>
+              <w:cnfStyle w:val="000000000000" w:firstRow="0" w:lastRow="0" w:firstColumn="0" w:lastColumn="0" w:oddVBand="0" w:evenVBand="0" w:oddHBand="0" w:evenHBand="0" w:firstRowFirstColumn="0" w:firstRowLastColumn="0" w:lastRowFirstColumn="0" w:lastRowLastColumn="0"/>
+            </w:pPr>
+            <w:proofErr w:type="spellStart"/>
+            <w:r>
+              <w:t>Fullmoon</w:t>
+            </w:r>
+            <w:proofErr w:type="spellEnd"/>
+          </w:p>
+        </w:tc>
+        <w:tc>
+          <w:tcPr>
+            <w:tcW w:w="4110" w:type="dxa"/>
+            <w:tcBorders>
+              <w:left w:val="nil"/>
+              <w:right w:val="single" w:sz="4" w:space="0" w:color="BFBFBF" w:themeColor="background1" w:themeShade="BF"/>
+            </w:tcBorders>
+          </w:tcPr>
+          <w:p>
+            <w:pPr>
+              <w:pStyle w:val="a9"/>
+              <w:bidi w:val="0"/>
+              <w:ind w:left="0"/>
+              <w:jc w:val="center"/>
+              <w:cnfStyle w:val="000000000000" w:firstRow="0" w:lastRow="0" w:firstColumn="0" w:lastColumn="0" w:oddVBand="0" w:evenVBand="0" w:oddHBand="0" w:evenHBand="0" w:firstRowFirstColumn="0" w:firstRowLastColumn="0" w:lastRowFirstColumn="0" w:lastRowLastColumn="0"/>
+            </w:pPr>
+            <w:r>
+              <w:rPr>
+                <w:noProof/>
+              </w:rPr>
+              <w:drawing>
+                <wp:inline distT="0" distB="0" distL="0" distR="0" wp14:anchorId="1C9F6572" wp14:editId="3E9B8F02">
+                  <wp:extent cx="2472690" cy="1648460"/>
+                  <wp:effectExtent l="0" t="0" r="3810" b="2540"/>
+                  <wp:docPr id="209558715" name="תמונה 10"/>
+                  <wp:cNvGraphicFramePr>
+                    <a:graphicFrameLocks xmlns:a="http://schemas.openxmlformats.org/drawingml/2006/main" noChangeAspect="1"/>
+                  </wp:cNvGraphicFramePr>
+                  <a:graphic xmlns:a="http://schemas.openxmlformats.org/drawingml/2006/main">
+                    <a:graphicData uri="http://schemas.openxmlformats.org/drawingml/2006/picture">
+                      <pic:pic xmlns:pic="http://schemas.openxmlformats.org/drawingml/2006/picture">
+                        <pic:nvPicPr>
+                          <pic:cNvPr id="209558715" name="תמונה 209558715"/>
+                          <pic:cNvPicPr/>
+                        </pic:nvPicPr>
+                        <pic:blipFill>
+                          <a:blip r:embed="rId16" cstate="print">
+                            <a:extLst>
+                              <a:ext uri="{28A0092B-C50C-407E-A947-70E740481C1C}">
+                                <a14:useLocalDpi xmlns:a14="http://schemas.microsoft.com/office/drawing/2010/main" val="0"/>
+                              </a:ext>
+                            </a:extLst>
+                          </a:blip>
+                          <a:stretch>
+                            <a:fillRect/>
+                          </a:stretch>
+                        </pic:blipFill>
+                        <pic:spPr>
+                          <a:xfrm>
+                            <a:off x="0" y="0"/>
+                            <a:ext cx="2472690" cy="1648460"/>
+                          </a:xfrm>
+                          <a:prstGeom prst="rect">
+                            <a:avLst/>
+                          </a:prstGeom>
+                        </pic:spPr>
+                      </pic:pic>
+                    </a:graphicData>
+                  </a:graphic>
+                </wp:inline>
+              </w:drawing>
+            </w:r>
+          </w:p>
+        </w:tc>
+      </w:tr>
+      <w:tr>
+        <w:trPr>
+          <w:cnfStyle w:val="000000100000" w:firstRow="0" w:lastRow="0" w:firstColumn="0" w:lastColumn="0" w:oddVBand="0" w:evenVBand="0" w:oddHBand="1" w:evenHBand="0" w:firstRowFirstColumn="0" w:firstRowLastColumn="0" w:lastRowFirstColumn="0" w:lastRowLastColumn="0"/>
+          <w:trHeight w:val="417"/>
+          <w:jc w:val="center"/>
+        </w:trPr>
+        <w:tc>
+          <w:tcPr>
+            <w:cnfStyle w:val="001000000000" w:firstRow="0" w:lastRow="0" w:firstColumn="1" w:lastColumn="0" w:oddVBand="0" w:evenVBand="0" w:oddHBand="0" w:evenHBand="0" w:firstRowFirstColumn="0" w:firstRowLastColumn="0" w:lastRowFirstColumn="0" w:lastRowLastColumn="0"/>
+            <w:tcW w:w="1581" w:type="dxa"/>
+            <w:vMerge/>
+            <w:shd w:val="clear" w:color="auto" w:fill="E8E8E8" w:themeFill="background2"/>
+          </w:tcPr>
+          <w:p>
+            <w:pPr>
+              <w:pStyle w:val="a9"/>
+              <w:bidi w:val="0"/>
+              <w:ind w:left="0"/>
+              <w:jc w:val="center"/>
+            </w:pPr>
+          </w:p>
+        </w:tc>
+        <w:tc>
+          <w:tcPr>
+            <w:tcW w:w="1680" w:type="dxa"/>
+            <w:tcBorders>
+              <w:right w:val="single" w:sz="4" w:space="0" w:color="auto"/>
+            </w:tcBorders>
+          </w:tcPr>
+          <w:p>
+            <w:pPr>
+              <w:pStyle w:val="a9"/>
+              <w:bidi w:val="0"/>
+              <w:ind w:left="0"/>
+              <w:cnfStyle w:val="000000100000" w:firstRow="0" w:lastRow="0" w:firstColumn="0" w:lastColumn="0" w:oddVBand="0" w:evenVBand="0" w:oddHBand="1" w:evenHBand="0" w:firstRowFirstColumn="0" w:firstRowLastColumn="0" w:lastRowFirstColumn="0" w:lastRowLastColumn="0"/>
+            </w:pPr>
+            <w:r>
+              <w:t>Memorial</w:t>
+            </w:r>
+          </w:p>
+        </w:tc>
+        <w:tc>
+          <w:tcPr>
+            <w:tcW w:w="4110" w:type="dxa"/>
+            <w:tcBorders>
+              <w:left w:val="nil"/>
+              <w:right w:val="single" w:sz="4" w:space="0" w:color="BFBFBF" w:themeColor="background1" w:themeShade="BF"/>
+            </w:tcBorders>
+          </w:tcPr>
+          <w:p>
+            <w:pPr>
+              <w:pStyle w:val="a9"/>
+              <w:bidi w:val="0"/>
+              <w:ind w:left="0"/>
+              <w:jc w:val="center"/>
+              <w:cnfStyle w:val="000000100000" w:firstRow="0" w:lastRow="0" w:firstColumn="0" w:lastColumn="0" w:oddVBand="0" w:evenVBand="0" w:oddHBand="1" w:evenHBand="0" w:firstRowFirstColumn="0" w:firstRowLastColumn="0" w:lastRowFirstColumn="0" w:lastRowLastColumn="0"/>
+            </w:pPr>
+            <w:r>
+              <w:rPr>
+                <w:noProof/>
+              </w:rPr>
+              <w:drawing>
+                <wp:inline distT="0" distB="0" distL="0" distR="0" wp14:anchorId="5AD44B01" wp14:editId="4F2AF8E7">
+                  <wp:extent cx="2472690" cy="1648460"/>
+                  <wp:effectExtent l="0" t="0" r="3810" b="2540"/>
+                  <wp:docPr id="1580442026" name="תמונה 9"/>
+                  <wp:cNvGraphicFramePr>
+                    <a:graphicFrameLocks xmlns:a="http://schemas.openxmlformats.org/drawingml/2006/main" noChangeAspect="1"/>
+                  </wp:cNvGraphicFramePr>
+                  <a:graphic xmlns:a="http://schemas.openxmlformats.org/drawingml/2006/main">
+                    <a:graphicData uri="http://schemas.openxmlformats.org/drawingml/2006/picture">
+                      <pic:pic xmlns:pic="http://schemas.openxmlformats.org/drawingml/2006/picture">
+                        <pic:nvPicPr>
+                          <pic:cNvPr id="1580442026" name="תמונה 1580442026"/>
+                          <pic:cNvPicPr/>
+                        </pic:nvPicPr>
+                        <pic:blipFill>
+                          <a:blip r:embed="rId17" cstate="print">
+                            <a:extLst>
+                              <a:ext uri="{28A0092B-C50C-407E-A947-70E740481C1C}">
+                                <a14:useLocalDpi xmlns:a14="http://schemas.microsoft.com/office/drawing/2010/main" val="0"/>
+                              </a:ext>
+                            </a:extLst>
+                          </a:blip>
+                          <a:stretch>
+                            <a:fillRect/>
+                          </a:stretch>
+                        </pic:blipFill>
+                        <pic:spPr>
+                          <a:xfrm>
+                            <a:off x="0" y="0"/>
+                            <a:ext cx="2472690" cy="1648460"/>
+                          </a:xfrm>
+                          <a:prstGeom prst="rect">
+                            <a:avLst/>
+                          </a:prstGeom>
+                        </pic:spPr>
+                      </pic:pic>
+                    </a:graphicData>
+                  </a:graphic>
+                </wp:inline>
+              </w:drawing>
+            </w:r>
+          </w:p>
+        </w:tc>
+      </w:tr>
+    </w:tbl>
+    <w:p>
+      <w:pPr>
+        <w:bidi w:val="0"/>
+      </w:pPr>
+      <w:r>
+        <w:br/>
+      </w:r>
+      <w:r>
+        <w:br/>
+      </w:r>
+    </w:p>
+    <w:p>
+      <w:pPr>
+        <w:pStyle w:val="a9"/>
+        <w:numPr>
+          <w:ilvl w:val="1"/>
+          <w:numId w:val="2"/>
+        </w:numPr>
+        <w:bidi w:val="0"/>
+        <w:rPr>
+          <w:b/>
+          <w:bCs/>
+        </w:rPr>
+      </w:pPr>
+      <w:r>
+        <w:rPr>
+          <w:b/>
+          <w:bCs/>
+        </w:rPr>
+        <w:lastRenderedPageBreak/>
+        <w:t>Effects of mask tightness:</w:t>
+      </w:r>
+    </w:p>
+    <w:p>
+      <w:pPr>
+        <w:pStyle w:val="a9"/>
+        <w:bidi w:val="0"/>
+        <w:ind w:left="1440"/>
+      </w:pPr>
+      <w:r>
+        <w:t>We compared the effect of a tight mask around the object vs a simple box by running the algorithm on the sheep image as source and the grass</w:t>
+      </w:r>
+      <w:r>
+        <w:t xml:space="preserve"> </w:t>
+      </w:r>
+      <w:r>
+        <w:t>mountains as target. Once using the tight true mask and once with the box for the GrabCut algorithm.</w:t>
+      </w:r>
+      <w:r>
+        <w:br/>
+        <w:t xml:space="preserve">we found that </w:t>
+      </w:r>
+      <w:r>
+        <w:t>when using a box around the object, a slight tint is caused in the subject</w:t>
+      </w:r>
+      <w:r>
+        <w:t xml:space="preserve"> but the image looks a bit better</w:t>
+      </w:r>
+      <w:r>
+        <w:t>.</w:t>
+      </w:r>
+      <w:r>
+        <w:br/>
+      </w:r>
+    </w:p>
+    <w:tbl>
+      <w:tblPr>
+        <w:tblStyle w:val="51"/>
+        <w:tblW w:w="0" w:type="auto"/>
+        <w:jc w:val="center"/>
+        <w:tblLook w:val="04A0" w:firstRow="1" w:lastRow="0" w:firstColumn="1" w:lastColumn="0" w:noHBand="0" w:noVBand="1"/>
+      </w:tblPr>
+      <w:tblGrid>
+        <w:gridCol w:w="2509"/>
+        <w:gridCol w:w="1453"/>
+        <w:gridCol w:w="4199"/>
+      </w:tblGrid>
+      <w:tr>
+        <w:trPr>
+          <w:cnfStyle w:val="100000000000" w:firstRow="1" w:lastRow="0" w:firstColumn="0" w:lastColumn="0" w:oddVBand="0" w:evenVBand="0" w:oddHBand="0" w:evenHBand="0" w:firstRowFirstColumn="0" w:firstRowLastColumn="0" w:lastRowFirstColumn="0" w:lastRowLastColumn="0"/>
+          <w:trHeight w:val="427"/>
+          <w:jc w:val="center"/>
+        </w:trPr>
+        <w:tc>
+          <w:tcPr>
+            <w:cnfStyle w:val="001000000100" w:firstRow="0" w:lastRow="0" w:firstColumn="1" w:lastColumn="0" w:oddVBand="0" w:evenVBand="0" w:oddHBand="0" w:evenHBand="0" w:firstRowFirstColumn="1" w:firstRowLastColumn="0" w:lastRowFirstColumn="0" w:lastRowLastColumn="0"/>
+            <w:tcW w:w="2509" w:type="dxa"/>
+            <w:tcBorders>
+              <w:bottom w:val="single" w:sz="4" w:space="0" w:color="auto"/>
+            </w:tcBorders>
+          </w:tcPr>
+          <w:p>
+            <w:pPr>
+              <w:pStyle w:val="a9"/>
+              <w:bidi w:val="0"/>
+              <w:ind w:left="0"/>
+              <w:jc w:val="center"/>
+            </w:pPr>
+            <w:r>
+              <w:t>Target, source</w:t>
+            </w:r>
+          </w:p>
+        </w:tc>
+        <w:tc>
+          <w:tcPr>
+            <w:tcW w:w="1453" w:type="dxa"/>
+            <w:tcBorders>
+              <w:bottom w:val="single" w:sz="4" w:space="0" w:color="auto"/>
+            </w:tcBorders>
+          </w:tcPr>
+          <w:p>
+            <w:pPr>
+              <w:pStyle w:val="a9"/>
+              <w:bidi w:val="0"/>
+              <w:ind w:left="0"/>
+              <w:cnfStyle w:val="100000000000" w:firstRow="1" w:lastRow="0" w:firstColumn="0" w:lastColumn="0" w:oddVBand="0" w:evenVBand="0" w:oddHBand="0" w:evenHBand="0" w:firstRowFirstColumn="0" w:firstRowLastColumn="0" w:lastRowFirstColumn="0" w:lastRowLastColumn="0"/>
+            </w:pPr>
+            <w:r>
+              <w:t>Mask</w:t>
+            </w:r>
+            <w:r>
+              <w:t xml:space="preserve"> </w:t>
+            </w:r>
+            <w:r>
+              <w:t>type</w:t>
+            </w:r>
+          </w:p>
+        </w:tc>
+        <w:tc>
+          <w:tcPr>
+            <w:tcW w:w="2468" w:type="dxa"/>
+            <w:tcBorders>
+              <w:bottom w:val="single" w:sz="4" w:space="0" w:color="auto"/>
+            </w:tcBorders>
+          </w:tcPr>
+          <w:p>
+            <w:pPr>
+              <w:pStyle w:val="a9"/>
+              <w:bidi w:val="0"/>
+              <w:ind w:left="0"/>
+              <w:cnfStyle w:val="100000000000" w:firstRow="1" w:lastRow="0" w:firstColumn="0" w:lastColumn="0" w:oddVBand="0" w:evenVBand="0" w:oddHBand="0" w:evenHBand="0" w:firstRowFirstColumn="0" w:firstRowLastColumn="0" w:lastRowFirstColumn="0" w:lastRowLastColumn="0"/>
+            </w:pPr>
+            <w:r>
+              <w:t>result</w:t>
+            </w:r>
+          </w:p>
+        </w:tc>
+      </w:tr>
+      <w:tr>
+        <w:trPr>
+          <w:cnfStyle w:val="000000100000" w:firstRow="0" w:lastRow="0" w:firstColumn="0" w:lastColumn="0" w:oddVBand="0" w:evenVBand="0" w:oddHBand="1" w:evenHBand="0" w:firstRowFirstColumn="0" w:firstRowLastColumn="0" w:lastRowFirstColumn="0" w:lastRowLastColumn="0"/>
+          <w:trHeight w:val="405"/>
+          <w:jc w:val="center"/>
+        </w:trPr>
+        <w:tc>
+          <w:tcPr>
+            <w:cnfStyle w:val="001000000000" w:firstRow="0" w:lastRow="0" w:firstColumn="1" w:lastColumn="0" w:oddVBand="0" w:evenVBand="0" w:oddHBand="0" w:evenHBand="0" w:firstRowFirstColumn="0" w:firstRowLastColumn="0" w:lastRowFirstColumn="0" w:lastRowLastColumn="0"/>
+            <w:tcW w:w="2509" w:type="dxa"/>
+            <w:vMerge w:val="restart"/>
+            <w:tcBorders>
+              <w:top w:val="single" w:sz="4" w:space="0" w:color="auto"/>
+            </w:tcBorders>
+            <w:shd w:val="clear" w:color="auto" w:fill="E8E8E8" w:themeFill="background2"/>
+            <w:vAlign w:val="center"/>
+          </w:tcPr>
+          <w:p>
+            <w:pPr>
+              <w:pStyle w:val="a9"/>
+              <w:bidi w:val="0"/>
+              <w:ind w:left="0"/>
+              <w:jc w:val="center"/>
+            </w:pPr>
+            <w:bookmarkStart w:id="7" w:name="_Hlk171008415"/>
+            <w:r>
+              <w:t>Grass mountains, sheep</w:t>
+            </w:r>
+          </w:p>
+        </w:tc>
+        <w:tc>
+          <w:tcPr>
+            <w:tcW w:w="1453" w:type="dxa"/>
+            <w:tcBorders>
+              <w:top w:val="single" w:sz="4" w:space="0" w:color="auto"/>
+              <w:right w:val="single" w:sz="4" w:space="0" w:color="auto"/>
+            </w:tcBorders>
+          </w:tcPr>
+          <w:p>
+            <w:pPr>
+              <w:pStyle w:val="a9"/>
+              <w:bidi w:val="0"/>
+              <w:ind w:left="0"/>
+              <w:cnfStyle w:val="000000100000" w:firstRow="0" w:lastRow="0" w:firstColumn="0" w:lastColumn="0" w:oddVBand="0" w:evenVBand="0" w:oddHBand="1" w:evenHBand="0" w:firstRowFirstColumn="0" w:firstRowLastColumn="0" w:lastRowFirstColumn="0" w:lastRowLastColumn="0"/>
+            </w:pPr>
+            <w:r>
+              <w:t>True mask</w:t>
+            </w:r>
+          </w:p>
+        </w:tc>
+        <w:tc>
+          <w:tcPr>
+            <w:tcW w:w="2468" w:type="dxa"/>
+            <w:tcBorders>
+              <w:top w:val="single" w:sz="4" w:space="0" w:color="auto"/>
+              <w:left w:val="nil"/>
+              <w:right w:val="single" w:sz="4" w:space="0" w:color="BFBFBF" w:themeColor="background1" w:themeShade="BF"/>
+            </w:tcBorders>
+          </w:tcPr>
+          <w:p>
+            <w:pPr>
+              <w:pStyle w:val="a9"/>
+              <w:bidi w:val="0"/>
+              <w:ind w:left="0"/>
+              <w:jc w:val="center"/>
+              <w:cnfStyle w:val="000000100000" w:firstRow="0" w:lastRow="0" w:firstColumn="0" w:lastColumn="0" w:oddVBand="0" w:evenVBand="0" w:oddHBand="1" w:evenHBand="0" w:firstRowFirstColumn="0" w:firstRowLastColumn="0" w:lastRowFirstColumn="0" w:lastRowLastColumn="0"/>
+            </w:pPr>
+            <w:r>
+              <w:rPr>
+                <w:noProof/>
+              </w:rPr>
+              <w:drawing>
+                <wp:inline distT="0" distB="0" distL="0" distR="0" wp14:anchorId="10D6E376" wp14:editId="143DB15E">
+                  <wp:extent cx="2529419" cy="1329778"/>
+                  <wp:effectExtent l="0" t="0" r="0" b="3810"/>
+                  <wp:docPr id="1474083243" name="תמונה 15"/>
+                  <wp:cNvGraphicFramePr>
+                    <a:graphicFrameLocks xmlns:a="http://schemas.openxmlformats.org/drawingml/2006/main" noChangeAspect="1"/>
+                  </wp:cNvGraphicFramePr>
+                  <a:graphic xmlns:a="http://schemas.openxmlformats.org/drawingml/2006/main">
+                    <a:graphicData uri="http://schemas.openxmlformats.org/drawingml/2006/picture">
+                      <pic:pic xmlns:pic="http://schemas.openxmlformats.org/drawingml/2006/picture">
+                        <pic:nvPicPr>
+                          <pic:cNvPr id="1474083243" name="תמונה 1474083243"/>
+                          <pic:cNvPicPr/>
+                        </pic:nvPicPr>
+                        <pic:blipFill>
+                          <a:blip r:embed="rId18" cstate="print">
+                            <a:extLst>
+                              <a:ext uri="{28A0092B-C50C-407E-A947-70E740481C1C}">
+                                <a14:useLocalDpi xmlns:a14="http://schemas.microsoft.com/office/drawing/2010/main" val="0"/>
+                              </a:ext>
+                            </a:extLst>
+                          </a:blip>
+                          <a:stretch>
+                            <a:fillRect/>
+                          </a:stretch>
+                        </pic:blipFill>
+                        <pic:spPr>
+                          <a:xfrm>
+                            <a:off x="0" y="0"/>
+                            <a:ext cx="2562797" cy="1347326"/>
+                          </a:xfrm>
+                          <a:prstGeom prst="rect">
+                            <a:avLst/>
+                          </a:prstGeom>
+                        </pic:spPr>
+                      </pic:pic>
+                    </a:graphicData>
+                  </a:graphic>
+                </wp:inline>
+              </w:drawing>
+            </w:r>
+          </w:p>
+        </w:tc>
+      </w:tr>
+      <w:tr>
+        <w:trPr>
+          <w:trHeight w:val="427"/>
+          <w:jc w:val="center"/>
+        </w:trPr>
+        <w:tc>
+          <w:tcPr>
+            <w:cnfStyle w:val="001000000000" w:firstRow="0" w:lastRow="0" w:firstColumn="1" w:lastColumn="0" w:oddVBand="0" w:evenVBand="0" w:oddHBand="0" w:evenHBand="0" w:firstRowFirstColumn="0" w:firstRowLastColumn="0" w:lastRowFirstColumn="0" w:lastRowLastColumn="0"/>
+            <w:tcW w:w="2509" w:type="dxa"/>
+            <w:vMerge/>
+            <w:shd w:val="clear" w:color="auto" w:fill="E8E8E8" w:themeFill="background2"/>
+            <w:vAlign w:val="center"/>
+          </w:tcPr>
+          <w:p>
+            <w:pPr>
+              <w:pStyle w:val="a9"/>
+              <w:bidi w:val="0"/>
+              <w:ind w:left="0"/>
+              <w:jc w:val="center"/>
+            </w:pPr>
+          </w:p>
+        </w:tc>
+        <w:tc>
+          <w:tcPr>
+            <w:tcW w:w="1453" w:type="dxa"/>
+            <w:tcBorders>
+              <w:right w:val="single" w:sz="4" w:space="0" w:color="auto"/>
+            </w:tcBorders>
+          </w:tcPr>
+          <w:p>
+            <w:pPr>
+              <w:pStyle w:val="a9"/>
+              <w:bidi w:val="0"/>
+              <w:ind w:left="0"/>
+              <w:cnfStyle w:val="000000000000" w:firstRow="0" w:lastRow="0" w:firstColumn="0" w:lastColumn="0" w:oddVBand="0" w:evenVBand="0" w:oddHBand="0" w:evenHBand="0" w:firstRowFirstColumn="0" w:firstRowLastColumn="0" w:lastRowFirstColumn="0" w:lastRowLastColumn="0"/>
+            </w:pPr>
+            <w:r>
+              <w:t>Box</w:t>
+            </w:r>
+            <w:r>
+              <w:t xml:space="preserve"> </w:t>
+            </w:r>
+            <w:r>
+              <w:t>mask</w:t>
+            </w:r>
+          </w:p>
+        </w:tc>
+        <w:tc>
+          <w:tcPr>
+            <w:tcW w:w="2468" w:type="dxa"/>
+            <w:tcBorders>
+              <w:left w:val="nil"/>
+              <w:right w:val="single" w:sz="4" w:space="0" w:color="BFBFBF" w:themeColor="background1" w:themeShade="BF"/>
+            </w:tcBorders>
+          </w:tcPr>
+          <w:p>
+            <w:pPr>
+              <w:pStyle w:val="a9"/>
+              <w:bidi w:val="0"/>
+              <w:ind w:left="0"/>
+              <w:jc w:val="center"/>
+              <w:cnfStyle w:val="000000000000" w:firstRow="0" w:lastRow="0" w:firstColumn="0" w:lastColumn="0" w:oddVBand="0" w:evenVBand="0" w:oddHBand="0" w:evenHBand="0" w:firstRowFirstColumn="0" w:firstRowLastColumn="0" w:lastRowFirstColumn="0" w:lastRowLastColumn="0"/>
+            </w:pPr>
+            <w:r>
+              <w:rPr>
+                <w:noProof/>
+              </w:rPr>
+              <w:drawing>
+                <wp:inline distT="0" distB="0" distL="0" distR="0" wp14:anchorId="63C053B2" wp14:editId="0F99A438">
+                  <wp:extent cx="2528435" cy="1329260"/>
+                  <wp:effectExtent l="0" t="0" r="0" b="4445"/>
+                  <wp:docPr id="1996422980" name="תמונה 14"/>
+                  <wp:cNvGraphicFramePr>
+                    <a:graphicFrameLocks xmlns:a="http://schemas.openxmlformats.org/drawingml/2006/main" noChangeAspect="1"/>
+                  </wp:cNvGraphicFramePr>
+                  <a:graphic xmlns:a="http://schemas.openxmlformats.org/drawingml/2006/main">
+                    <a:graphicData uri="http://schemas.openxmlformats.org/drawingml/2006/picture">
+                      <pic:pic xmlns:pic="http://schemas.openxmlformats.org/drawingml/2006/picture">
+                        <pic:nvPicPr>
+                          <pic:cNvPr id="1996422980" name="תמונה 1996422980"/>
+                          <pic:cNvPicPr/>
+                        </pic:nvPicPr>
+                        <pic:blipFill>
+                          <a:blip r:embed="rId19" cstate="print">
+                            <a:extLst>
+                              <a:ext uri="{28A0092B-C50C-407E-A947-70E740481C1C}">
+                                <a14:useLocalDpi xmlns:a14="http://schemas.microsoft.com/office/drawing/2010/main" val="0"/>
+                              </a:ext>
+                            </a:extLst>
+                          </a:blip>
+                          <a:stretch>
+                            <a:fillRect/>
+                          </a:stretch>
+                        </pic:blipFill>
+                        <pic:spPr>
+                          <a:xfrm>
+                            <a:off x="0" y="0"/>
+                            <a:ext cx="2579312" cy="1356007"/>
+                          </a:xfrm>
+                          <a:prstGeom prst="rect">
+                            <a:avLst/>
+                          </a:prstGeom>
+                        </pic:spPr>
+                      </pic:pic>
+                    </a:graphicData>
+                  </a:graphic>
+                </wp:inline>
+              </w:drawing>
+            </w:r>
+          </w:p>
+        </w:tc>
+      </w:tr>
+      <w:bookmarkEnd w:id="7"/>
+      <w:tr>
+        <w:trPr>
+          <w:cnfStyle w:val="000000100000" w:firstRow="0" w:lastRow="0" w:firstColumn="0" w:lastColumn="0" w:oddVBand="0" w:evenVBand="0" w:oddHBand="1" w:evenHBand="0" w:firstRowFirstColumn="0" w:firstRowLastColumn="0" w:lastRowFirstColumn="0" w:lastRowLastColumn="0"/>
+          <w:trHeight w:val="427"/>
+          <w:jc w:val="center"/>
+        </w:trPr>
+        <w:tc>
+          <w:tcPr>
+            <w:cnfStyle w:val="001000000000" w:firstRow="0" w:lastRow="0" w:firstColumn="1" w:lastColumn="0" w:oddVBand="0" w:evenVBand="0" w:oddHBand="0" w:evenHBand="0" w:firstRowFirstColumn="0" w:firstRowLastColumn="0" w:lastRowFirstColumn="0" w:lastRowLastColumn="0"/>
+            <w:tcW w:w="2509" w:type="dxa"/>
+            <w:vMerge w:val="restart"/>
+            <w:vAlign w:val="center"/>
+          </w:tcPr>
+          <w:p>
+            <w:pPr>
+              <w:pStyle w:val="a9"/>
+              <w:bidi w:val="0"/>
+              <w:ind w:left="0"/>
+              <w:jc w:val="center"/>
+            </w:pPr>
+            <w:r>
+              <w:t>Table,</w:t>
+            </w:r>
+            <w:r>
+              <w:br/>
+              <w:t>banana1</w:t>
+            </w:r>
+          </w:p>
+        </w:tc>
+        <w:tc>
+          <w:tcPr>
+            <w:tcW w:w="1453" w:type="dxa"/>
+            <w:tcBorders>
+              <w:right w:val="single" w:sz="4" w:space="0" w:color="auto"/>
+            </w:tcBorders>
+          </w:tcPr>
+          <w:p>
+            <w:pPr>
+              <w:pStyle w:val="a9"/>
+              <w:bidi w:val="0"/>
+              <w:ind w:left="0"/>
+              <w:cnfStyle w:val="000000100000" w:firstRow="0" w:lastRow="0" w:firstColumn="0" w:lastColumn="0" w:oddVBand="0" w:evenVBand="0" w:oddHBand="1" w:evenHBand="0" w:firstRowFirstColumn="0" w:firstRowLastColumn="0" w:lastRowFirstColumn="0" w:lastRowLastColumn="0"/>
+            </w:pPr>
+            <w:r>
+              <w:t>True mask</w:t>
+            </w:r>
+          </w:p>
+        </w:tc>
+        <w:tc>
+          <w:tcPr>
+            <w:tcW w:w="2468" w:type="dxa"/>
+            <w:tcBorders>
+              <w:left w:val="nil"/>
+              <w:right w:val="single" w:sz="4" w:space="0" w:color="BFBFBF" w:themeColor="background1" w:themeShade="BF"/>
+            </w:tcBorders>
+          </w:tcPr>
+          <w:p>
+            <w:pPr>
+              <w:pStyle w:val="a9"/>
+              <w:bidi w:val="0"/>
+              <w:ind w:left="0"/>
+              <w:jc w:val="center"/>
+              <w:cnfStyle w:val="000000100000" w:firstRow="0" w:lastRow="0" w:firstColumn="0" w:lastColumn="0" w:oddVBand="0" w:evenVBand="0" w:oddHBand="1" w:evenHBand="0" w:firstRowFirstColumn="0" w:firstRowLastColumn="0" w:lastRowFirstColumn="0" w:lastRowLastColumn="0"/>
+            </w:pPr>
+            <w:r>
+              <w:rPr>
+                <w:noProof/>
+              </w:rPr>
+              <w:drawing>
+                <wp:inline distT="0" distB="0" distL="0" distR="0" wp14:anchorId="38BD9165" wp14:editId="377B8FC4">
+                  <wp:extent cx="2522658" cy="1671353"/>
+                  <wp:effectExtent l="0" t="0" r="5080" b="5080"/>
+                  <wp:docPr id="429630641" name="תמונה 18"/>
+                  <wp:cNvGraphicFramePr>
+                    <a:graphicFrameLocks xmlns:a="http://schemas.openxmlformats.org/drawingml/2006/main" noChangeAspect="1"/>
+                  </wp:cNvGraphicFramePr>
+                  <a:graphic xmlns:a="http://schemas.openxmlformats.org/drawingml/2006/main">
+                    <a:graphicData uri="http://schemas.openxmlformats.org/drawingml/2006/picture">
+                      <pic:pic xmlns:pic="http://schemas.openxmlformats.org/drawingml/2006/picture">
+                        <pic:nvPicPr>
+                          <pic:cNvPr id="429630641" name="תמונה 429630641"/>
+                          <pic:cNvPicPr/>
+                        </pic:nvPicPr>
+                        <pic:blipFill>
+                          <a:blip r:embed="rId20" cstate="print">
+                            <a:extLst>
+                              <a:ext uri="{28A0092B-C50C-407E-A947-70E740481C1C}">
+                                <a14:useLocalDpi xmlns:a14="http://schemas.microsoft.com/office/drawing/2010/main" val="0"/>
+                              </a:ext>
+                            </a:extLst>
+                          </a:blip>
+                          <a:stretch>
+                            <a:fillRect/>
+                          </a:stretch>
+                        </pic:blipFill>
+                        <pic:spPr>
+                          <a:xfrm>
+                            <a:off x="0" y="0"/>
+                            <a:ext cx="2562176" cy="1697535"/>
+                          </a:xfrm>
+                          <a:prstGeom prst="rect">
+                            <a:avLst/>
+                          </a:prstGeom>
+                        </pic:spPr>
+                      </pic:pic>
+                    </a:graphicData>
+                  </a:graphic>
+                </wp:inline>
+              </w:drawing>
+            </w:r>
+          </w:p>
+        </w:tc>
+      </w:tr>
+      <w:tr>
+        <w:trPr>
+          <w:trHeight w:val="427"/>
+          <w:jc w:val="center"/>
+        </w:trPr>
+        <w:tc>
+          <w:tcPr>
+            <w:cnfStyle w:val="001000000000" w:firstRow="0" w:lastRow="0" w:firstColumn="1" w:lastColumn="0" w:oddVBand="0" w:evenVBand="0" w:oddHBand="0" w:evenHBand="0" w:firstRowFirstColumn="0" w:firstRowLastColumn="0" w:lastRowFirstColumn="0" w:lastRowLastColumn="0"/>
+            <w:tcW w:w="2509" w:type="dxa"/>
+            <w:vMerge/>
+            <w:vAlign w:val="center"/>
+          </w:tcPr>
+          <w:p>
+            <w:pPr>
+              <w:pStyle w:val="a9"/>
+              <w:bidi w:val="0"/>
+              <w:ind w:left="0"/>
+              <w:jc w:val="center"/>
+            </w:pPr>
+          </w:p>
+        </w:tc>
+        <w:tc>
+          <w:tcPr>
+            <w:tcW w:w="1453" w:type="dxa"/>
+            <w:tcBorders>
+              <w:right w:val="single" w:sz="4" w:space="0" w:color="auto"/>
+            </w:tcBorders>
+          </w:tcPr>
+          <w:p>
+            <w:pPr>
+              <w:pStyle w:val="a9"/>
+              <w:bidi w:val="0"/>
+              <w:ind w:left="0"/>
+              <w:cnfStyle w:val="000000000000" w:firstRow="0" w:lastRow="0" w:firstColumn="0" w:lastColumn="0" w:oddVBand="0" w:evenVBand="0" w:oddHBand="0" w:evenHBand="0" w:firstRowFirstColumn="0" w:firstRowLastColumn="0" w:lastRowFirstColumn="0" w:lastRowLastColumn="0"/>
+            </w:pPr>
+            <w:r>
+              <w:t>Box mask</w:t>
+            </w:r>
+          </w:p>
+        </w:tc>
+        <w:tc>
+          <w:tcPr>
+            <w:tcW w:w="2468" w:type="dxa"/>
+            <w:tcBorders>
+              <w:left w:val="nil"/>
+              <w:right w:val="single" w:sz="4" w:space="0" w:color="BFBFBF" w:themeColor="background1" w:themeShade="BF"/>
+            </w:tcBorders>
+          </w:tcPr>
+          <w:p>
+            <w:pPr>
+              <w:pStyle w:val="a9"/>
+              <w:bidi w:val="0"/>
+              <w:ind w:left="0"/>
+              <w:jc w:val="center"/>
+              <w:cnfStyle w:val="000000000000" w:firstRow="0" w:lastRow="0" w:firstColumn="0" w:lastColumn="0" w:oddVBand="0" w:evenVBand="0" w:oddHBand="0" w:evenHBand="0" w:firstRowFirstColumn="0" w:firstRowLastColumn="0" w:lastRowFirstColumn="0" w:lastRowLastColumn="0"/>
+            </w:pPr>
+            <w:r>
+              <w:rPr>
+                <w:noProof/>
+              </w:rPr>
+              <w:drawing>
+                <wp:inline distT="0" distB="0" distL="0" distR="0" wp14:anchorId="516CAC6C" wp14:editId="6D718801">
+                  <wp:extent cx="2527574" cy="1674611"/>
+                  <wp:effectExtent l="0" t="0" r="0" b="1905"/>
+                  <wp:docPr id="1257437712" name="תמונה 17"/>
+                  <wp:cNvGraphicFramePr>
+                    <a:graphicFrameLocks xmlns:a="http://schemas.openxmlformats.org/drawingml/2006/main" noChangeAspect="1"/>
+                  </wp:cNvGraphicFramePr>
+                  <a:graphic xmlns:a="http://schemas.openxmlformats.org/drawingml/2006/main">
+                    <a:graphicData uri="http://schemas.openxmlformats.org/drawingml/2006/picture">
+                      <pic:pic xmlns:pic="http://schemas.openxmlformats.org/drawingml/2006/picture">
+                        <pic:nvPicPr>
+                          <pic:cNvPr id="1257437712" name="תמונה 1257437712"/>
+                          <pic:cNvPicPr/>
+                        </pic:nvPicPr>
+                        <pic:blipFill>
+                          <a:blip r:embed="rId21" cstate="print">
+                            <a:extLst>
+                              <a:ext uri="{28A0092B-C50C-407E-A947-70E740481C1C}">
+                                <a14:useLocalDpi xmlns:a14="http://schemas.microsoft.com/office/drawing/2010/main" val="0"/>
+                              </a:ext>
+                            </a:extLst>
+                          </a:blip>
+                          <a:stretch>
+                            <a:fillRect/>
+                          </a:stretch>
+                        </pic:blipFill>
+                        <pic:spPr>
+                          <a:xfrm>
+                            <a:off x="0" y="0"/>
+                            <a:ext cx="2592527" cy="1717645"/>
+                          </a:xfrm>
+                          <a:prstGeom prst="rect">
+                            <a:avLst/>
+                          </a:prstGeom>
+                        </pic:spPr>
+                      </pic:pic>
+                    </a:graphicData>
+                  </a:graphic>
+                </wp:inline>
+              </w:drawing>
+            </w:r>
           </w:p>
         </w:tc>
       </w:tr>
@@ -4497,43 +6168,8 @@
     <w:p>
       <w:pPr>
         <w:pStyle w:val="a9"/>
+        <w:bidi w:val="0"/>
         <w:ind w:left="1440"/>
-        <w:rPr>
-          <w:rFonts w:hint="cs"/>
-          <w:b/>
-          <w:bCs/>
-          <w:rtl/>
-        </w:rPr>
-      </w:pPr>
-    </w:p>
-    <w:p>
-      <w:pPr>
-        <w:pStyle w:val="a9"/>
-        <w:bidi w:val="0"/>
-      </w:pPr>
-    </w:p>
-    <w:p>
-      <w:pPr>
-        <w:pStyle w:val="a9"/>
-        <w:bidi w:val="0"/>
-      </w:pPr>
-    </w:p>
-    <w:p>
-      <w:pPr>
-        <w:pStyle w:val="a9"/>
-        <w:bidi w:val="0"/>
-      </w:pPr>
-    </w:p>
-    <w:p>
-      <w:pPr>
-        <w:pStyle w:val="a9"/>
-        <w:bidi w:val="0"/>
-      </w:pPr>
-    </w:p>
-    <w:p>
-      <w:pPr>
-        <w:pStyle w:val="a9"/>
-        <w:bidi w:val="0"/>
       </w:pPr>
     </w:p>
     <w:p>
@@ -4662,7 +6298,7 @@
         <w:bCs/>
       </w:rPr>
     </w:lvl>
-    <w:lvl w:ilvl="2" w:tplc="0409001B" w:tentative="1">
+    <w:lvl w:ilvl="2" w:tplc="0409001B">
       <w:start w:val="1"/>
       <w:numFmt w:val="lowerRoman"/>
       <w:lvlText w:val="%3."/>
@@ -5220,7 +6856,7 @@
   <w:style w:type="paragraph" w:default="1" w:styleId="a">
     <w:name w:val="Normal"/>
     <w:qFormat/>
-    <w:rsid w:val="00EA18D4"/>
+    <w:rsid w:val="000410DD"/>
     <w:pPr>
       <w:bidi/>
     </w:pPr>
@@ -5425,7 +7061,6 @@
   <w:style w:type="character" w:default="1" w:styleId="a0">
     <w:name w:val="Default Paragraph Font"/>
     <w:uiPriority w:val="1"/>
-    <w:semiHidden/>
     <w:unhideWhenUsed/>
   </w:style>
   <w:style w:type="table" w:default="1" w:styleId="a1">

</xml_diff>

<commit_message>
finish poisson blending and elaborate on grab cut
</commit_message>
<xml_diff>
--- a/Assignment1 work summary.docx
+++ b/Assignment1 work summary.docx
@@ -227,18 +227,262 @@
       </w:r>
       <w:proofErr w:type="spellEnd"/>
       <w:r>
-        <w:t xml:space="preserve"> algorithm</w:t>
-      </w:r>
-      <w:r>
-        <w:t xml:space="preserve">. </w:t>
+        <w:t xml:space="preserve"> algorithm. </w:t>
       </w:r>
       <w:r>
         <w:br/>
       </w:r>
       <w:r>
+        <w:rPr>
+          <w:highlight w:val="yellow"/>
+        </w:rPr>
+        <w:t xml:space="preserve">we changed the file structure and implemented the GrabCut algorithm as a class with methods and static functions. This way the code is clearer and conforms with the OOP </w:t>
+      </w:r>
+      <w:r>
+        <w:rPr>
+          <w:highlight w:val="yellow"/>
+        </w:rPr>
+        <w:t>paradigm</w:t>
+      </w:r>
+      <w:r>
+        <w:rPr>
+          <w:highlight w:val="yellow"/>
+        </w:rPr>
+        <w:t>. We added a few files with constants and utility functions. In order to run our code now an object initialization is required by calling GrabCut builder with the following signature:</w:t>
+      </w:r>
+      <w:r>
+        <w:t xml:space="preserve"> </w:t>
+      </w:r>
+      <w:r>
         <w:br/>
       </w:r>
       <w:r>
+        <w:rPr>
+          <w:i/>
+          <w:iCs/>
+          <w:highlight w:val="lightGray"/>
+        </w:rPr>
+        <w:t>GrabCut(</w:t>
+      </w:r>
+      <w:r>
+        <w:rPr>
+          <w:i/>
+          <w:iCs/>
+          <w:highlight w:val="lightGray"/>
+        </w:rPr>
+        <w:t>self,</w:t>
+      </w:r>
+      <w:r>
+        <w:rPr>
+          <w:i/>
+          <w:iCs/>
+          <w:highlight w:val="lightGray"/>
+        </w:rPr>
+        <w:t xml:space="preserve"> i</w:t>
+      </w:r>
+      <w:r>
+        <w:rPr>
+          <w:i/>
+          <w:iCs/>
+          <w:highlight w:val="lightGray"/>
+        </w:rPr>
+        <w:t xml:space="preserve">mage: </w:t>
+      </w:r>
+      <w:proofErr w:type="spellStart"/>
+      <w:r>
+        <w:rPr>
+          <w:i/>
+          <w:iCs/>
+          <w:highlight w:val="lightGray"/>
+        </w:rPr>
+        <w:t>np.ndarray</w:t>
+      </w:r>
+      <w:proofErr w:type="spellEnd"/>
+      <w:r>
+        <w:rPr>
+          <w:i/>
+          <w:iCs/>
+          <w:highlight w:val="lightGray"/>
+        </w:rPr>
+        <w:t xml:space="preserve">, </w:t>
+      </w:r>
+      <w:proofErr w:type="spellStart"/>
+      <w:r>
+        <w:rPr>
+          <w:i/>
+          <w:iCs/>
+          <w:highlight w:val="lightGray"/>
+        </w:rPr>
+        <w:t>initial_rect</w:t>
+      </w:r>
+      <w:proofErr w:type="spellEnd"/>
+      <w:r>
+        <w:rPr>
+          <w:i/>
+          <w:iCs/>
+          <w:highlight w:val="lightGray"/>
+        </w:rPr>
+        <w:t>: tuple,</w:t>
+      </w:r>
+      <w:r>
+        <w:rPr>
+          <w:i/>
+          <w:iCs/>
+          <w:highlight w:val="lightGray"/>
+        </w:rPr>
+        <w:t xml:space="preserve"> </w:t>
+      </w:r>
+      <w:proofErr w:type="spellStart"/>
+      <w:r>
+        <w:rPr>
+          <w:i/>
+          <w:iCs/>
+          <w:highlight w:val="lightGray"/>
+        </w:rPr>
+        <w:t>n_iter</w:t>
+      </w:r>
+      <w:proofErr w:type="spellEnd"/>
+      <w:r>
+        <w:rPr>
+          <w:i/>
+          <w:iCs/>
+          <w:highlight w:val="lightGray"/>
+        </w:rPr>
+        <w:t>: int = 10,</w:t>
+      </w:r>
+      <w:r>
+        <w:rPr>
+          <w:i/>
+          <w:iCs/>
+          <w:highlight w:val="lightGray"/>
+        </w:rPr>
+        <w:t xml:space="preserve"> </w:t>
+      </w:r>
+      <w:r>
+        <w:rPr>
+          <w:i/>
+          <w:iCs/>
+          <w:highlight w:val="lightGray"/>
+        </w:rPr>
+        <w:br/>
+        <w:t xml:space="preserve">                   </w:t>
+      </w:r>
+      <w:proofErr w:type="spellStart"/>
+      <w:r>
+        <w:rPr>
+          <w:i/>
+          <w:iCs/>
+          <w:highlight w:val="lightGray"/>
+        </w:rPr>
+        <w:t>gmm_components</w:t>
+      </w:r>
+      <w:proofErr w:type="spellEnd"/>
+      <w:r>
+        <w:rPr>
+          <w:i/>
+          <w:iCs/>
+          <w:highlight w:val="lightGray"/>
+        </w:rPr>
+        <w:t xml:space="preserve">: int = 5, </w:t>
+      </w:r>
+      <w:proofErr w:type="spellStart"/>
+      <w:r>
+        <w:rPr>
+          <w:i/>
+          <w:iCs/>
+          <w:highlight w:val="lightGray"/>
+        </w:rPr>
+        <w:t>min_energy_change</w:t>
+      </w:r>
+      <w:proofErr w:type="spellEnd"/>
+      <w:r>
+        <w:rPr>
+          <w:i/>
+          <w:iCs/>
+          <w:highlight w:val="lightGray"/>
+        </w:rPr>
+        <w:t>: float = 1000,</w:t>
+      </w:r>
+      <w:r>
+        <w:rPr>
+          <w:i/>
+          <w:iCs/>
+          <w:highlight w:val="lightGray"/>
+        </w:rPr>
+        <w:br/>
+      </w:r>
+      <w:r>
+        <w:rPr>
+          <w:i/>
+          <w:iCs/>
+          <w:highlight w:val="lightGray"/>
+        </w:rPr>
+        <w:t xml:space="preserve">                   </w:t>
+      </w:r>
+      <w:proofErr w:type="spellStart"/>
+      <w:r>
+        <w:rPr>
+          <w:i/>
+          <w:iCs/>
+          <w:highlight w:val="lightGray"/>
+        </w:rPr>
+        <w:t>lamda</w:t>
+      </w:r>
+      <w:proofErr w:type="spellEnd"/>
+      <w:r>
+        <w:rPr>
+          <w:i/>
+          <w:iCs/>
+          <w:highlight w:val="lightGray"/>
+        </w:rPr>
+        <w:t>: float = 1):</w:t>
+      </w:r>
+      <w:r>
+        <w:rPr>
+          <w:highlight w:val="yellow"/>
+        </w:rPr>
+        <w:br/>
+        <w:t xml:space="preserve">followed by a call to the </w:t>
+      </w:r>
+      <w:proofErr w:type="spellStart"/>
+      <w:r>
+        <w:rPr>
+          <w:highlight w:val="yellow"/>
+        </w:rPr>
+        <w:t>grabcut</w:t>
+      </w:r>
+      <w:proofErr w:type="spellEnd"/>
+      <w:r>
+        <w:rPr>
+          <w:highlight w:val="yellow"/>
+        </w:rPr>
+        <w:t xml:space="preserve"> method with following signature:</w:t>
+      </w:r>
+      <w:r>
+        <w:rPr>
+          <w:highlight w:val="yellow"/>
+        </w:rPr>
+        <w:br/>
+      </w:r>
+      <w:proofErr w:type="spellStart"/>
+      <w:r>
+        <w:rPr>
+          <w:highlight w:val="lightGray"/>
+        </w:rPr>
+        <w:t>grabcut</w:t>
+      </w:r>
+      <w:proofErr w:type="spellEnd"/>
+      <w:r>
+        <w:rPr>
+          <w:highlight w:val="lightGray"/>
+        </w:rPr>
+        <w:t>(self):</w:t>
+      </w:r>
+      <w:r>
+        <w:br/>
+      </w:r>
+      <w:r>
+        <w:br/>
         <w:t xml:space="preserve">We achieved an average convergence time of </w:t>
       </w:r>
       <w:r>
@@ -248,7 +492,13 @@
         <w:t>***</w:t>
       </w:r>
       <w:r>
-        <w:t xml:space="preserve"> minutes for the given images, with an average accuracy score of </w:t>
+        <w:t xml:space="preserve"> minutes for the given images, with an average </w:t>
+      </w:r>
+      <w:r>
+        <w:t>Jaccard</w:t>
+      </w:r>
+      <w:r>
+        <w:t xml:space="preserve"> score of </w:t>
       </w:r>
       <w:r>
         <w:rPr>
@@ -257,7 +507,13 @@
         <w:t>****.</w:t>
       </w:r>
       <w:r>
-        <w:t xml:space="preserve"> While most images produced good cut results in a reasonable time, a few did not converge as quickly and achieved poor results</w:t>
+        <w:t xml:space="preserve"> </w:t>
+      </w:r>
+      <w:r>
+        <w:rPr>
+          <w:highlight w:val="yellow"/>
+        </w:rPr>
+        <w:t>While most images produced good cut results in a reasonable time, a few did not converge as quickly and achieved poor results</w:t>
       </w:r>
       <w:r>
         <w:t>.</w:t>
@@ -711,6 +967,7 @@
               <w:ind w:left="0"/>
             </w:pPr>
             <w:r>
+              <w:lastRenderedPageBreak/>
               <w:t>grave.jpg</w:t>
             </w:r>
           </w:p>
@@ -982,7 +1239,6 @@
         <w:ind w:left="1440"/>
       </w:pPr>
       <w:r>
-        <w:lastRenderedPageBreak/>
         <w:t xml:space="preserve">As can be seen in the table, most images had good results with both Accuracy and Jaccard value above </w:t>
       </w:r>
       <w:r>
@@ -1107,10 +1363,22 @@
         <w:t>portion</w:t>
       </w:r>
       <w:r>
-        <w:t xml:space="preserve"> of the background, the time until convergence increases</w:t>
-      </w:r>
-      <w:r>
-        <w:t>. This issue is especially critical when the object's shape is not well contained within a small rectangle.</w:t>
+        <w:t xml:space="preserve"> of the background, the time until convergence</w:t>
+      </w:r>
+      <w:r>
+        <w:t xml:space="preserve"> may</w:t>
+      </w:r>
+      <w:r>
+        <w:t xml:space="preserve"> increase</w:t>
+      </w:r>
+      <w:r>
+        <w:t xml:space="preserve">. This issue is especially critical when the object's shape is not well contained within a </w:t>
+      </w:r>
+      <w:r>
+        <w:t>tight</w:t>
+      </w:r>
+      <w:r>
+        <w:t xml:space="preserve"> rectangle.</w:t>
       </w:r>
       <w:r>
         <w:rPr>
@@ -2350,7 +2618,6 @@
               <w:jc w:val="center"/>
             </w:pPr>
             <w:r>
-              <w:lastRenderedPageBreak/>
               <w:t>Image1</w:t>
             </w:r>
           </w:p>
@@ -3847,6 +4114,7 @@
           <w:bCs/>
           <w:u w:val="single"/>
         </w:rPr>
+        <w:lastRenderedPageBreak/>
         <w:br/>
       </w:r>
       <w:r>
@@ -3927,7 +4195,6 @@
           <w:bCs/>
           <w:u w:val="single"/>
         </w:rPr>
-        <w:lastRenderedPageBreak/>
         <w:t>Poisson blending:</w:t>
       </w:r>
     </w:p>
@@ -3983,34 +4250,13 @@
         <w:br/>
       </w:r>
       <w:r>
-        <w:t>To present the blending outcomes, we utilized the true masks of the provided images and blended them with the background images. We noticed varying levels of success: results were generally better when using</w:t>
-      </w:r>
-      <w:r>
-        <w:t xml:space="preserve"> the</w:t>
-      </w:r>
-      <w:r>
-        <w:t xml:space="preserve"> </w:t>
-      </w:r>
-      <w:r>
-        <w:t xml:space="preserve">grass </w:t>
-      </w:r>
-      <w:r>
-        <w:t>mountain</w:t>
-      </w:r>
-      <w:r>
-        <w:t>s</w:t>
-      </w:r>
-      <w:r>
-        <w:t xml:space="preserve"> background but less satisfactory when</w:t>
-      </w:r>
-      <w:r>
-        <w:t xml:space="preserve"> using the</w:t>
-      </w:r>
-      <w:r>
-        <w:t xml:space="preserve"> table background</w:t>
-      </w:r>
-      <w:r>
-        <w:t>.</w:t>
+        <w:t xml:space="preserve">To present the blending outcomes, we </w:t>
+      </w:r>
+      <w:r>
+        <w:t>used</w:t>
+      </w:r>
+      <w:r>
+        <w:t xml:space="preserve"> the true masks of the provided images and blended them with the background images. We noticed varying levels of success: results were generally better when using the grass mountains background but less satisfactory when using the table background.</w:t>
       </w:r>
       <w:r>
         <w:br/>
@@ -4025,7 +4271,13 @@
       <w:bookmarkStart w:id="5" w:name="_Hlk171004693"/>
       <w:bookmarkEnd w:id="4"/>
       <w:r>
-        <w:t xml:space="preserve">Upon observing the outcomes, it becomes apparent that pasting an image onto a light background can cause it to appear unclear or even overexposed. Additionally, as seen in the bush image, the color of the pasted subject </w:t>
+        <w:t>Upon observing the outcomes, it becomes apparent that pasting an image onto a light background can cause it to appear unclear or even overexposed</w:t>
+      </w:r>
+      <w:r>
+        <w:t xml:space="preserve"> due to the blending technique that changes the source colors to match the background</w:t>
+      </w:r>
+      <w:r>
+        <w:t xml:space="preserve">. Additionally, as seen in the bush image, the color of the pasted subject </w:t>
       </w:r>
       <w:proofErr w:type="gramStart"/>
       <w:r>
@@ -4033,22 +4285,10 @@
       </w:r>
       <w:proofErr w:type="gramEnd"/>
       <w:r>
-        <w:t xml:space="preserve"> to be</w:t>
-      </w:r>
-      <w:r>
-        <w:t xml:space="preserve"> blend</w:t>
-      </w:r>
-      <w:r>
-        <w:t>ed</w:t>
-      </w:r>
-      <w:r>
-        <w:t xml:space="preserve"> </w:t>
-      </w:r>
-      <w:r>
-        <w:t>with</w:t>
-      </w:r>
-      <w:r>
-        <w:t xml:space="preserve"> the background color</w:t>
+        <w:t xml:space="preserve"> to be blended with the background color</w:t>
+      </w:r>
+      <w:r>
+        <w:t xml:space="preserve"> for the same reason</w:t>
       </w:r>
       <w:r>
         <w:rPr>
@@ -4116,13 +4356,7 @@
               <w:ind w:left="0"/>
             </w:pPr>
             <w:r>
-              <w:t>Target</w:t>
-            </w:r>
-            <w:r>
-              <w:t xml:space="preserve"> </w:t>
-            </w:r>
-            <w:r>
-              <w:t>image</w:t>
+              <w:t>Target image</w:t>
             </w:r>
           </w:p>
         </w:tc>
@@ -5051,7 +5285,6 @@
               <w:jc w:val="center"/>
             </w:pPr>
             <w:r>
-              <w:lastRenderedPageBreak/>
               <w:t>wall</w:t>
             </w:r>
           </w:p>
@@ -5598,7 +5831,6 @@
           <w:b/>
           <w:bCs/>
         </w:rPr>
-        <w:lastRenderedPageBreak/>
         <w:t>Effects of mask tightness:</w:t>
       </w:r>
     </w:p>
@@ -5622,13 +5854,27 @@
         <w:t xml:space="preserve">we found that </w:t>
       </w:r>
       <w:r>
-        <w:t>when using a box around the object, a slight tint is caused in the subject</w:t>
-      </w:r>
+        <w:t xml:space="preserve">when using a box around the object, a slight tint is caused </w:t>
+      </w:r>
+      <w:r>
+        <w:t>to</w:t>
+      </w:r>
+      <w:r>
+        <w:t xml:space="preserve"> the </w:t>
+      </w:r>
+      <w:proofErr w:type="gramStart"/>
+      <w:r>
+        <w:t>subject</w:t>
+      </w:r>
+      <w:proofErr w:type="gramEnd"/>
       <w:r>
         <w:t xml:space="preserve"> but the image looks a bit better</w:t>
       </w:r>
       <w:r>
         <w:t>.</w:t>
+      </w:r>
+      <w:r>
+        <w:t xml:space="preserve"> This is probably because there is additional weight to the source colors.</w:t>
       </w:r>
       <w:r>
         <w:br/>
@@ -5687,13 +5933,7 @@
               <w:cnfStyle w:val="100000000000" w:firstRow="1" w:lastRow="0" w:firstColumn="0" w:lastColumn="0" w:oddVBand="0" w:evenVBand="0" w:oddHBand="0" w:evenHBand="0" w:firstRowFirstColumn="0" w:firstRowLastColumn="0" w:lastRowFirstColumn="0" w:lastRowLastColumn="0"/>
             </w:pPr>
             <w:r>
-              <w:t>Mask</w:t>
-            </w:r>
-            <w:r>
-              <w:t xml:space="preserve"> </w:t>
-            </w:r>
-            <w:r>
-              <w:t>type</w:t>
+              <w:t>Mask type</w:t>
             </w:r>
           </w:p>
         </w:tc>
@@ -5870,13 +6110,7 @@
               <w:cnfStyle w:val="000000000000" w:firstRow="0" w:lastRow="0" w:firstColumn="0" w:lastColumn="0" w:oddVBand="0" w:evenVBand="0" w:oddHBand="0" w:evenHBand="0" w:firstRowFirstColumn="0" w:firstRowLastColumn="0" w:lastRowFirstColumn="0" w:lastRowLastColumn="0"/>
             </w:pPr>
             <w:r>
-              <w:t>Box</w:t>
-            </w:r>
-            <w:r>
-              <w:t xml:space="preserve"> </w:t>
-            </w:r>
-            <w:r>
-              <w:t>mask</w:t>
+              <w:t>Box mask</w:t>
             </w:r>
           </w:p>
         </w:tc>
@@ -7061,6 +7295,7 @@
   <w:style w:type="character" w:default="1" w:styleId="a0">
     <w:name w:val="Default Paragraph Font"/>
     <w:uiPriority w:val="1"/>
+    <w:semiHidden/>
     <w:unhideWhenUsed/>
   </w:style>
   <w:style w:type="table" w:default="1" w:styleId="a1">

</xml_diff>